<commit_message>
Add 1.9.0 Release Notes detail
</commit_message>
<xml_diff>
--- a/doc/ReleaseNotes/OpenStudio_Release_Notes_1_9_0_20150925.docx
+++ b/doc/ReleaseNotes/OpenStudio_Release_Notes_1_9_0_20150925.docx
@@ -7,13 +7,8 @@
         <w:pStyle w:val="Title"/>
         <w:jc w:val="center"/>
       </w:pPr>
-      <w:proofErr w:type="spellStart"/>
-      <w:r>
-        <w:t>OpenStudio</w:t>
-      </w:r>
-      <w:proofErr w:type="spellEnd"/>
-      <w:r>
-        <w:t xml:space="preserve"> Version 1.</w:t>
+      <w:r>
+        <w:t>OpenStudio Version 1.</w:t>
       </w:r>
       <w:ins w:id="0" w:author="Author">
         <w:r>
@@ -82,15 +77,7 @@
         </w:r>
       </w:del>
       <w:r>
-        <w:t xml:space="preserve">.0 of the </w:t>
-      </w:r>
-      <w:proofErr w:type="spellStart"/>
-      <w:r>
-        <w:t>OpenStudio</w:t>
-      </w:r>
-      <w:proofErr w:type="spellEnd"/>
-      <w:r>
-        <w:t xml:space="preserve"> software suite developed by the National Renewable Energy Laboratory (NREL), Buildings and Thermal Systems, Commercial Buildings Research Group, Tools Development Section, and</w:t>
+        <w:t>.0 of the OpenStudio software suite developed by the National Renewable Energy Laboratory (NREL), Buildings and Thermal Systems, Commercial Buildings Research Group, Tools Development Section, and</w:t>
       </w:r>
       <w:r>
         <w:t xml:space="preserve"> associated collaborators. The</w:t>
@@ -108,15 +95,7 @@
         </w:numPr>
       </w:pPr>
       <w:r>
-        <w:t xml:space="preserve">Where to Find </w:t>
-      </w:r>
-      <w:proofErr w:type="spellStart"/>
-      <w:r>
-        <w:t>OpenStudio</w:t>
-      </w:r>
-      <w:proofErr w:type="spellEnd"/>
-      <w:r>
-        <w:t xml:space="preserve"> Documentation</w:t>
+        <w:t>Where to Find OpenStudio Documentation</w:t>
       </w:r>
     </w:p>
     <w:p>
@@ -148,15 +127,7 @@
         <w:pStyle w:val="Heading1"/>
       </w:pPr>
       <w:r>
-        <w:t xml:space="preserve">Where to Find </w:t>
-      </w:r>
-      <w:proofErr w:type="spellStart"/>
-      <w:r>
-        <w:t>OpenStudio</w:t>
-      </w:r>
-      <w:proofErr w:type="spellEnd"/>
-      <w:r>
-        <w:t xml:space="preserve"> Documentation</w:t>
+        <w:t>Where to Find OpenStudio Documentation</w:t>
       </w:r>
     </w:p>
     <w:p>
@@ -167,18 +138,13 @@
           <w:numId w:val="2"/>
         </w:numPr>
       </w:pPr>
-      <w:proofErr w:type="spellStart"/>
-      <w:r>
-        <w:t>OpenStudio</w:t>
-      </w:r>
-      <w:proofErr w:type="spellEnd"/>
-      <w:r>
-        <w:t xml:space="preserve"> release documentation, including these release notes, tutorials, and other user documentation, is available at</w:t>
+      <w:r>
+        <w:t>OpenStudio release documentation, including these release notes, tutorials, and other user documentation, is available at</w:t>
       </w:r>
       <w:r>
         <w:t xml:space="preserve"> </w:t>
       </w:r>
-      <w:hyperlink r:id="rId8" w:history="1">
+      <w:hyperlink r:id="rId9" w:history="1">
         <w:r>
           <w:rPr>
             <w:rStyle w:val="Hyperlink"/>
@@ -204,7 +170,7 @@
       <w:r>
         <w:t xml:space="preserve"> </w:t>
       </w:r>
-      <w:hyperlink r:id="rId9" w:history="1">
+      <w:hyperlink r:id="rId10" w:history="1">
         <w:r>
           <w:rPr>
             <w:rStyle w:val="Hyperlink"/>
@@ -227,7 +193,7 @@
       <w:r>
         <w:t xml:space="preserve">Measure development documentation is available at </w:t>
       </w:r>
-      <w:hyperlink r:id="rId10" w:history="1">
+      <w:hyperlink r:id="rId11" w:history="1">
         <w:r>
           <w:rPr>
             <w:rStyle w:val="Hyperlink"/>
@@ -248,17 +214,31 @@
       </w:r>
     </w:p>
     <w:p>
-      <w:proofErr w:type="spellStart"/>
-      <w:r>
-        <w:t>OpenStudio</w:t>
-      </w:r>
-      <w:proofErr w:type="spellEnd"/>
-      <w:r>
-        <w:t xml:space="preserve"> is supported on </w:t>
-      </w:r>
-      <w:commentRangeStart w:id="4"/>
-      <w:r>
-        <w:t>Windows 7 – 8.1, OS X 10.9</w:t>
+      <w:r>
+        <w:t xml:space="preserve">OpenStudio is supported on Windows 7 </w:t>
+      </w:r>
+      <w:ins w:id="4" w:author="Author">
+        <w:r>
+          <w:t xml:space="preserve">up to Windows </w:t>
+        </w:r>
+      </w:ins>
+      <w:del w:id="5" w:author="Author">
+        <w:r>
+          <w:delText xml:space="preserve">– </w:delText>
+        </w:r>
+      </w:del>
+      <w:ins w:id="6" w:author="Author">
+        <w:r>
+          <w:t>10</w:t>
+        </w:r>
+      </w:ins>
+      <w:del w:id="7" w:author="Author">
+        <w:r>
+          <w:delText>8.1</w:delText>
+        </w:r>
+      </w:del>
+      <w:r>
+        <w:t>, OS X 10.9</w:t>
       </w:r>
       <w:r>
         <w:t xml:space="preserve"> – 10.10</w:t>
@@ -276,49 +256,33 @@
         <w:t>4</w:t>
       </w:r>
       <w:r>
-        <w:t>.04</w:t>
-      </w:r>
-      <w:commentRangeEnd w:id="4"/>
-      <w:r>
-        <w:rPr>
-          <w:rStyle w:val="CommentReference"/>
-        </w:rPr>
-        <w:commentReference w:id="4"/>
-      </w:r>
-      <w:r>
-        <w:t>.</w:t>
+        <w:t>.04.</w:t>
       </w:r>
     </w:p>
     <w:p>
       <w:pPr>
         <w:rPr>
-          <w:ins w:id="5" w:author="Author"/>
+          <w:ins w:id="8" w:author="Author"/>
         </w:rPr>
       </w:pPr>
-      <w:proofErr w:type="spellStart"/>
-      <w:r>
-        <w:t>OpenStudio</w:t>
-      </w:r>
-      <w:proofErr w:type="spellEnd"/>
-      <w:r>
-        <w:t xml:space="preserve"> 1.</w:t>
-      </w:r>
-      <w:r>
-        <w:t>8</w:t>
-      </w:r>
+      <w:r>
+        <w:t>OpenStudio 1.</w:t>
+      </w:r>
+      <w:ins w:id="9" w:author="Author">
+        <w:r>
+          <w:t>9</w:t>
+        </w:r>
+      </w:ins>
+      <w:del w:id="10" w:author="Author">
+        <w:r>
+          <w:delText>8</w:delText>
+        </w:r>
+      </w:del>
       <w:r>
         <w:t>.0</w:t>
       </w:r>
       <w:r>
-        <w:t xml:space="preserve"> supports </w:t>
-      </w:r>
-      <w:proofErr w:type="spellStart"/>
-      <w:r>
-        <w:t>EnergyPlus</w:t>
-      </w:r>
-      <w:proofErr w:type="spellEnd"/>
-      <w:r>
-        <w:t xml:space="preserve"> Release 8.</w:t>
+        <w:t xml:space="preserve"> supports EnergyPlus Release 8.</w:t>
       </w:r>
       <w:r>
         <w:t>3</w:t>
@@ -327,15 +291,7 @@
         <w:t>.0</w:t>
       </w:r>
       <w:r>
-        <w:t xml:space="preserve">, which is bundled with the </w:t>
-      </w:r>
-      <w:proofErr w:type="spellStart"/>
-      <w:r>
-        <w:t>OpenStudio</w:t>
-      </w:r>
-      <w:proofErr w:type="spellEnd"/>
-      <w:r>
-        <w:t xml:space="preserve"> installer</w:t>
+        <w:t>, which is bundled with the OpenStudio installer</w:t>
       </w:r>
       <w:r>
         <w:t xml:space="preserve">. </w:t>
@@ -347,15 +303,7 @@
         <w:t xml:space="preserve"> is no longer necessary to download and </w:t>
       </w:r>
       <w:r>
-        <w:t xml:space="preserve">install </w:t>
-      </w:r>
-      <w:proofErr w:type="spellStart"/>
-      <w:r>
-        <w:t>EnergyPlus</w:t>
-      </w:r>
-      <w:proofErr w:type="spellEnd"/>
-      <w:r>
-        <w:t xml:space="preserve"> </w:t>
+        <w:t xml:space="preserve">install EnergyPlus </w:t>
       </w:r>
       <w:r>
         <w:t>separately</w:t>
@@ -402,29 +350,13 @@
         </w:r>
       </w:hyperlink>
       <w:r>
-        <w:t xml:space="preserve">. Other builds of </w:t>
-      </w:r>
-      <w:proofErr w:type="spellStart"/>
-      <w:r>
-        <w:t>EnergyPlus</w:t>
-      </w:r>
-      <w:proofErr w:type="spellEnd"/>
-      <w:r>
-        <w:t xml:space="preserve"> 8.</w:t>
+        <w:t>. Other builds of EnergyPlus 8.</w:t>
       </w:r>
       <w:r>
         <w:t>3</w:t>
       </w:r>
       <w:r>
-        <w:t xml:space="preserve"> are not supported by </w:t>
-      </w:r>
-      <w:proofErr w:type="spellStart"/>
-      <w:r>
-        <w:t>OpenStudio</w:t>
-      </w:r>
-      <w:proofErr w:type="spellEnd"/>
-      <w:r>
-        <w:t xml:space="preserve"> 1.</w:t>
+        <w:t xml:space="preserve"> are not supported by OpenStudio 1.</w:t>
       </w:r>
       <w:r>
         <w:t>8</w:t>
@@ -434,7 +366,7 @@
       </w:r>
     </w:p>
     <w:p>
-      <w:ins w:id="6" w:author="Author">
+      <w:ins w:id="11" w:author="Author">
         <w:r>
           <w:t>Say something about Radiance bundling here…</w:t>
         </w:r>
@@ -457,38 +389,14 @@
         </w:numPr>
       </w:pPr>
       <w:r>
-        <w:t xml:space="preserve">The </w:t>
-      </w:r>
-      <w:proofErr w:type="spellStart"/>
-      <w:r>
-        <w:t>OpenStudio</w:t>
-      </w:r>
-      <w:proofErr w:type="spellEnd"/>
-      <w:r>
-        <w:t xml:space="preserve"> </w:t>
-      </w:r>
-      <w:proofErr w:type="spellStart"/>
-      <w:r>
-        <w:t>SketchUp</w:t>
-      </w:r>
-      <w:proofErr w:type="spellEnd"/>
-      <w:r>
-        <w:t xml:space="preserve"> Plug-in requires </w:t>
+        <w:t xml:space="preserve">The OpenStudio SketchUp Plug-in requires </w:t>
       </w:r>
       <w:hyperlink r:id="rId13" w:history="1">
-        <w:proofErr w:type="spellStart"/>
         <w:r>
           <w:rPr>
             <w:rStyle w:val="Hyperlink"/>
           </w:rPr>
-          <w:t>SketchUp</w:t>
-        </w:r>
-        <w:proofErr w:type="spellEnd"/>
-        <w:r>
-          <w:rPr>
-            <w:rStyle w:val="Hyperlink"/>
-          </w:rPr>
-          <w:t xml:space="preserve"> 201</w:t>
+          <w:t>SketchUp 201</w:t>
         </w:r>
         <w:r>
           <w:rPr>
@@ -504,54 +412,28 @@
         <w:t xml:space="preserve">(not available for Linux). </w:t>
       </w:r>
       <w:r>
-        <w:t xml:space="preserve">The </w:t>
-      </w:r>
-      <w:proofErr w:type="spellStart"/>
-      <w:r>
-        <w:t>OpenStudio</w:t>
-      </w:r>
-      <w:proofErr w:type="spellEnd"/>
+        <w:t>The OpenStudio SketchUp Plug-in</w:t>
+      </w:r>
       <w:r>
         <w:t xml:space="preserve"> </w:t>
       </w:r>
-      <w:proofErr w:type="spellStart"/>
-      <w:r>
-        <w:t>SketchUp</w:t>
-      </w:r>
-      <w:proofErr w:type="spellEnd"/>
-      <w:r>
-        <w:t xml:space="preserve"> Plug-in</w:t>
+      <w:r>
+        <w:t>does not support o</w:t>
+      </w:r>
+      <w:r>
+        <w:t xml:space="preserve">lder versions </w:t>
+      </w:r>
+      <w:r>
+        <w:t>of SketchUp</w:t>
+      </w:r>
+      <w:r>
+        <w:t>.</w:t>
       </w:r>
       <w:r>
         <w:t xml:space="preserve"> </w:t>
       </w:r>
       <w:r>
-        <w:t>does not support o</w:t>
-      </w:r>
-      <w:r>
-        <w:t xml:space="preserve">lder versions </w:t>
-      </w:r>
-      <w:r>
-        <w:t xml:space="preserve">of </w:t>
-      </w:r>
-      <w:proofErr w:type="spellStart"/>
-      <w:r>
-        <w:t>SketchUp</w:t>
-      </w:r>
-      <w:proofErr w:type="spellEnd"/>
-      <w:r>
-        <w:t>.</w:t>
-      </w:r>
-      <w:r>
-        <w:t xml:space="preserve"> </w:t>
-      </w:r>
-      <w:proofErr w:type="spellStart"/>
-      <w:r>
-        <w:t>SketchUp</w:t>
-      </w:r>
-      <w:proofErr w:type="spellEnd"/>
-      <w:r>
-        <w:t xml:space="preserve"> 2015 is available in 32 and 64</w:t>
+        <w:t>SketchUp 2015 is available in 32 and 64</w:t>
       </w:r>
       <w:r>
         <w:t>-</w:t>
@@ -569,15 +451,7 @@
         <w:t>-</w:t>
       </w:r>
       <w:r>
-        <w:t xml:space="preserve">bit version of </w:t>
-      </w:r>
-      <w:proofErr w:type="spellStart"/>
-      <w:r>
-        <w:t>OpenStudio</w:t>
-      </w:r>
-      <w:proofErr w:type="spellEnd"/>
-      <w:r>
-        <w:t xml:space="preserve"> on Windows will</w:t>
+        <w:t>bit version of OpenStudio on Windows will</w:t>
       </w:r>
       <w:r>
         <w:t xml:space="preserve"> only</w:t>
@@ -592,26 +466,10 @@
         <w:t>bit vers</w:t>
       </w:r>
       <w:r>
-        <w:t xml:space="preserve">ion of </w:t>
-      </w:r>
-      <w:proofErr w:type="spellStart"/>
-      <w:r>
-        <w:t>SketchUp</w:t>
-      </w:r>
-      <w:proofErr w:type="spellEnd"/>
-      <w:r>
-        <w:t xml:space="preserve"> 2015, and the 64-</w:t>
-      </w:r>
-      <w:r>
-        <w:t xml:space="preserve">bit version of </w:t>
-      </w:r>
-      <w:proofErr w:type="spellStart"/>
-      <w:r>
-        <w:t>OpenStudio</w:t>
-      </w:r>
-      <w:proofErr w:type="spellEnd"/>
-      <w:r>
-        <w:t xml:space="preserve"> will </w:t>
+        <w:t>ion of SketchUp 2015, and the 64-</w:t>
+      </w:r>
+      <w:r>
+        <w:t xml:space="preserve">bit version of OpenStudio will </w:t>
       </w:r>
       <w:r>
         <w:t xml:space="preserve">only </w:t>
@@ -623,15 +481,7 @@
         <w:t>-</w:t>
       </w:r>
       <w:r>
-        <w:t xml:space="preserve">bit version of </w:t>
-      </w:r>
-      <w:proofErr w:type="spellStart"/>
-      <w:r>
-        <w:t>SketchUp</w:t>
-      </w:r>
-      <w:proofErr w:type="spellEnd"/>
-      <w:r>
-        <w:t xml:space="preserve"> 2015</w:t>
+        <w:t>bit version of SketchUp 2015</w:t>
       </w:r>
       <w:r>
         <w:t>.</w:t>
@@ -653,14 +503,12 @@
         <w:t xml:space="preserve">ownload and install </w:t>
       </w:r>
       <w:hyperlink r:id="rId14" w:history="1">
-        <w:proofErr w:type="spellStart"/>
         <w:r>
           <w:rPr>
             <w:rStyle w:val="Hyperlink"/>
           </w:rPr>
           <w:t>OpenStudio</w:t>
         </w:r>
-        <w:proofErr w:type="spellEnd"/>
       </w:hyperlink>
       <w:r>
         <w:t>.</w:t>
@@ -673,6 +521,9 @@
           <w:ilvl w:val="0"/>
           <w:numId w:val="3"/>
         </w:numPr>
+        <w:rPr>
+          <w:del w:id="12" w:author="Author"/>
+        </w:rPr>
       </w:pPr>
       <w:r>
         <w:t xml:space="preserve">Setup a Building Component Library (BCL) account to access online building components and measures. </w:t>
@@ -682,68 +533,97 @@
           <w:rPr>
             <w:rStyle w:val="Hyperlink"/>
           </w:rPr>
-          <w:t xml:space="preserve">View instructions on how to setup your account and configure the key in </w:t>
-        </w:r>
-        <w:proofErr w:type="spellStart"/>
+          <w:t>View instructions on how to setup your account and configure the key in OpenStudio</w:t>
+        </w:r>
+      </w:hyperlink>
+      <w:r>
+        <w:t>.</w:t>
+      </w:r>
+    </w:p>
+    <w:p>
+      <w:pPr>
+        <w:pStyle w:val="ListParagraph"/>
+        <w:numPr>
+          <w:ilvl w:val="0"/>
+          <w:numId w:val="3"/>
+        </w:numPr>
+        <w:rPr>
+          <w:del w:id="13" w:author="Author"/>
+        </w:rPr>
+        <w:pPrChange w:id="14" w:author="Author">
+          <w:pPr>
+            <w:pStyle w:val="Heading2"/>
+          </w:pPr>
+        </w:pPrChange>
+      </w:pPr>
+      <w:del w:id="15" w:author="Author">
+        <w:r>
+          <w:delText>Optional Installation Steps</w:delText>
+        </w:r>
+      </w:del>
+    </w:p>
+    <w:p>
+      <w:pPr>
+        <w:pStyle w:val="ListParagraph"/>
+        <w:rPr>
+          <w:del w:id="16" w:author="Author"/>
+        </w:rPr>
+        <w:pPrChange w:id="17" w:author="Author">
+          <w:pPr>
+            <w:pStyle w:val="ListParagraph"/>
+            <w:numPr>
+              <w:numId w:val="4"/>
+            </w:numPr>
+            <w:ind w:hanging="360"/>
+          </w:pPr>
+        </w:pPrChange>
+      </w:pPr>
+      <w:del w:id="18" w:author="Author">
+        <w:r>
+          <w:delText xml:space="preserve">For Radiance integration, download and install </w:delText>
+        </w:r>
+        <w:r>
+          <w:fldChar w:fldCharType="begin"/>
+        </w:r>
+        <w:r>
+          <w:delInstrText xml:space="preserve"> HYPERLINK "http://nrel.github.io/OpenStudio-user-documentation/getting_started/getting_started/" </w:delInstrText>
+        </w:r>
+        <w:r>
+          <w:fldChar w:fldCharType="separate"/>
+        </w:r>
         <w:r>
           <w:rPr>
             <w:rStyle w:val="Hyperlink"/>
           </w:rPr>
-          <w:t>OpenStudio</w:t>
-        </w:r>
-        <w:proofErr w:type="spellEnd"/>
-      </w:hyperlink>
-      <w:r>
-        <w:t>.</w:t>
-      </w:r>
-    </w:p>
-    <w:p>
-      <w:pPr>
-        <w:pStyle w:val="Heading2"/>
-      </w:pPr>
-      <w:r>
-        <w:t>Optional Installation Steps</w:t>
-      </w:r>
+          <w:delText>Radiance</w:delText>
+        </w:r>
+        <w:r>
+          <w:rPr>
+            <w:rStyle w:val="Hyperlink"/>
+          </w:rPr>
+          <w:fldChar w:fldCharType="end"/>
+        </w:r>
+        <w:r>
+          <w:delText>.</w:delText>
+        </w:r>
+      </w:del>
     </w:p>
     <w:p>
       <w:pPr>
         <w:pStyle w:val="ListParagraph"/>
         <w:numPr>
           <w:ilvl w:val="0"/>
-          <w:numId w:val="4"/>
+          <w:numId w:val="3"/>
         </w:numPr>
-      </w:pPr>
-      <w:commentRangeStart w:id="7"/>
-      <w:r>
-        <w:t xml:space="preserve">For Radiance integration, download and install </w:t>
-      </w:r>
-      <w:hyperlink r:id="rId16" w:history="1">
-        <w:r>
-          <w:rPr>
-            <w:rStyle w:val="Hyperlink"/>
-          </w:rPr>
-          <w:t>Radiance</w:t>
-        </w:r>
-      </w:hyperlink>
-      <w:r>
-        <w:t>.</w:t>
-      </w:r>
-      <w:commentRangeEnd w:id="7"/>
-      <w:r>
-        <w:rPr>
-          <w:rStyle w:val="CommentReference"/>
-        </w:rPr>
-        <w:commentReference w:id="7"/>
-      </w:r>
-    </w:p>
-    <w:p>
-      <w:pPr>
         <w:rPr>
           <w:rFonts w:asciiTheme="majorHAnsi" w:eastAsiaTheme="majorEastAsia" w:hAnsiTheme="majorHAnsi" w:cstheme="majorBidi"/>
           <w:color w:val="2E74B5" w:themeColor="accent1" w:themeShade="BF"/>
           <w:sz w:val="32"/>
           <w:szCs w:val="32"/>
         </w:rPr>
+        <w:pPrChange w:id="19" w:author="Author">
+          <w:pPr/>
+        </w:pPrChange>
       </w:pPr>
       <w:r>
         <w:br w:type="page"/>
@@ -753,916 +633,17 @@
       <w:pPr>
         <w:pStyle w:val="Heading1"/>
         <w:rPr>
-          <w:ins w:id="8" w:author="Author"/>
+          <w:ins w:id="20" w:author="Author"/>
         </w:rPr>
       </w:pPr>
       <w:r>
-        <w:lastRenderedPageBreak/>
         <w:t>Overview</w:t>
       </w:r>
     </w:p>
     <w:p>
       <w:pPr>
         <w:rPr>
-          <w:ins w:id="9" w:author="Author"/>
-        </w:rPr>
-        <w:pPrChange w:id="10" w:author="Author">
-          <w:pPr>
-            <w:pStyle w:val="Heading1"/>
-          </w:pPr>
-        </w:pPrChange>
-      </w:pPr>
-      <w:proofErr w:type="spellStart"/>
-      <w:ins w:id="11" w:author="Author">
-        <w:r>
-          <w:t>OpenStudio</w:t>
-        </w:r>
-        <w:proofErr w:type="spellEnd"/>
-        <w:r>
-          <w:t xml:space="preserve"> 1.9.0 adds a substantial number of new HVAC features. Among the new features are three entirely new categories of </w:t>
-        </w:r>
-        <w:r>
-          <w:t xml:space="preserve">HVAC </w:t>
-        </w:r>
-        <w:r>
-          <w:t>capability beyond the routine component addition</w:t>
-        </w:r>
-        <w:r>
-          <w:t>s. The first new category is a</w:t>
-        </w:r>
-        <w:r>
-          <w:t xml:space="preserve"> family of availabil</w:t>
-        </w:r>
-        <w:r>
-          <w:t xml:space="preserve">ity mangers that allow </w:t>
-        </w:r>
-        <w:r>
-          <w:t xml:space="preserve">for </w:t>
-        </w:r>
-        <w:r>
-          <w:t xml:space="preserve">detailed control </w:t>
-        </w:r>
-        <w:r>
-          <w:t>over the air system period of operation</w:t>
-        </w:r>
-        <w:r>
-          <w:t xml:space="preserve">. With these new availability manager control inputs, it is possible to have detailed control over night cycling, night ventilation, optimum morning start, temperature based on/off and more. The second new category of HVAC capability included in this release is another family of control related inputs known as plant operation schemes. With plant operation schemes it is possible to control the sequencing of plant system supply components relative to one another and also considering ambient conditions. Finally, in </w:t>
-        </w:r>
-        <w:r>
-          <w:t>a</w:t>
-        </w:r>
-        <w:r>
-          <w:t xml:space="preserve"> third </w:t>
-        </w:r>
-        <w:r>
-          <w:t xml:space="preserve">new </w:t>
-        </w:r>
-        <w:r>
-          <w:t xml:space="preserve">category, </w:t>
-        </w:r>
-        <w:proofErr w:type="spellStart"/>
-        <w:r>
-          <w:t>OpenStudio</w:t>
-        </w:r>
-        <w:proofErr w:type="spellEnd"/>
-        <w:r>
-          <w:t xml:space="preserve"> has added support for dual duct air based systems. At this point these new features are available through the </w:t>
-        </w:r>
-        <w:proofErr w:type="spellStart"/>
-        <w:r>
-          <w:t>OpenStudio</w:t>
-        </w:r>
-        <w:proofErr w:type="spellEnd"/>
-        <w:r>
-          <w:t xml:space="preserve"> API an</w:t>
-        </w:r>
-        <w:r>
-          <w:t xml:space="preserve">d Measures, however support for the user interface will be added in a future release. All of these features are backwards compatible, meaning users now have access to detailed control inputs, but the established </w:t>
-        </w:r>
-        <w:proofErr w:type="spellStart"/>
-        <w:r>
-          <w:t>OpenStudio</w:t>
-        </w:r>
-        <w:proofErr w:type="spellEnd"/>
-        <w:r>
-          <w:t xml:space="preserve"> default control remains in place, meaning these new features can be utilized on an as needed basis and existing models will continue to operate in the same way.</w:t>
-        </w:r>
-        <w:r>
-          <w:t xml:space="preserve"> Examples and tutorials of applying these new features will be available in the weeks following the release of </w:t>
-        </w:r>
-        <w:proofErr w:type="spellStart"/>
-        <w:r>
-          <w:t>OpenStudio</w:t>
-        </w:r>
-        <w:proofErr w:type="spellEnd"/>
-        <w:r>
-          <w:t xml:space="preserve"> 1.9.0.</w:t>
-        </w:r>
-      </w:ins>
-    </w:p>
-    <w:p>
-      <w:pPr>
-        <w:rPr>
-          <w:ins w:id="12" w:author="Author"/>
-        </w:rPr>
-        <w:pPrChange w:id="13" w:author="Author">
-          <w:pPr>
-            <w:pStyle w:val="Heading1"/>
-          </w:pPr>
-        </w:pPrChange>
-      </w:pPr>
-      <w:ins w:id="14" w:author="Author">
-        <w:r>
-          <w:t xml:space="preserve">There are significant additions at the HVAC component level too, meaning there is a large number of new coil types, Zone HVAC, and plant components. Of particular interest are a number of new variable speed DX coils, </w:t>
-        </w:r>
-        <w:r>
-          <w:t xml:space="preserve">new zone mixing inputs, </w:t>
-        </w:r>
-        <w:r>
-          <w:t xml:space="preserve">a new Zone HVAC model that accommodates natural ventilation, </w:t>
-        </w:r>
-        <w:r>
-          <w:t xml:space="preserve">and idealized plant components that allow a user defined constant temperature source on the supply side, and a user defined load on the demand. The full list of new input object types is included below. All of these are available in the </w:t>
-        </w:r>
-        <w:proofErr w:type="spellStart"/>
-        <w:r>
-          <w:t>OpenStudio</w:t>
-        </w:r>
-        <w:proofErr w:type="spellEnd"/>
-        <w:r>
-          <w:t xml:space="preserve"> API and Measures, and many of them are available in the graphical interface through drag and drop.</w:t>
-        </w:r>
-      </w:ins>
-    </w:p>
-    <w:p>
-      <w:pPr>
-        <w:rPr>
-          <w:del w:id="15" w:author="Author"/>
-        </w:rPr>
-        <w:pPrChange w:id="16" w:author="Author">
-          <w:pPr>
-            <w:pStyle w:val="Heading1"/>
-          </w:pPr>
-        </w:pPrChange>
-      </w:pPr>
-      <w:bookmarkStart w:id="17" w:name="_GoBack"/>
-      <w:bookmarkEnd w:id="17"/>
-      <w:proofErr w:type="spellStart"/>
-      <w:ins w:id="18" w:author="Author">
-        <w:r>
-          <w:t>ZoneCrossMixing</w:t>
-        </w:r>
-        <w:proofErr w:type="spellEnd"/>
-        <w:r>
-          <w:t xml:space="preserve">  • </w:t>
-        </w:r>
-        <w:proofErr w:type="spellStart"/>
-        <w:r>
-          <w:t>ZoneM</w:t>
-        </w:r>
-        <w:r>
-          <w:t>ixing</w:t>
-        </w:r>
-        <w:proofErr w:type="spellEnd"/>
-        <w:r>
-          <w:t xml:space="preserve"> • </w:t>
-        </w:r>
-        <w:proofErr w:type="spellStart"/>
-        <w:r>
-          <w:t>SolarCollectorPerformanceFlatPlate</w:t>
-        </w:r>
-        <w:proofErr w:type="spellEnd"/>
-        <w:r>
-          <w:t xml:space="preserve"> • </w:t>
-        </w:r>
-        <w:proofErr w:type="spellStart"/>
-        <w:r>
-          <w:t>SolarCollector</w:t>
-        </w:r>
-        <w:r>
-          <w:t>Fla</w:t>
-        </w:r>
-        <w:r>
-          <w:t>tPlateWater</w:t>
-        </w:r>
-        <w:proofErr w:type="spellEnd"/>
-        <w:r>
-          <w:t xml:space="preserve"> • </w:t>
-        </w:r>
-        <w:proofErr w:type="spellStart"/>
-        <w:r>
-          <w:t>SolarCollector</w:t>
-        </w:r>
-        <w:r>
-          <w:t>IntegralColl</w:t>
-        </w:r>
-        <w:r>
-          <w:t>ectorStorage</w:t>
-        </w:r>
-        <w:proofErr w:type="spellEnd"/>
-        <w:r>
-          <w:t xml:space="preserve"> • </w:t>
-        </w:r>
-        <w:proofErr w:type="spellStart"/>
-        <w:r>
-          <w:t>SolarCollectorPerformance</w:t>
-        </w:r>
-        <w:r>
-          <w:t>IntegralColl</w:t>
-        </w:r>
-        <w:r>
-          <w:t>ectorStorage</w:t>
-        </w:r>
-        <w:proofErr w:type="spellEnd"/>
-        <w:r>
-          <w:t xml:space="preserve"> • </w:t>
-        </w:r>
-        <w:proofErr w:type="spellStart"/>
-        <w:r>
-          <w:t>SolarColl</w:t>
-        </w:r>
-        <w:r>
-          <w:t>ectorFlatPlate</w:t>
-        </w:r>
-        <w:r>
-          <w:t>Photovo</w:t>
-        </w:r>
-        <w:r>
-          <w:t>ltaicThermal</w:t>
-        </w:r>
-        <w:proofErr w:type="spellEnd"/>
-        <w:r>
-          <w:t xml:space="preserve"> • </w:t>
-        </w:r>
-        <w:proofErr w:type="spellStart"/>
-        <w:r>
-          <w:t>ZoneVentilationDesignFlowRate</w:t>
-        </w:r>
-        <w:proofErr w:type="spellEnd"/>
-        <w:r>
-          <w:t xml:space="preserve"> • </w:t>
-        </w:r>
-        <w:proofErr w:type="spellStart"/>
-        <w:r>
-          <w:t>FluidCoo</w:t>
-        </w:r>
-        <w:r>
-          <w:t>lerTwoSpeed</w:t>
-        </w:r>
-        <w:proofErr w:type="spellEnd"/>
-        <w:r>
-          <w:t xml:space="preserve"> • </w:t>
-        </w:r>
-        <w:proofErr w:type="spellStart"/>
-        <w:r>
-          <w:t>FluidCoolerSingleSpeed</w:t>
-        </w:r>
-        <w:proofErr w:type="spellEnd"/>
-        <w:r>
-          <w:t xml:space="preserve"> • </w:t>
-        </w:r>
-        <w:proofErr w:type="spellStart"/>
-        <w:r>
-          <w:t>PipeOutdoor</w:t>
-        </w:r>
-        <w:proofErr w:type="spellEnd"/>
-        <w:r>
-          <w:t xml:space="preserve"> • </w:t>
-        </w:r>
-        <w:proofErr w:type="spellStart"/>
-        <w:r>
-          <w:t>PipeIndoor</w:t>
-        </w:r>
-        <w:proofErr w:type="spellEnd"/>
-        <w:r>
-          <w:t xml:space="preserve"> • </w:t>
-        </w:r>
-        <w:r>
-          <w:t>Duct</w:t>
-        </w:r>
-        <w:r>
-          <w:t xml:space="preserve">• </w:t>
-        </w:r>
-        <w:proofErr w:type="spellStart"/>
-        <w:r>
-          <w:t>AvailabilityManagerHybridVentilation</w:t>
-        </w:r>
-        <w:proofErr w:type="spellEnd"/>
-        <w:r>
-          <w:t xml:space="preserve"> • </w:t>
-        </w:r>
-        <w:proofErr w:type="spellStart"/>
-        <w:r>
-          <w:t>CoilSystemCoolingWater</w:t>
-        </w:r>
-        <w:r>
-          <w:t>HeatExchang</w:t>
-        </w:r>
-        <w:r>
-          <w:t>erAssisted</w:t>
-        </w:r>
-        <w:proofErr w:type="spellEnd"/>
-        <w:r>
-          <w:t xml:space="preserve"> • </w:t>
-        </w:r>
-        <w:proofErr w:type="spellStart"/>
-        <w:r>
-          <w:t>CoilSystemCoolingDX</w:t>
-        </w:r>
-        <w:r>
-          <w:t>HeatExcha</w:t>
-        </w:r>
-        <w:r>
-          <w:t>ngerAssisted</w:t>
-        </w:r>
-        <w:proofErr w:type="spellEnd"/>
-        <w:r>
-          <w:t xml:space="preserve"> • </w:t>
-        </w:r>
-        <w:proofErr w:type="spellStart"/>
-        <w:r>
-          <w:t>PlantEquip</w:t>
-        </w:r>
-        <w:r>
-          <w:t>mentOperationOutdoorDewpoint</w:t>
-        </w:r>
-        <w:proofErr w:type="spellEnd"/>
-        <w:r>
-          <w:t xml:space="preserve"> • </w:t>
-        </w:r>
-        <w:proofErr w:type="spellStart"/>
-        <w:r>
-          <w:t>PlantEquipmentOperation</w:t>
-        </w:r>
-        <w:r>
-          <w:t>OutdoorWet</w:t>
-        </w:r>
-        <w:r>
-          <w:t>Bulb</w:t>
-        </w:r>
-        <w:proofErr w:type="spellEnd"/>
-        <w:r>
-          <w:t xml:space="preserve"> • </w:t>
-        </w:r>
-        <w:proofErr w:type="spellStart"/>
-        <w:r>
-          <w:t>Te</w:t>
-        </w:r>
-        <w:r>
-          <w:t>mperingValve</w:t>
-        </w:r>
-        <w:proofErr w:type="spellEnd"/>
-        <w:r>
-          <w:t xml:space="preserve"> • </w:t>
-        </w:r>
-        <w:proofErr w:type="spellStart"/>
-        <w:r>
-          <w:t>Chille</w:t>
-        </w:r>
-        <w:r>
-          <w:t>rAbsorption</w:t>
-        </w:r>
-        <w:proofErr w:type="spellEnd"/>
-        <w:r>
-          <w:t xml:space="preserve"> • </w:t>
-        </w:r>
-        <w:proofErr w:type="spellStart"/>
-        <w:r>
-          <w:t>ChillerAbsorptionIndirect</w:t>
-        </w:r>
-        <w:proofErr w:type="spellEnd"/>
-        <w:r>
-          <w:t xml:space="preserve"> • </w:t>
-        </w:r>
-        <w:proofErr w:type="spellStart"/>
-        <w:r>
-          <w:t>CoilCoolingDX</w:t>
-        </w:r>
-        <w:r>
-          <w:t>TwoStageWithHumidit</w:t>
-        </w:r>
-        <w:r>
-          <w:t>yControlMode</w:t>
-        </w:r>
-        <w:proofErr w:type="spellEnd"/>
-        <w:r>
-          <w:t xml:space="preserve"> • </w:t>
-        </w:r>
-        <w:proofErr w:type="spellStart"/>
-        <w:r>
-          <w:t>AirTerminalDualDuctVAV</w:t>
-        </w:r>
-        <w:proofErr w:type="spellEnd"/>
-        <w:r>
-          <w:t xml:space="preserve"> • </w:t>
-        </w:r>
-        <w:proofErr w:type="spellStart"/>
-        <w:r>
-          <w:t>AvailabilityManager</w:t>
-        </w:r>
-        <w:r>
-          <w:t>Optim</w:t>
-        </w:r>
-        <w:r>
-          <w:t>umStart</w:t>
-        </w:r>
-        <w:proofErr w:type="spellEnd"/>
-        <w:r>
-          <w:t xml:space="preserve"> • </w:t>
-        </w:r>
-        <w:proofErr w:type="spellStart"/>
-        <w:r>
-          <w:t>AvailabilityManagerDifferentialThermostat</w:t>
-        </w:r>
-        <w:proofErr w:type="spellEnd"/>
-        <w:r>
-          <w:t xml:space="preserve"> • </w:t>
-        </w:r>
-        <w:proofErr w:type="spellStart"/>
-        <w:r>
-          <w:t>ThermalStorageIceDetailed</w:t>
-        </w:r>
-        <w:proofErr w:type="spellEnd"/>
-        <w:r>
-          <w:t xml:space="preserve"> • </w:t>
-        </w:r>
-        <w:proofErr w:type="spellStart"/>
-        <w:r>
-          <w:t>Ground</w:t>
-        </w:r>
-        <w:r>
-          <w:t>HeatExchangerHorizontalTrench</w:t>
-        </w:r>
-        <w:proofErr w:type="spellEnd"/>
-        <w:r>
-          <w:t xml:space="preserve"> • </w:t>
-        </w:r>
-        <w:proofErr w:type="spellStart"/>
-        <w:r>
-          <w:t>PlantEquipmentOper</w:t>
-        </w:r>
-        <w:r>
-          <w:t>ationOutdoorRelativeHumidity</w:t>
-        </w:r>
-        <w:proofErr w:type="spellEnd"/>
-        <w:r>
-          <w:t xml:space="preserve"> • </w:t>
-        </w:r>
-        <w:proofErr w:type="spellStart"/>
-        <w:r>
-          <w:t>Availab</w:t>
-        </w:r>
-        <w:r>
-          <w:t>ilityManagerNightVentilation</w:t>
-        </w:r>
-        <w:proofErr w:type="spellEnd"/>
-        <w:r>
-          <w:t xml:space="preserve"> • </w:t>
-        </w:r>
-        <w:proofErr w:type="spellStart"/>
-        <w:r>
-          <w:t>Pla</w:t>
-        </w:r>
-        <w:r>
-          <w:t>ntEquipmentOperationOutdoorDryBulbDifference</w:t>
-        </w:r>
-        <w:proofErr w:type="spellEnd"/>
-        <w:r>
-          <w:t xml:space="preserve"> • </w:t>
-        </w:r>
-        <w:proofErr w:type="spellStart"/>
-        <w:r>
-          <w:t>PlantEquipmentOperat</w:t>
-        </w:r>
-        <w:r>
-          <w:t>ionOutdoorDewpointDifference</w:t>
-        </w:r>
-        <w:proofErr w:type="spellEnd"/>
-        <w:r>
-          <w:t xml:space="preserve"> • </w:t>
-        </w:r>
-        <w:proofErr w:type="spellStart"/>
-        <w:r>
-          <w:t>PlantEquipmentOperationOutdoorWetBulbDifference</w:t>
-        </w:r>
-        <w:proofErr w:type="spellEnd"/>
-        <w:r>
-          <w:t xml:space="preserve"> • </w:t>
-        </w:r>
-        <w:proofErr w:type="spellStart"/>
-        <w:r>
-          <w:t>PlantEqui</w:t>
-        </w:r>
-        <w:r>
-          <w:t>pmentOperationOutdoorDryBulb</w:t>
-        </w:r>
-        <w:proofErr w:type="spellEnd"/>
-        <w:r>
-          <w:t xml:space="preserve"> • </w:t>
-        </w:r>
-        <w:proofErr w:type="spellStart"/>
-        <w:r>
-          <w:t>HeaderedPumps</w:t>
-        </w:r>
-        <w:r>
-          <w:t>C</w:t>
-        </w:r>
-        <w:r>
-          <w:t>onstantSpeed</w:t>
-        </w:r>
-        <w:proofErr w:type="spellEnd"/>
-        <w:r>
-          <w:t xml:space="preserve"> • </w:t>
-        </w:r>
-        <w:proofErr w:type="spellStart"/>
-        <w:r>
-          <w:t>HeaderedPump</w:t>
-        </w:r>
-        <w:r>
-          <w:t>s</w:t>
-        </w:r>
-        <w:r>
-          <w:t>V</w:t>
-        </w:r>
-        <w:r>
-          <w:t>ariableSpeed</w:t>
-        </w:r>
-        <w:proofErr w:type="spellEnd"/>
-        <w:r>
-          <w:t xml:space="preserve"> • </w:t>
-        </w:r>
-        <w:proofErr w:type="spellStart"/>
-        <w:r>
-          <w:t>WaterHea</w:t>
-        </w:r>
-        <w:r>
-          <w:t>terHeatPump</w:t>
-        </w:r>
-        <w:proofErr w:type="spellEnd"/>
-        <w:r>
-          <w:t xml:space="preserve"> • </w:t>
-        </w:r>
-        <w:proofErr w:type="spellStart"/>
-        <w:r>
-          <w:t>CoilPerformanceDXCooling</w:t>
-        </w:r>
-        <w:proofErr w:type="spellEnd"/>
-        <w:r>
-          <w:t xml:space="preserve"> • </w:t>
-        </w:r>
-        <w:proofErr w:type="spellStart"/>
-        <w:r>
-          <w:t>Coil</w:t>
-        </w:r>
-        <w:r>
-          <w:t>Wa</w:t>
-        </w:r>
-        <w:r>
-          <w:t>terHeatingAirToWaterHeatPump</w:t>
-        </w:r>
-        <w:proofErr w:type="spellEnd"/>
-        <w:r>
-          <w:t xml:space="preserve"> • </w:t>
-        </w:r>
-        <w:proofErr w:type="spellStart"/>
-        <w:r>
-          <w:t>CoilHeatingWaterToAirHeatPump</w:t>
-        </w:r>
-        <w:r>
-          <w:t>VariableSpeedE</w:t>
-        </w:r>
-        <w:r>
-          <w:t>quationFit</w:t>
-        </w:r>
-        <w:proofErr w:type="spellEnd"/>
-        <w:r>
-          <w:t xml:space="preserve"> • </w:t>
-        </w:r>
-        <w:proofErr w:type="spellStart"/>
-        <w:r>
-          <w:t>CoilHeatingDX</w:t>
-        </w:r>
-        <w:r>
-          <w:t>VariableSpeed</w:t>
-        </w:r>
-        <w:proofErr w:type="spellEnd"/>
-        <w:r>
-          <w:t xml:space="preserve"> • </w:t>
-        </w:r>
-        <w:proofErr w:type="spellStart"/>
-        <w:r>
-          <w:t>CoilCoolingWaterToAirHeatPump</w:t>
-        </w:r>
-        <w:r>
-          <w:t>VariableSpeed</w:t>
-        </w:r>
-        <w:r>
-          <w:t>EquationFit</w:t>
-        </w:r>
-        <w:proofErr w:type="spellEnd"/>
-        <w:r>
-          <w:t xml:space="preserve"> • </w:t>
-        </w:r>
-        <w:proofErr w:type="spellStart"/>
-        <w:r>
-          <w:t>SetpointManagerSingleZone</w:t>
-        </w:r>
-        <w:r>
-          <w:t>Hu</w:t>
-        </w:r>
-        <w:r>
-          <w:t>midityMaximum</w:t>
-        </w:r>
-        <w:proofErr w:type="spellEnd"/>
-        <w:r>
-          <w:t xml:space="preserve"> • </w:t>
-        </w:r>
-        <w:proofErr w:type="spellStart"/>
-        <w:r>
-          <w:t>ThermalStorage</w:t>
-        </w:r>
-        <w:r>
-          <w:t>ChilledWate</w:t>
-        </w:r>
-        <w:r>
-          <w:t>rStratified</w:t>
-        </w:r>
-        <w:proofErr w:type="spellEnd"/>
-        <w:r>
-          <w:t xml:space="preserve"> • </w:t>
-        </w:r>
-        <w:proofErr w:type="spellStart"/>
-        <w:r>
-          <w:t>SetpointManager</w:t>
-        </w:r>
-        <w:r>
-          <w:t>Coldest</w:t>
-        </w:r>
-        <w:proofErr w:type="spellEnd"/>
-        <w:r>
-          <w:t xml:space="preserve"> • </w:t>
-        </w:r>
-        <w:proofErr w:type="spellStart"/>
-        <w:r>
-          <w:t>EvaporativeFluidCoo</w:t>
-        </w:r>
-        <w:r>
-          <w:t>lerTwoSpeed</w:t>
-        </w:r>
-        <w:proofErr w:type="spellEnd"/>
-        <w:r>
-          <w:t xml:space="preserve"> • </w:t>
-        </w:r>
-        <w:proofErr w:type="spellStart"/>
-        <w:r>
-          <w:t>SetpointMan</w:t>
-        </w:r>
-        <w:r>
-          <w:t>agerMultiZoneCoolingAverage</w:t>
-        </w:r>
-        <w:proofErr w:type="spellEnd"/>
-        <w:r>
-          <w:t xml:space="preserve"> • </w:t>
-        </w:r>
-        <w:proofErr w:type="spellStart"/>
-        <w:r>
-          <w:t>SetpointManagerMultiZoneHeatingAverage</w:t>
-        </w:r>
-        <w:proofErr w:type="spellEnd"/>
-        <w:r>
-          <w:t xml:space="preserve"> • </w:t>
-        </w:r>
-        <w:proofErr w:type="spellStart"/>
-        <w:r>
-          <w:t>ZoneHVACDehumidifierDX</w:t>
-        </w:r>
-        <w:proofErr w:type="spellEnd"/>
-        <w:r>
-          <w:t xml:space="preserve"> • </w:t>
-        </w:r>
-        <w:proofErr w:type="spellStart"/>
-        <w:r>
-          <w:t>Zo</w:t>
-        </w:r>
-        <w:r>
-          <w:t>neHVACEnergyRecoveryVentilatorController</w:t>
-        </w:r>
-        <w:proofErr w:type="spellEnd"/>
-        <w:r>
-          <w:t xml:space="preserve"> • </w:t>
-        </w:r>
-        <w:proofErr w:type="spellStart"/>
-        <w:r>
-          <w:t>ZoneHVACEnergyRecoveryVentilator</w:t>
-        </w:r>
-        <w:proofErr w:type="spellEnd"/>
-        <w:r>
-          <w:t xml:space="preserve"> • </w:t>
-        </w:r>
-        <w:proofErr w:type="spellStart"/>
-        <w:r>
-          <w:t>CoilCoolingDXVariableSpeed</w:t>
-        </w:r>
-        <w:proofErr w:type="spellEnd"/>
-        <w:r>
-          <w:t xml:space="preserve"> • </w:t>
-        </w:r>
-        <w:proofErr w:type="spellStart"/>
-        <w:r>
-          <w:t>CentralHeatPumpSystem</w:t>
-        </w:r>
-        <w:proofErr w:type="spellEnd"/>
-        <w:r>
-          <w:t xml:space="preserve"> • </w:t>
-        </w:r>
-        <w:proofErr w:type="spellStart"/>
-        <w:r>
-          <w:t>SetpointMana</w:t>
-        </w:r>
-        <w:r>
-          <w:t>gerMultiZoneHumidityMaximum</w:t>
-        </w:r>
-        <w:proofErr w:type="spellEnd"/>
-        <w:r>
-          <w:t xml:space="preserve"> • </w:t>
-        </w:r>
-        <w:proofErr w:type="spellStart"/>
-        <w:r>
-          <w:t>CoilHeatingDX</w:t>
-        </w:r>
-        <w:r>
-          <w:t>Mu</w:t>
-        </w:r>
-        <w:r>
-          <w:t>ltiSpeed</w:t>
-        </w:r>
-        <w:proofErr w:type="spellEnd"/>
-        <w:r>
-          <w:t xml:space="preserve"> • </w:t>
-        </w:r>
-        <w:proofErr w:type="spellStart"/>
-        <w:r>
-          <w:t>SetpointManag</w:t>
-        </w:r>
-        <w:r>
-          <w:t>erFollowSystemNodeTemperature</w:t>
-        </w:r>
-        <w:proofErr w:type="spellEnd"/>
-        <w:r>
-          <w:t xml:space="preserve"> • </w:t>
-        </w:r>
-        <w:proofErr w:type="spellStart"/>
-        <w:r>
-          <w:t>SetpointManagerSingleZoneOneStageCooling</w:t>
-        </w:r>
-        <w:proofErr w:type="spellEnd"/>
-        <w:r>
-          <w:t xml:space="preserve"> • </w:t>
-        </w:r>
-        <w:proofErr w:type="spellStart"/>
-        <w:r>
-          <w:t>SetpointMana</w:t>
-        </w:r>
-        <w:r>
-          <w:t>gerSingleZone</w:t>
-        </w:r>
-        <w:r>
-          <w:t>OneStageHeating</w:t>
-        </w:r>
-        <w:proofErr w:type="spellEnd"/>
-        <w:r>
-          <w:t xml:space="preserve"> • </w:t>
-        </w:r>
-        <w:proofErr w:type="spellStart"/>
-        <w:r>
-          <w:t>SetpointManagerMultiZoneMaximumHumidityAverage</w:t>
-        </w:r>
-        <w:proofErr w:type="spellEnd"/>
-        <w:r>
-          <w:t xml:space="preserve"> • </w:t>
-        </w:r>
-        <w:proofErr w:type="spellStart"/>
-        <w:r>
-          <w:t>SetpointManager</w:t>
-        </w:r>
-        <w:r>
-          <w:t>Mul</w:t>
-        </w:r>
-        <w:r>
-          <w:t>tiZoneMinimumHumidityAverage</w:t>
-        </w:r>
-        <w:proofErr w:type="spellEnd"/>
-        <w:r>
-          <w:t xml:space="preserve"> • </w:t>
-        </w:r>
-        <w:proofErr w:type="spellStart"/>
-        <w:r>
-          <w:t>SetpointManagerReturnAirBypassFlow</w:t>
-        </w:r>
-        <w:proofErr w:type="spellEnd"/>
-        <w:r>
-          <w:t xml:space="preserve"> • </w:t>
-        </w:r>
-        <w:proofErr w:type="spellStart"/>
-        <w:r>
-          <w:t>SetpointMana</w:t>
-        </w:r>
-        <w:r>
-          <w:t>gerFollowGroundTemperature</w:t>
-        </w:r>
-        <w:proofErr w:type="spellEnd"/>
-        <w:r>
-          <w:t xml:space="preserve"> • </w:t>
-        </w:r>
-        <w:proofErr w:type="spellStart"/>
-        <w:r>
-          <w:t>ChillerH</w:t>
-        </w:r>
-        <w:r>
-          <w:t>eaterPerformanceElectricEIR</w:t>
-        </w:r>
-        <w:proofErr w:type="spellEnd"/>
-        <w:r>
-          <w:t xml:space="preserve"> • </w:t>
-        </w:r>
-        <w:proofErr w:type="spellStart"/>
-        <w:r>
-          <w:t>Pl</w:t>
-        </w:r>
-        <w:r>
-          <w:t>antComponentTemperatureSource</w:t>
-        </w:r>
-        <w:proofErr w:type="spellEnd"/>
-        <w:r>
-          <w:t xml:space="preserve"> • </w:t>
-        </w:r>
-        <w:proofErr w:type="spellStart"/>
-        <w:r>
-          <w:t>ZoneHVACUnitVentilator</w:t>
-        </w:r>
-        <w:proofErr w:type="spellEnd"/>
-        <w:r>
-          <w:t xml:space="preserve"> • </w:t>
-        </w:r>
-        <w:proofErr w:type="spellStart"/>
-        <w:r>
-          <w:t>WaterHeaterStratified</w:t>
-        </w:r>
-        <w:proofErr w:type="spellEnd"/>
-        <w:r>
-          <w:t xml:space="preserve"> • </w:t>
-        </w:r>
-        <w:proofErr w:type="spellStart"/>
-        <w:r>
-          <w:t>ZoneHVACBaseboard</w:t>
-        </w:r>
-        <w:r>
-          <w:t>RadiantCon</w:t>
-        </w:r>
-        <w:r>
-          <w:t>vectiveWater</w:t>
-        </w:r>
-        <w:proofErr w:type="spellEnd"/>
-        <w:r>
-          <w:t xml:space="preserve"> • </w:t>
-        </w:r>
-        <w:proofErr w:type="spellStart"/>
-        <w:r>
-          <w:t>ZoneHVAC</w:t>
-        </w:r>
-        <w:r>
-          <w:t>Basebo</w:t>
-        </w:r>
-        <w:r>
-          <w:t>ardRadiantConvectiveElectric</w:t>
-        </w:r>
-        <w:proofErr w:type="spellEnd"/>
-        <w:r>
-          <w:t xml:space="preserve"> • </w:t>
-        </w:r>
-        <w:proofErr w:type="spellStart"/>
-        <w:r>
-          <w:t>LoadProfilePlant</w:t>
-        </w:r>
-      </w:ins>
-      <w:proofErr w:type="spellEnd"/>
-    </w:p>
-    <w:p>
-      <w:pPr>
-        <w:rPr>
-          <w:ins w:id="19" w:author="Author"/>
-        </w:rPr>
-        <w:pPrChange w:id="20" w:author="Author">
-          <w:pPr>
-            <w:pStyle w:val="Heading1"/>
-          </w:pPr>
-        </w:pPrChange>
-      </w:pPr>
-    </w:p>
-    <w:p>
-      <w:pPr>
-        <w:rPr>
-          <w:del w:id="21" w:author="Author"/>
+          <w:ins w:id="21" w:author="Author"/>
         </w:rPr>
         <w:pPrChange w:id="22" w:author="Author">
           <w:pPr>
@@ -1670,30 +651,1010 @@
           </w:pPr>
         </w:pPrChange>
       </w:pPr>
+      <w:ins w:id="23" w:author="Author">
+        <w:r>
+          <w:t xml:space="preserve">OpenStudio 1.9.0 adds a substantial number of new HVAC features. Among the new features are three entirely new categories of </w:t>
+        </w:r>
+        <w:r>
+          <w:t xml:space="preserve">HVAC </w:t>
+        </w:r>
+        <w:r>
+          <w:t>capability beyond the routine component addition</w:t>
+        </w:r>
+        <w:r>
+          <w:t>s. The first new category is a</w:t>
+        </w:r>
+        <w:r>
+          <w:t xml:space="preserve"> family of availabil</w:t>
+        </w:r>
+        <w:r>
+          <w:t xml:space="preserve">ity mangers that allow </w:t>
+        </w:r>
+        <w:r>
+          <w:t xml:space="preserve">for </w:t>
+        </w:r>
+        <w:r>
+          <w:t xml:space="preserve">detailed control </w:t>
+        </w:r>
+        <w:r>
+          <w:t>over the air system period of operation</w:t>
+        </w:r>
+        <w:r>
+          <w:t xml:space="preserve">. With these new availability manager control inputs, it is possible to have detailed control over night cycling, night ventilation, optimum morning start, temperature based on/off and more. The second new category of HVAC capability included in this release is another family of control related inputs known as plant operation schemes. With plant operation schemes it is possible to control the sequencing of plant system supply components relative to one another and also considering ambient conditions. </w:t>
+        </w:r>
+        <w:r>
+          <w:t>Third</w:t>
+        </w:r>
+        <w:del w:id="24" w:author="Author">
+          <w:r>
+            <w:delText xml:space="preserve">Finally, in </w:delText>
+          </w:r>
+          <w:r>
+            <w:delText>a</w:delText>
+          </w:r>
+          <w:r>
+            <w:delText xml:space="preserve"> third </w:delText>
+          </w:r>
+          <w:r>
+            <w:delText xml:space="preserve">new </w:delText>
+          </w:r>
+          <w:r>
+            <w:delText>category</w:delText>
+          </w:r>
+        </w:del>
+        <w:r>
+          <w:t>, OpenStudio has added support for dual duct air based systems. At this point these new features are available through the OpenStudio API an</w:t>
+        </w:r>
+        <w:r>
+          <w:t>d Measures, however support for the user interface will be added in a future release. All of these features are backwards compatible, meaning users now have access to detailed control inputs, but the established OpenStudio default control remains in place, meaning these new features can be utilized on an as needed basis and existing models will continue to operate in the same way.</w:t>
+        </w:r>
+        <w:r>
+          <w:t xml:space="preserve"> Examples and tutorials of applying these new features will be available in the weeks following the release of OpenStudio 1.9.0.</w:t>
+        </w:r>
+      </w:ins>
     </w:p>
     <w:p>
       <w:pPr>
-        <w:pPrChange w:id="23" w:author="Author">
+        <w:rPr>
+          <w:ins w:id="25" w:author="Author"/>
+        </w:rPr>
+        <w:pPrChange w:id="26" w:author="Author">
           <w:pPr>
             <w:pStyle w:val="Heading1"/>
           </w:pPr>
         </w:pPrChange>
       </w:pPr>
-      <w:ins w:id="24" w:author="Author">
-        <w:del w:id="25" w:author="Author">
+      <w:ins w:id="27" w:author="Author">
+        <w:r>
+          <w:t>There are significant additions at the HVAC component level too</w:t>
+        </w:r>
+        <w:r>
+          <w:t xml:space="preserve">, including </w:t>
+        </w:r>
+        <w:del w:id="28" w:author="Author">
+          <w:r>
+            <w:delText xml:space="preserve">, meaning there is </w:delText>
+          </w:r>
+        </w:del>
+        <w:r>
+          <w:t xml:space="preserve">a large number of new coil types, Zone HVAC, and plant components. Of particular interest are a number of new variable speed DX coils, </w:t>
+        </w:r>
+        <w:r>
+          <w:t xml:space="preserve">new zone mixing inputs, </w:t>
+        </w:r>
+        <w:r>
+          <w:t xml:space="preserve">a new Zone HVAC model that accommodates natural ventilation, </w:t>
+        </w:r>
+        <w:r>
+          <w:t>and idealized plant components that allow a user defined constant temperature source on the supply side, and a user defined load on the demand. The full list of new input object types is included below. All of these are available in the OpenStudio API and Measures, and many of them are available in the graphical interface through drag and drop.</w:t>
+        </w:r>
+      </w:ins>
+    </w:p>
+    <w:p>
+      <w:pPr>
+        <w:rPr>
+          <w:del w:id="29" w:author="Author"/>
+        </w:rPr>
+        <w:pPrChange w:id="30" w:author="Author">
+          <w:pPr>
+            <w:pStyle w:val="Heading1"/>
+          </w:pPr>
+        </w:pPrChange>
+      </w:pPr>
+      <w:ins w:id="31" w:author="Author">
+        <w:r>
+          <w:t>ZoneCrossMixing</w:t>
+        </w:r>
+        <w:r>
+          <w:t xml:space="preserve">  • </w:t>
+        </w:r>
+        <w:r>
+          <w:t>ZoneM</w:t>
+        </w:r>
+        <w:r>
+          <w:t>ixing</w:t>
+        </w:r>
+        <w:r>
+          <w:t xml:space="preserve"> • </w:t>
+        </w:r>
+        <w:r>
+          <w:t>SolarCollectorPerformanceFlatPlate</w:t>
+        </w:r>
+        <w:r>
+          <w:t xml:space="preserve"> • </w:t>
+        </w:r>
+        <w:r>
+          <w:t>SolarCollector</w:t>
+        </w:r>
+        <w:r>
+          <w:t>Fla</w:t>
+        </w:r>
+        <w:r>
+          <w:t>tPlateWater</w:t>
+        </w:r>
+        <w:r>
+          <w:t xml:space="preserve"> • </w:t>
+        </w:r>
+        <w:r>
+          <w:t>SolarCollector</w:t>
+        </w:r>
+        <w:r>
+          <w:t>IntegralColl</w:t>
+        </w:r>
+        <w:r>
+          <w:t>ectorStorage</w:t>
+        </w:r>
+        <w:r>
+          <w:t xml:space="preserve"> • </w:t>
+        </w:r>
+        <w:r>
+          <w:t>SolarCollectorPerformance</w:t>
+        </w:r>
+        <w:r>
+          <w:t>IntegralColl</w:t>
+        </w:r>
+        <w:r>
+          <w:t>ectorStorage</w:t>
+        </w:r>
+        <w:r>
+          <w:t xml:space="preserve"> • </w:t>
+        </w:r>
+        <w:r>
+          <w:t>SolarColl</w:t>
+        </w:r>
+        <w:r>
+          <w:t>ectorFlatPlate</w:t>
+        </w:r>
+        <w:r>
+          <w:t>Photovo</w:t>
+        </w:r>
+        <w:r>
+          <w:t>ltaicThermal</w:t>
+        </w:r>
+        <w:r>
+          <w:t xml:space="preserve"> • </w:t>
+        </w:r>
+        <w:r>
+          <w:t>ZoneVentilationDesignFlowRate</w:t>
+        </w:r>
+        <w:r>
+          <w:t xml:space="preserve"> • </w:t>
+        </w:r>
+        <w:r>
+          <w:t>FluidCoo</w:t>
+        </w:r>
+        <w:r>
+          <w:t>lerTwoSpeed</w:t>
+        </w:r>
+        <w:r>
+          <w:t xml:space="preserve"> • </w:t>
+        </w:r>
+        <w:r>
+          <w:t>FluidCoolerSingleSpeed</w:t>
+        </w:r>
+        <w:r>
+          <w:t xml:space="preserve"> • </w:t>
+        </w:r>
+        <w:r>
+          <w:t>PipeOutdoor</w:t>
+        </w:r>
+        <w:r>
+          <w:t xml:space="preserve"> • </w:t>
+        </w:r>
+        <w:r>
+          <w:t>PipeIndoor</w:t>
+        </w:r>
+        <w:r>
+          <w:t xml:space="preserve"> • </w:t>
+        </w:r>
+        <w:r>
+          <w:t>Duct</w:t>
+        </w:r>
+        <w:r>
+          <w:t xml:space="preserve">• </w:t>
+        </w:r>
+        <w:r>
+          <w:t>AvailabilityManagerHybridVentilation</w:t>
+        </w:r>
+        <w:r>
+          <w:t xml:space="preserve"> • </w:t>
+        </w:r>
+        <w:r>
+          <w:t>CoilSystemCoolingWater</w:t>
+        </w:r>
+        <w:r>
+          <w:t>HeatExchang</w:t>
+        </w:r>
+        <w:r>
+          <w:t>erAssisted</w:t>
+        </w:r>
+        <w:r>
+          <w:t xml:space="preserve"> • </w:t>
+        </w:r>
+        <w:r>
+          <w:t>CoilSystemCoolingDX</w:t>
+        </w:r>
+        <w:r>
+          <w:t>HeatExcha</w:t>
+        </w:r>
+        <w:r>
+          <w:t>ngerAssisted</w:t>
+        </w:r>
+        <w:r>
+          <w:t xml:space="preserve"> • </w:t>
+        </w:r>
+        <w:r>
+          <w:t>PlantEquip</w:t>
+        </w:r>
+        <w:r>
+          <w:t>mentOperationOutdoorDewpoint</w:t>
+        </w:r>
+        <w:r>
+          <w:t xml:space="preserve"> • </w:t>
+        </w:r>
+        <w:r>
+          <w:t>PlantEquipmentOperation</w:t>
+        </w:r>
+        <w:r>
+          <w:t>OutdoorWet</w:t>
+        </w:r>
+        <w:r>
+          <w:t>Bulb</w:t>
+        </w:r>
+        <w:r>
+          <w:t xml:space="preserve"> • </w:t>
+        </w:r>
+        <w:r>
+          <w:t>Te</w:t>
+        </w:r>
+        <w:r>
+          <w:t>mperingValve</w:t>
+        </w:r>
+        <w:r>
+          <w:t xml:space="preserve"> • </w:t>
+        </w:r>
+        <w:r>
+          <w:t>Chille</w:t>
+        </w:r>
+        <w:r>
+          <w:t>rAbsorption</w:t>
+        </w:r>
+        <w:r>
+          <w:t xml:space="preserve"> • </w:t>
+        </w:r>
+        <w:r>
+          <w:t>ChillerAbsorptionIndirect</w:t>
+        </w:r>
+        <w:r>
+          <w:t xml:space="preserve"> • </w:t>
+        </w:r>
+        <w:r>
+          <w:t>CoilCoolingDX</w:t>
+        </w:r>
+        <w:r>
+          <w:t>TwoStageWithHumidit</w:t>
+        </w:r>
+        <w:r>
+          <w:t>yControlMode</w:t>
+        </w:r>
+        <w:r>
+          <w:t xml:space="preserve"> • </w:t>
+        </w:r>
+        <w:r>
+          <w:t>AirTerminalDualDuctVAV</w:t>
+        </w:r>
+        <w:r>
+          <w:t xml:space="preserve"> • </w:t>
+        </w:r>
+        <w:r>
+          <w:t>AvailabilityManager</w:t>
+        </w:r>
+        <w:r>
+          <w:t>Optim</w:t>
+        </w:r>
+        <w:r>
+          <w:t>umStart</w:t>
+        </w:r>
+        <w:r>
+          <w:t xml:space="preserve"> • </w:t>
+        </w:r>
+        <w:r>
+          <w:t>AvailabilityManagerDifferentialThermostat</w:t>
+        </w:r>
+        <w:r>
+          <w:t xml:space="preserve"> • </w:t>
+        </w:r>
+        <w:r>
+          <w:t>ThermalStorageIceDetailed</w:t>
+        </w:r>
+        <w:r>
+          <w:t xml:space="preserve"> • </w:t>
+        </w:r>
+        <w:r>
+          <w:t>Ground</w:t>
+        </w:r>
+        <w:r>
+          <w:t>HeatExchangerHorizontalTrench</w:t>
+        </w:r>
+        <w:r>
+          <w:t xml:space="preserve"> • </w:t>
+        </w:r>
+        <w:r>
+          <w:t>PlantEquipmentOper</w:t>
+        </w:r>
+        <w:r>
+          <w:t>ationOutdoorRelativeHumidity</w:t>
+        </w:r>
+        <w:r>
+          <w:t xml:space="preserve"> • </w:t>
+        </w:r>
+        <w:r>
+          <w:t>Availab</w:t>
+        </w:r>
+        <w:r>
+          <w:t>ilityManagerNightVentilation</w:t>
+        </w:r>
+        <w:r>
+          <w:t xml:space="preserve"> • </w:t>
+        </w:r>
+        <w:r>
+          <w:t>Pla</w:t>
+        </w:r>
+        <w:r>
+          <w:t>ntEquipmentOperationOutdoorDryBulbDifference</w:t>
+        </w:r>
+        <w:r>
+          <w:t xml:space="preserve"> • </w:t>
+        </w:r>
+        <w:r>
+          <w:t>PlantEquipmentOperat</w:t>
+        </w:r>
+        <w:r>
+          <w:t>ionOutdoorDewpointDifference</w:t>
+        </w:r>
+        <w:r>
+          <w:t xml:space="preserve"> • </w:t>
+        </w:r>
+        <w:r>
+          <w:t>PlantEquipmentOperationOutdoorWetBulbDifference</w:t>
+        </w:r>
+        <w:r>
+          <w:t xml:space="preserve"> • </w:t>
+        </w:r>
+        <w:r>
+          <w:t>PlantEqui</w:t>
+        </w:r>
+        <w:r>
+          <w:t>pmentOperationOutdoorDryBulb</w:t>
+        </w:r>
+        <w:r>
+          <w:t xml:space="preserve"> • </w:t>
+        </w:r>
+        <w:r>
+          <w:t>HeaderedPumps</w:t>
+        </w:r>
+        <w:r>
+          <w:t>C</w:t>
+        </w:r>
+        <w:r>
+          <w:t>onstantSpeed</w:t>
+        </w:r>
+        <w:r>
+          <w:t xml:space="preserve"> • </w:t>
+        </w:r>
+        <w:r>
+          <w:t>HeaderedPump</w:t>
+        </w:r>
+        <w:r>
+          <w:t>s</w:t>
+        </w:r>
+        <w:r>
+          <w:t>V</w:t>
+        </w:r>
+        <w:r>
+          <w:t>ariableSpeed</w:t>
+        </w:r>
+        <w:r>
+          <w:t xml:space="preserve"> • </w:t>
+        </w:r>
+        <w:r>
+          <w:t>WaterHea</w:t>
+        </w:r>
+        <w:r>
+          <w:t>terHeatPump</w:t>
+        </w:r>
+        <w:r>
+          <w:t xml:space="preserve"> • </w:t>
+        </w:r>
+        <w:r>
+          <w:t>CoilPerformanceDXCooling</w:t>
+        </w:r>
+        <w:r>
+          <w:t xml:space="preserve"> • </w:t>
+        </w:r>
+        <w:r>
+          <w:t>Coil</w:t>
+        </w:r>
+        <w:r>
+          <w:t>Wa</w:t>
+        </w:r>
+        <w:r>
+          <w:t>terHeatingAirToWaterHeatPump</w:t>
+        </w:r>
+        <w:r>
+          <w:t xml:space="preserve"> • </w:t>
+        </w:r>
+        <w:r>
+          <w:t>CoilHeatingWaterToAirHeatPump</w:t>
+        </w:r>
+        <w:r>
+          <w:t>VariableSpeedE</w:t>
+        </w:r>
+        <w:r>
+          <w:t>quationFit</w:t>
+        </w:r>
+        <w:r>
+          <w:t xml:space="preserve"> • </w:t>
+        </w:r>
+        <w:r>
+          <w:t>CoilHeatingDX</w:t>
+        </w:r>
+        <w:r>
+          <w:t>VariableSpeed</w:t>
+        </w:r>
+        <w:r>
+          <w:t xml:space="preserve"> • </w:t>
+        </w:r>
+        <w:r>
+          <w:t>CoilCoolingWaterToAirHeatPump</w:t>
+        </w:r>
+        <w:r>
+          <w:t>VariableSpeed</w:t>
+        </w:r>
+        <w:r>
+          <w:t>EquationFit</w:t>
+        </w:r>
+        <w:r>
+          <w:t xml:space="preserve"> • </w:t>
+        </w:r>
+        <w:r>
+          <w:t>SetpointManagerSingleZone</w:t>
+        </w:r>
+        <w:r>
+          <w:t>Hu</w:t>
+        </w:r>
+        <w:r>
+          <w:t>midityMaximum</w:t>
+        </w:r>
+        <w:r>
+          <w:t xml:space="preserve"> • </w:t>
+        </w:r>
+        <w:r>
+          <w:t>ThermalStorage</w:t>
+        </w:r>
+        <w:r>
+          <w:t>ChilledWate</w:t>
+        </w:r>
+        <w:r>
+          <w:t>rStratified</w:t>
+        </w:r>
+        <w:r>
+          <w:t xml:space="preserve"> • </w:t>
+        </w:r>
+        <w:r>
+          <w:t>SetpointManager</w:t>
+        </w:r>
+        <w:r>
+          <w:t>Coldest</w:t>
+        </w:r>
+        <w:r>
+          <w:t xml:space="preserve"> • </w:t>
+        </w:r>
+        <w:r>
+          <w:t>EvaporativeFluidCoo</w:t>
+        </w:r>
+        <w:r>
+          <w:t>lerTwoSpeed</w:t>
+        </w:r>
+        <w:r>
+          <w:t xml:space="preserve"> • </w:t>
+        </w:r>
+        <w:r>
+          <w:lastRenderedPageBreak/>
+          <w:t>SetpointMan</w:t>
+        </w:r>
+        <w:r>
+          <w:t>agerMultiZoneCoolingAverage</w:t>
+        </w:r>
+        <w:r>
+          <w:t xml:space="preserve"> • </w:t>
+        </w:r>
+        <w:r>
+          <w:t>SetpointManagerMultiZoneHeatingAverage</w:t>
+        </w:r>
+        <w:r>
+          <w:t xml:space="preserve"> • </w:t>
+        </w:r>
+        <w:r>
+          <w:t>ZoneHVACDehumidifierDX</w:t>
+        </w:r>
+        <w:r>
+          <w:t xml:space="preserve"> • </w:t>
+        </w:r>
+        <w:r>
+          <w:t>Zo</w:t>
+        </w:r>
+        <w:r>
+          <w:t>neHVACEnergyRecoveryVentilatorController</w:t>
+        </w:r>
+        <w:r>
+          <w:t xml:space="preserve"> • </w:t>
+        </w:r>
+        <w:r>
+          <w:t>ZoneHVACEnergyRecoveryVentilator</w:t>
+        </w:r>
+        <w:r>
+          <w:t xml:space="preserve"> • </w:t>
+        </w:r>
+        <w:r>
+          <w:t>CoilCoolingDXVariableSpeed</w:t>
+        </w:r>
+        <w:r>
+          <w:t xml:space="preserve"> • </w:t>
+        </w:r>
+        <w:r>
+          <w:t>CentralHeatPumpSystem</w:t>
+        </w:r>
+        <w:r>
+          <w:t xml:space="preserve"> • </w:t>
+        </w:r>
+        <w:r>
+          <w:t>SetpointMana</w:t>
+        </w:r>
+        <w:r>
+          <w:t>gerMultiZoneHumidityMaximum</w:t>
+        </w:r>
+        <w:r>
+          <w:t xml:space="preserve"> • </w:t>
+        </w:r>
+        <w:r>
+          <w:t>CoilHeatingDX</w:t>
+        </w:r>
+        <w:r>
+          <w:t>Mu</w:t>
+        </w:r>
+        <w:r>
+          <w:t>ltiSpeed</w:t>
+        </w:r>
+        <w:r>
+          <w:t xml:space="preserve"> • </w:t>
+        </w:r>
+        <w:r>
+          <w:t>SetpointManag</w:t>
+        </w:r>
+        <w:r>
+          <w:t>erFollowSystemNodeTemperature</w:t>
+        </w:r>
+        <w:r>
+          <w:t xml:space="preserve"> • </w:t>
+        </w:r>
+        <w:r>
+          <w:t>SetpointManagerSingleZoneOneStageCooling</w:t>
+        </w:r>
+        <w:r>
+          <w:t xml:space="preserve"> • </w:t>
+        </w:r>
+        <w:r>
+          <w:t>SetpointMana</w:t>
+        </w:r>
+        <w:r>
+          <w:t>gerSingleZone</w:t>
+        </w:r>
+        <w:r>
+          <w:t>OneStageHeating</w:t>
+        </w:r>
+        <w:r>
+          <w:t xml:space="preserve"> • SetpointManagerMultiZoneMaximumHumidityAverage • SetpointManager</w:t>
+        </w:r>
+        <w:r>
+          <w:t>Mul</w:t>
+        </w:r>
+        <w:r>
+          <w:t xml:space="preserve">tiZoneMinimumHumidityAverage • SetpointManagerReturnAirBypassFlow • </w:t>
+        </w:r>
+        <w:r>
+          <w:t>SetpointMana</w:t>
+        </w:r>
+        <w:r>
+          <w:t xml:space="preserve">gerFollowGroundTemperature • </w:t>
+        </w:r>
+        <w:r>
+          <w:t>ChillerH</w:t>
+        </w:r>
+        <w:r>
+          <w:t xml:space="preserve">eaterPerformanceElectricEIR • </w:t>
+        </w:r>
+        <w:r>
+          <w:t>Pl</w:t>
+        </w:r>
+        <w:r>
+          <w:t>antComponentTemperatureSource • ZoneHVACUnitVentilator • WaterHeaterStratified • ZoneHVACBaseboard</w:t>
+        </w:r>
+        <w:r>
+          <w:t>RadiantCon</w:t>
+        </w:r>
+        <w:r>
+          <w:t>vectiveWater • ZoneHVAC</w:t>
+        </w:r>
+        <w:r>
+          <w:t>Basebo</w:t>
+        </w:r>
+        <w:r>
+          <w:t>ardRadiantConvectiveElectric • LoadProfilePlant</w:t>
+        </w:r>
+      </w:ins>
+    </w:p>
+    <w:p>
+      <w:pPr>
+        <w:rPr>
+          <w:ins w:id="32" w:author="Author"/>
+        </w:rPr>
+        <w:pPrChange w:id="33" w:author="Author">
+          <w:pPr>
+            <w:pStyle w:val="Heading1"/>
+          </w:pPr>
+        </w:pPrChange>
+      </w:pPr>
+    </w:p>
+    <w:p>
+      <w:pPr>
+        <w:rPr>
+          <w:ins w:id="34" w:author="Author"/>
+        </w:rPr>
+        <w:pPrChange w:id="35" w:author="Author">
+          <w:pPr>
+            <w:pStyle w:val="Heading1"/>
+          </w:pPr>
+        </w:pPrChange>
+      </w:pPr>
+      <w:ins w:id="36" w:author="Author">
+        <w:r>
+          <w:t>There are a number of enhancements in areas beyond HVAC capability particularly to the OpenStudio application and the Measure ecosystem.</w:t>
+        </w:r>
+      </w:ins>
+    </w:p>
+    <w:p>
+      <w:pPr>
+        <w:pStyle w:val="ListParagraph"/>
+        <w:numPr>
+          <w:ilvl w:val="0"/>
+          <w:numId w:val="12"/>
+        </w:numPr>
+        <w:rPr>
+          <w:ins w:id="37" w:author="Author"/>
+          <w:del w:id="38" w:author="Author"/>
+        </w:rPr>
+        <w:pPrChange w:id="39" w:author="Author">
+          <w:pPr>
+            <w:pStyle w:val="Heading1"/>
+          </w:pPr>
+        </w:pPrChange>
+      </w:pPr>
+    </w:p>
+    <w:p>
+      <w:pPr>
+        <w:pStyle w:val="ListParagraph"/>
+        <w:numPr>
+          <w:ilvl w:val="0"/>
+          <w:numId w:val="12"/>
+        </w:numPr>
+        <w:rPr>
+          <w:del w:id="40" w:author="Author"/>
+        </w:rPr>
+        <w:pPrChange w:id="41" w:author="Author">
+          <w:pPr>
+            <w:pStyle w:val="Heading1"/>
+          </w:pPr>
+        </w:pPrChange>
+      </w:pPr>
+    </w:p>
+    <w:p>
+      <w:pPr>
+        <w:pStyle w:val="ListParagraph"/>
+        <w:numPr>
+          <w:ilvl w:val="0"/>
+          <w:numId w:val="12"/>
+        </w:numPr>
+        <w:rPr>
+          <w:ins w:id="42" w:author="Author"/>
+        </w:rPr>
+        <w:pPrChange w:id="43" w:author="Author">
+          <w:pPr>
+            <w:pStyle w:val="Heading1"/>
+          </w:pPr>
+        </w:pPrChange>
+      </w:pPr>
+      <w:ins w:id="44" w:author="Author">
+        <w:del w:id="45" w:author="Author">
           <w:r>
             <w:delText xml:space="preserve"> </w:delText>
           </w:r>
         </w:del>
+        <w:r>
+          <w:t xml:space="preserve">The OpenStudio application has been enhanced with </w:t>
+        </w:r>
+        <w:r>
+          <w:t>new</w:t>
+        </w:r>
+        <w:r>
+          <w:t xml:space="preserve"> grid views for </w:t>
+        </w:r>
+        <w:r>
+          <w:t>the design day</w:t>
+        </w:r>
+        <w:r>
+          <w:t xml:space="preserve"> and facility </w:t>
+        </w:r>
+        <w:r>
+          <w:t>interfaces</w:t>
+        </w:r>
       </w:ins>
     </w:p>
     <w:p>
       <w:pPr>
+        <w:pStyle w:val="ListParagraph"/>
+        <w:numPr>
+          <w:ilvl w:val="0"/>
+          <w:numId w:val="11"/>
+        </w:numPr>
         <w:rPr>
-          <w:del w:id="26" w:author="Author"/>
+          <w:ins w:id="46" w:author="Author"/>
         </w:rPr>
-      </w:pPr>
-      <w:del w:id="27" w:author="Author">
+        <w:pPrChange w:id="47" w:author="Author">
+          <w:pPr>
+            <w:pStyle w:val="Heading1"/>
+          </w:pPr>
+        </w:pPrChange>
+      </w:pPr>
+      <w:ins w:id="48" w:author="Author">
+        <w:r>
+          <w:t>Users can now specify costs and ECMs on external models imported to PAT for export to EDAPT</w:t>
+        </w:r>
+      </w:ins>
+    </w:p>
+    <w:p>
+      <w:pPr>
+        <w:pStyle w:val="ListParagraph"/>
+        <w:numPr>
+          <w:ilvl w:val="0"/>
+          <w:numId w:val="8"/>
+        </w:numPr>
+        <w:rPr>
+          <w:ins w:id="49" w:author="Author"/>
+        </w:rPr>
+        <w:pPrChange w:id="50" w:author="Author">
+          <w:pPr>
+            <w:pStyle w:val="Heading1"/>
+          </w:pPr>
+        </w:pPrChange>
+      </w:pPr>
+      <w:ins w:id="51" w:author="Author">
+        <w:r>
+          <w:t>A new standard reporting Measure</w:t>
+        </w:r>
+        <w:r>
+          <w:t xml:space="preserve"> has been added</w:t>
+        </w:r>
+      </w:ins>
+    </w:p>
+    <w:p>
+      <w:pPr>
+        <w:pStyle w:val="ListParagraph"/>
+        <w:numPr>
+          <w:ilvl w:val="0"/>
+          <w:numId w:val="8"/>
+        </w:numPr>
+        <w:rPr>
+          <w:ins w:id="52" w:author="Author"/>
+        </w:rPr>
+        <w:pPrChange w:id="53" w:author="Author">
+          <w:pPr>
+            <w:pStyle w:val="Heading1"/>
+          </w:pPr>
+        </w:pPrChange>
+      </w:pPr>
+      <w:ins w:id="54" w:author="Author">
+        <w:r>
+          <w:t xml:space="preserve">Radiance functionality </w:t>
+        </w:r>
+        <w:r>
+          <w:t xml:space="preserve">has been </w:t>
+        </w:r>
+        <w:r>
+          <w:t>refactored as a Measure</w:t>
+        </w:r>
+      </w:ins>
+    </w:p>
+    <w:p>
+      <w:pPr>
+        <w:pStyle w:val="ListParagraph"/>
+        <w:numPr>
+          <w:ilvl w:val="0"/>
+          <w:numId w:val="8"/>
+        </w:numPr>
+        <w:rPr>
+          <w:ins w:id="55" w:author="Author"/>
+        </w:rPr>
+        <w:pPrChange w:id="56" w:author="Author">
+          <w:pPr>
+            <w:pStyle w:val="Heading1"/>
+          </w:pPr>
+        </w:pPrChange>
+      </w:pPr>
+      <w:ins w:id="57" w:author="Author">
+        <w:r>
+          <w:t>OpenStudio ships with select gems (</w:t>
+        </w:r>
+        <w:r>
+          <w:fldChar w:fldCharType="begin"/>
+        </w:r>
+        <w:r>
+          <w:instrText>HYPERLINK "https://github.com/NREL/OpenStudio/wiki/OpenStudio-Version-Compatibility-Matrix#packaged-gems"</w:instrText>
+        </w:r>
+        <w:r>
+          <w:fldChar w:fldCharType="separate"/>
+        </w:r>
+        <w:r>
+          <w:rPr>
+            <w:rStyle w:val="Hyperlink"/>
+          </w:rPr>
+          <w:t>https://github.com/NREL/OpenStudio/wiki/OpenStudio-Version-Compatibility-Matrix#packaged-gems</w:t>
+        </w:r>
+        <w:r>
+          <w:fldChar w:fldCharType="end"/>
+        </w:r>
+        <w:r>
+          <w:t>)</w:t>
+        </w:r>
+      </w:ins>
+    </w:p>
+    <w:p>
+      <w:pPr>
+        <w:pStyle w:val="ListParagraph"/>
+        <w:numPr>
+          <w:ilvl w:val="0"/>
+          <w:numId w:val="8"/>
+        </w:numPr>
+        <w:rPr>
+          <w:ins w:id="58" w:author="Author"/>
+        </w:rPr>
+        <w:pPrChange w:id="59" w:author="Author">
+          <w:pPr>
+            <w:pStyle w:val="Heading1"/>
+          </w:pPr>
+        </w:pPrChange>
+      </w:pPr>
+      <w:ins w:id="60" w:author="Author">
+        <w:r>
+          <w:t xml:space="preserve">Improvements </w:t>
+        </w:r>
+        <w:r>
+          <w:t>have been made to the</w:t>
+        </w:r>
+        <w:r>
+          <w:t xml:space="preserve"> EpwFile allow direct access to timeseries properties from weather file</w:t>
+        </w:r>
+      </w:ins>
+    </w:p>
+    <w:p>
+      <w:pPr>
+        <w:pStyle w:val="ListParagraph"/>
+        <w:numPr>
+          <w:ilvl w:val="0"/>
+          <w:numId w:val="8"/>
+        </w:numPr>
+        <w:rPr>
+          <w:ins w:id="61" w:author="Author"/>
+        </w:rPr>
+        <w:pPrChange w:id="62" w:author="Author">
+          <w:pPr>
+            <w:pStyle w:val="Heading1"/>
+          </w:pPr>
+        </w:pPrChange>
+      </w:pPr>
+      <w:ins w:id="63" w:author="Author">
+        <w:r>
+          <w:t>I</w:t>
+        </w:r>
+        <w:r>
+          <w:t xml:space="preserve">FC import improvements </w:t>
+        </w:r>
+        <w:r>
+          <w:t xml:space="preserve">were </w:t>
+        </w:r>
+        <w:r>
+          <w:t>contributed by BIMDataHub team at Penn State/CBEI</w:t>
+        </w:r>
+      </w:ins>
+    </w:p>
+    <w:p>
+      <w:pPr>
+        <w:pStyle w:val="ListParagraph"/>
+        <w:numPr>
+          <w:ilvl w:val="0"/>
+          <w:numId w:val="8"/>
+        </w:numPr>
+        <w:pPrChange w:id="64" w:author="Author">
+          <w:pPr>
+            <w:pStyle w:val="Heading1"/>
+          </w:pPr>
+        </w:pPrChange>
+      </w:pPr>
+      <w:ins w:id="65" w:author="Author">
+        <w:r>
+          <w:t>This release resolves a long-</w:t>
+        </w:r>
+        <w:r>
+          <w:t xml:space="preserve">standing issue using OpenStudio with Honeybee, </w:t>
+        </w:r>
+        <w:r>
+          <w:fldChar w:fldCharType="begin"/>
+        </w:r>
+        <w:r>
+          <w:instrText>HYPERLINK "https://github.com/mostaphaRoudsari/Honeybee/issues/214"</w:instrText>
+        </w:r>
+        <w:r>
+          <w:fldChar w:fldCharType="separate"/>
+        </w:r>
+        <w:r>
+          <w:rPr>
+            <w:rStyle w:val="Hyperlink"/>
+          </w:rPr>
+          <w:t>https://github.com/mostap</w:t>
+        </w:r>
+        <w:bookmarkStart w:id="66" w:name="_GoBack"/>
+        <w:bookmarkEnd w:id="66"/>
+        <w:r>
+          <w:rPr>
+            <w:rStyle w:val="Hyperlink"/>
+          </w:rPr>
+          <w:t>haRoudsari/Honeybee/issues/214</w:t>
+        </w:r>
+        <w:r>
+          <w:fldChar w:fldCharType="end"/>
+        </w:r>
+        <w:r>
+          <w:t>.</w:t>
+        </w:r>
+      </w:ins>
+    </w:p>
+    <w:p>
+      <w:pPr>
+        <w:rPr>
+          <w:del w:id="67" w:author="Author"/>
+        </w:rPr>
+      </w:pPr>
+      <w:del w:id="68" w:author="Author">
         <w:r>
           <w:delText xml:space="preserve">The </w:delText>
         </w:r>
@@ -1837,10 +1798,10 @@
     <w:p>
       <w:pPr>
         <w:rPr>
-          <w:del w:id="28" w:author="Author"/>
+          <w:del w:id="69" w:author="Author"/>
         </w:rPr>
       </w:pPr>
-      <w:del w:id="29" w:author="Author">
+      <w:del w:id="70" w:author="Author">
         <w:r>
           <w:delText>Additionally, the ability to i</w:delText>
         </w:r>
@@ -1907,7 +1868,6 @@
           <w:szCs w:val="22"/>
         </w:rPr>
       </w:pPr>
-      <w:proofErr w:type="spellStart"/>
       <w:r>
         <w:rPr>
           <w:rFonts w:asciiTheme="minorHAnsi" w:eastAsiaTheme="minorHAnsi" w:hAnsiTheme="minorHAnsi" w:cstheme="minorBidi"/>
@@ -1915,19 +1875,9 @@
           <w:sz w:val="22"/>
           <w:szCs w:val="22"/>
         </w:rPr>
-        <w:t>OpenStudio</w:t>
-      </w:r>
-      <w:proofErr w:type="spellEnd"/>
-      <w:r>
-        <w:rPr>
-          <w:rFonts w:asciiTheme="minorHAnsi" w:eastAsiaTheme="minorHAnsi" w:hAnsiTheme="minorHAnsi" w:cstheme="minorBidi"/>
-          <w:color w:val="auto"/>
-          <w:sz w:val="22"/>
-          <w:szCs w:val="22"/>
-        </w:rPr>
-        <w:t xml:space="preserve"> 1.</w:t>
-      </w:r>
-      <w:ins w:id="30" w:author="Author">
+        <w:t>OpenStudio 1.</w:t>
+      </w:r>
+      <w:ins w:id="71" w:author="Author">
         <w:r>
           <w:rPr>
             <w:rFonts w:asciiTheme="minorHAnsi" w:eastAsiaTheme="minorHAnsi" w:hAnsiTheme="minorHAnsi" w:cstheme="minorBidi"/>
@@ -1938,7 +1888,7 @@
           <w:t>9</w:t>
         </w:r>
       </w:ins>
-      <w:del w:id="31" w:author="Author">
+      <w:del w:id="72" w:author="Author">
         <w:r>
           <w:rPr>
             <w:rFonts w:asciiTheme="minorHAnsi" w:eastAsiaTheme="minorHAnsi" w:hAnsiTheme="minorHAnsi" w:cstheme="minorBidi"/>
@@ -1985,7 +1935,6 @@
         </w:rPr>
         <w:t xml:space="preserve">For a full list of changes included in </w:t>
       </w:r>
-      <w:proofErr w:type="spellStart"/>
       <w:r>
         <w:rPr>
           <w:rFonts w:asciiTheme="minorHAnsi" w:eastAsiaTheme="minorHAnsi" w:hAnsiTheme="minorHAnsi" w:cstheme="minorBidi"/>
@@ -1993,9 +1942,57 @@
           <w:sz w:val="22"/>
           <w:szCs w:val="22"/>
         </w:rPr>
-        <w:t>OpenStudio</w:t>
-      </w:r>
-      <w:proofErr w:type="spellEnd"/>
+        <w:t xml:space="preserve">OpenStudio </w:t>
+      </w:r>
+      <w:r>
+        <w:rPr>
+          <w:rFonts w:asciiTheme="minorHAnsi" w:eastAsiaTheme="minorHAnsi" w:hAnsiTheme="minorHAnsi" w:cstheme="minorBidi"/>
+          <w:color w:val="auto"/>
+          <w:sz w:val="22"/>
+          <w:szCs w:val="22"/>
+        </w:rPr>
+        <w:t>1.</w:t>
+      </w:r>
+      <w:ins w:id="73" w:author="Author">
+        <w:r>
+          <w:rPr>
+            <w:rFonts w:asciiTheme="minorHAnsi" w:eastAsiaTheme="minorHAnsi" w:hAnsiTheme="minorHAnsi" w:cstheme="minorBidi"/>
+            <w:color w:val="auto"/>
+            <w:sz w:val="22"/>
+            <w:szCs w:val="22"/>
+          </w:rPr>
+          <w:t>9</w:t>
+        </w:r>
+      </w:ins>
+      <w:del w:id="74" w:author="Author">
+        <w:r>
+          <w:rPr>
+            <w:rFonts w:asciiTheme="minorHAnsi" w:eastAsiaTheme="minorHAnsi" w:hAnsiTheme="minorHAnsi" w:cstheme="minorBidi"/>
+            <w:color w:val="auto"/>
+            <w:sz w:val="22"/>
+            <w:szCs w:val="22"/>
+          </w:rPr>
+          <w:delText>8</w:delText>
+        </w:r>
+      </w:del>
+      <w:r>
+        <w:rPr>
+          <w:rFonts w:asciiTheme="minorHAnsi" w:eastAsiaTheme="minorHAnsi" w:hAnsiTheme="minorHAnsi" w:cstheme="minorBidi"/>
+          <w:color w:val="auto"/>
+          <w:sz w:val="22"/>
+          <w:szCs w:val="22"/>
+        </w:rPr>
+        <w:t>.0</w:t>
+      </w:r>
+      <w:r>
+        <w:rPr>
+          <w:rFonts w:asciiTheme="minorHAnsi" w:eastAsiaTheme="minorHAnsi" w:hAnsiTheme="minorHAnsi" w:cstheme="minorBidi"/>
+          <w:color w:val="auto"/>
+          <w:sz w:val="22"/>
+          <w:szCs w:val="22"/>
+        </w:rPr>
+        <w:t>,</w:t>
+      </w:r>
       <w:r>
         <w:rPr>
           <w:rFonts w:asciiTheme="minorHAnsi" w:eastAsiaTheme="minorHAnsi" w:hAnsiTheme="minorHAnsi" w:cstheme="minorBidi"/>
@@ -2012,64 +2009,6 @@
           <w:sz w:val="22"/>
           <w:szCs w:val="22"/>
         </w:rPr>
-        <w:t>1.</w:t>
-      </w:r>
-      <w:ins w:id="32" w:author="Author">
-        <w:r>
-          <w:rPr>
-            <w:rFonts w:asciiTheme="minorHAnsi" w:eastAsiaTheme="minorHAnsi" w:hAnsiTheme="minorHAnsi" w:cstheme="minorBidi"/>
-            <w:color w:val="auto"/>
-            <w:sz w:val="22"/>
-            <w:szCs w:val="22"/>
-          </w:rPr>
-          <w:t>9</w:t>
-        </w:r>
-      </w:ins>
-      <w:del w:id="33" w:author="Author">
-        <w:r>
-          <w:rPr>
-            <w:rFonts w:asciiTheme="minorHAnsi" w:eastAsiaTheme="minorHAnsi" w:hAnsiTheme="minorHAnsi" w:cstheme="minorBidi"/>
-            <w:color w:val="auto"/>
-            <w:sz w:val="22"/>
-            <w:szCs w:val="22"/>
-          </w:rPr>
-          <w:delText>8</w:delText>
-        </w:r>
-      </w:del>
-      <w:r>
-        <w:rPr>
-          <w:rFonts w:asciiTheme="minorHAnsi" w:eastAsiaTheme="minorHAnsi" w:hAnsiTheme="minorHAnsi" w:cstheme="minorBidi"/>
-          <w:color w:val="auto"/>
-          <w:sz w:val="22"/>
-          <w:szCs w:val="22"/>
-        </w:rPr>
-        <w:t>.0</w:t>
-      </w:r>
-      <w:r>
-        <w:rPr>
-          <w:rFonts w:asciiTheme="minorHAnsi" w:eastAsiaTheme="minorHAnsi" w:hAnsiTheme="minorHAnsi" w:cstheme="minorBidi"/>
-          <w:color w:val="auto"/>
-          <w:sz w:val="22"/>
-          <w:szCs w:val="22"/>
-        </w:rPr>
-        <w:t>,</w:t>
-      </w:r>
-      <w:r>
-        <w:rPr>
-          <w:rFonts w:asciiTheme="minorHAnsi" w:eastAsiaTheme="minorHAnsi" w:hAnsiTheme="minorHAnsi" w:cstheme="minorBidi"/>
-          <w:color w:val="auto"/>
-          <w:sz w:val="22"/>
-          <w:szCs w:val="22"/>
-        </w:rPr>
-        <w:t xml:space="preserve"> </w:t>
-      </w:r>
-      <w:r>
-        <w:rPr>
-          <w:rFonts w:asciiTheme="minorHAnsi" w:eastAsiaTheme="minorHAnsi" w:hAnsiTheme="minorHAnsi" w:cstheme="minorBidi"/>
-          <w:color w:val="auto"/>
-          <w:sz w:val="22"/>
-          <w:szCs w:val="22"/>
-        </w:rPr>
         <w:t xml:space="preserve">please </w:t>
       </w:r>
       <w:r>
@@ -2081,7 +2020,7 @@
         </w:rPr>
         <w:t xml:space="preserve">see the </w:t>
       </w:r>
-      <w:hyperlink r:id="rId17" w:history="1">
+      <w:hyperlink r:id="rId16" w:history="1">
         <w:r>
           <w:rPr>
             <w:rStyle w:val="Hyperlink"/>
@@ -2091,7 +2030,6 @@
           </w:rPr>
           <w:t xml:space="preserve">complete </w:t>
         </w:r>
-        <w:proofErr w:type="spellStart"/>
         <w:r>
           <w:rPr>
             <w:rStyle w:val="Hyperlink"/>
@@ -2101,7 +2039,6 @@
           </w:rPr>
           <w:t>changelog</w:t>
         </w:r>
-        <w:proofErr w:type="spellEnd"/>
       </w:hyperlink>
       <w:r>
         <w:rPr>
@@ -2146,15 +2083,7 @@
         <w:t>7</w:t>
       </w:r>
       <w:r>
-        <w:t xml:space="preserve">.0 release of </w:t>
-      </w:r>
-      <w:proofErr w:type="spellStart"/>
-      <w:r>
-        <w:t>OpenStudio</w:t>
-      </w:r>
-      <w:proofErr w:type="spellEnd"/>
-      <w:r>
-        <w:t xml:space="preserve"> (not including opened pull requests).</w:t>
+        <w:t>.0 release of OpenStudio (not including opened pull requests).</w:t>
       </w:r>
     </w:p>
     <w:p>
@@ -2178,24 +2107,16 @@
         <w:t>7</w:t>
       </w:r>
       <w:r>
-        <w:t xml:space="preserve">.0 release of </w:t>
-      </w:r>
-      <w:proofErr w:type="spellStart"/>
-      <w:r>
-        <w:t>OpenStudio</w:t>
-      </w:r>
-      <w:proofErr w:type="spellEnd"/>
-      <w:r>
-        <w:t xml:space="preserve"> (not including closed pull requests).</w:t>
+        <w:t>.0 release of OpenStudio (not including closed pull requests).</w:t>
       </w:r>
     </w:p>
     <w:sectPr>
-      <w:headerReference w:type="even" r:id="rId18"/>
-      <w:headerReference w:type="default" r:id="rId19"/>
-      <w:footerReference w:type="even" r:id="rId20"/>
-      <w:footerReference w:type="default" r:id="rId21"/>
-      <w:headerReference w:type="first" r:id="rId22"/>
-      <w:footerReference w:type="first" r:id="rId23"/>
+      <w:headerReference w:type="even" r:id="rId17"/>
+      <w:headerReference w:type="default" r:id="rId18"/>
+      <w:footerReference w:type="even" r:id="rId19"/>
+      <w:footerReference w:type="default" r:id="rId20"/>
+      <w:headerReference w:type="first" r:id="rId21"/>
+      <w:footerReference w:type="first" r:id="rId22"/>
       <w:pgSz w:w="12240" w:h="15840"/>
       <w:pgMar w:top="1440" w:right="1440" w:bottom="1440" w:left="1440" w:header="720" w:footer="720" w:gutter="0"/>
       <w:cols w:space="720"/>
@@ -2203,43 +2124,6 @@
     </w:sectPr>
   </w:body>
 </w:document>
-</file>
-
-<file path=word/comments.xml><?xml version="1.0" encoding="utf-8"?>
-<w:comments xmlns:wpc="http://schemas.microsoft.com/office/word/2010/wordprocessingCanvas" xmlns:mo="http://schemas.microsoft.com/office/mac/office/2008/main" xmlns:mc="http://schemas.openxmlformats.org/markup-compatibility/2006" xmlns:mv="urn:schemas-microsoft-com:mac:vml" xmlns:o="urn:schemas-microsoft-com:office:office" xmlns:r="http://schemas.openxmlformats.org/officeDocument/2006/relationships" xmlns:m="http://schemas.openxmlformats.org/officeDocument/2006/math" xmlns:v="urn:schemas-microsoft-com:vml" xmlns:wp14="http://schemas.microsoft.com/office/word/2010/wordprocessingDrawing" xmlns:wp="http://schemas.openxmlformats.org/drawingml/2006/wordprocessingDrawing" xmlns:w10="urn:schemas-microsoft-com:office:word" xmlns:w="http://schemas.openxmlformats.org/wordprocessingml/2006/main" xmlns:w14="http://schemas.microsoft.com/office/word/2010/wordml" xmlns:wpg="http://schemas.microsoft.com/office/word/2010/wordprocessingGroup" xmlns:wpi="http://schemas.microsoft.com/office/word/2010/wordprocessingInk" xmlns:wne="http://schemas.microsoft.com/office/word/2006/wordml" xmlns:wps="http://schemas.microsoft.com/office/word/2010/wordprocessingShape" mc:Ignorable="w14 wp14">
-  <w:comment w:id="4" w:author="Author" w:initials="A">
-    <w:p>
-      <w:pPr>
-        <w:pStyle w:val="CommentText"/>
-      </w:pPr>
-      <w:r>
-        <w:rPr>
-          <w:rStyle w:val="CommentReference"/>
-        </w:rPr>
-        <w:annotationRef/>
-      </w:r>
-      <w:r>
-        <w:t>Probably need to update</w:t>
-      </w:r>
-    </w:p>
-  </w:comment>
-  <w:comment w:id="7" w:author="Author" w:initials="A">
-    <w:p>
-      <w:pPr>
-        <w:pStyle w:val="CommentText"/>
-      </w:pPr>
-      <w:r>
-        <w:rPr>
-          <w:rStyle w:val="CommentReference"/>
-        </w:rPr>
-        <w:annotationRef/>
-      </w:r>
-      <w:r>
-        <w:t>I think remove this and work it into above installation notes.</w:t>
-      </w:r>
-    </w:p>
-  </w:comment>
-</w:comments>
 </file>
 
 <file path=word/endnotes.xml><?xml version="1.0" encoding="utf-8"?>
@@ -2355,6 +2239,345 @@
 <file path=word/numbering.xml><?xml version="1.0" encoding="utf-8"?>
 <w:numbering xmlns:wpc="http://schemas.microsoft.com/office/word/2010/wordprocessingCanvas" xmlns:mo="http://schemas.microsoft.com/office/mac/office/2008/main" xmlns:mc="http://schemas.openxmlformats.org/markup-compatibility/2006" xmlns:mv="urn:schemas-microsoft-com:mac:vml" xmlns:o="urn:schemas-microsoft-com:office:office" xmlns:r="http://schemas.openxmlformats.org/officeDocument/2006/relationships" xmlns:m="http://schemas.openxmlformats.org/officeDocument/2006/math" xmlns:v="urn:schemas-microsoft-com:vml" xmlns:wp14="http://schemas.microsoft.com/office/word/2010/wordprocessingDrawing" xmlns:wp="http://schemas.openxmlformats.org/drawingml/2006/wordprocessingDrawing" xmlns:w10="urn:schemas-microsoft-com:office:word" xmlns:w="http://schemas.openxmlformats.org/wordprocessingml/2006/main" xmlns:w14="http://schemas.microsoft.com/office/word/2010/wordml" xmlns:wpg="http://schemas.microsoft.com/office/word/2010/wordprocessingGroup" xmlns:wpi="http://schemas.microsoft.com/office/word/2010/wordprocessingInk" xmlns:wne="http://schemas.microsoft.com/office/word/2006/wordml" xmlns:wps="http://schemas.microsoft.com/office/word/2010/wordprocessingShape" mc:Ignorable="w14 wp14">
   <w:abstractNum w:abstractNumId="0">
+    <w:nsid w:val="059310D7"/>
+    <w:multiLevelType w:val="hybridMultilevel"/>
+    <w:tmpl w:val="D13453D6"/>
+    <w:lvl w:ilvl="0" w:tplc="04090001">
+      <w:start w:val="1"/>
+      <w:numFmt w:val="bullet"/>
+      <w:lvlText w:val=""/>
+      <w:lvlJc w:val="left"/>
+      <w:pPr>
+        <w:ind w:left="720" w:hanging="360"/>
+      </w:pPr>
+      <w:rPr>
+        <w:rFonts w:ascii="Symbol" w:hAnsi="Symbol" w:hint="default"/>
+      </w:rPr>
+    </w:lvl>
+    <w:lvl w:ilvl="1" w:tplc="04090003" w:tentative="1">
+      <w:start w:val="1"/>
+      <w:numFmt w:val="bullet"/>
+      <w:lvlText w:val="o"/>
+      <w:lvlJc w:val="left"/>
+      <w:pPr>
+        <w:ind w:left="1440" w:hanging="360"/>
+      </w:pPr>
+      <w:rPr>
+        <w:rFonts w:ascii="Courier New" w:hAnsi="Courier New" w:hint="default"/>
+      </w:rPr>
+    </w:lvl>
+    <w:lvl w:ilvl="2" w:tplc="04090005" w:tentative="1">
+      <w:start w:val="1"/>
+      <w:numFmt w:val="bullet"/>
+      <w:lvlText w:val=""/>
+      <w:lvlJc w:val="left"/>
+      <w:pPr>
+        <w:ind w:left="2160" w:hanging="360"/>
+      </w:pPr>
+      <w:rPr>
+        <w:rFonts w:ascii="Wingdings" w:hAnsi="Wingdings" w:hint="default"/>
+      </w:rPr>
+    </w:lvl>
+    <w:lvl w:ilvl="3" w:tplc="04090001" w:tentative="1">
+      <w:start w:val="1"/>
+      <w:numFmt w:val="bullet"/>
+      <w:lvlText w:val=""/>
+      <w:lvlJc w:val="left"/>
+      <w:pPr>
+        <w:ind w:left="2880" w:hanging="360"/>
+      </w:pPr>
+      <w:rPr>
+        <w:rFonts w:ascii="Symbol" w:hAnsi="Symbol" w:hint="default"/>
+      </w:rPr>
+    </w:lvl>
+    <w:lvl w:ilvl="4" w:tplc="04090003" w:tentative="1">
+      <w:start w:val="1"/>
+      <w:numFmt w:val="bullet"/>
+      <w:lvlText w:val="o"/>
+      <w:lvlJc w:val="left"/>
+      <w:pPr>
+        <w:ind w:left="3600" w:hanging="360"/>
+      </w:pPr>
+      <w:rPr>
+        <w:rFonts w:ascii="Courier New" w:hAnsi="Courier New" w:hint="default"/>
+      </w:rPr>
+    </w:lvl>
+    <w:lvl w:ilvl="5" w:tplc="04090005" w:tentative="1">
+      <w:start w:val="1"/>
+      <w:numFmt w:val="bullet"/>
+      <w:lvlText w:val=""/>
+      <w:lvlJc w:val="left"/>
+      <w:pPr>
+        <w:ind w:left="4320" w:hanging="360"/>
+      </w:pPr>
+      <w:rPr>
+        <w:rFonts w:ascii="Wingdings" w:hAnsi="Wingdings" w:hint="default"/>
+      </w:rPr>
+    </w:lvl>
+    <w:lvl w:ilvl="6" w:tplc="04090001" w:tentative="1">
+      <w:start w:val="1"/>
+      <w:numFmt w:val="bullet"/>
+      <w:lvlText w:val=""/>
+      <w:lvlJc w:val="left"/>
+      <w:pPr>
+        <w:ind w:left="5040" w:hanging="360"/>
+      </w:pPr>
+      <w:rPr>
+        <w:rFonts w:ascii="Symbol" w:hAnsi="Symbol" w:hint="default"/>
+      </w:rPr>
+    </w:lvl>
+    <w:lvl w:ilvl="7" w:tplc="04090003" w:tentative="1">
+      <w:start w:val="1"/>
+      <w:numFmt w:val="bullet"/>
+      <w:lvlText w:val="o"/>
+      <w:lvlJc w:val="left"/>
+      <w:pPr>
+        <w:ind w:left="5760" w:hanging="360"/>
+      </w:pPr>
+      <w:rPr>
+        <w:rFonts w:ascii="Courier New" w:hAnsi="Courier New" w:hint="default"/>
+      </w:rPr>
+    </w:lvl>
+    <w:lvl w:ilvl="8" w:tplc="04090005" w:tentative="1">
+      <w:start w:val="1"/>
+      <w:numFmt w:val="bullet"/>
+      <w:lvlText w:val=""/>
+      <w:lvlJc w:val="left"/>
+      <w:pPr>
+        <w:ind w:left="6480" w:hanging="360"/>
+      </w:pPr>
+      <w:rPr>
+        <w:rFonts w:ascii="Wingdings" w:hAnsi="Wingdings" w:hint="default"/>
+      </w:rPr>
+    </w:lvl>
+  </w:abstractNum>
+  <w:abstractNum w:abstractNumId="1">
+    <w:nsid w:val="12212B2E"/>
+    <w:multiLevelType w:val="hybridMultilevel"/>
+    <w:tmpl w:val="57DE3F0C"/>
+    <w:lvl w:ilvl="0" w:tplc="04090001">
+      <w:start w:val="1"/>
+      <w:numFmt w:val="bullet"/>
+      <w:lvlText w:val=""/>
+      <w:lvlJc w:val="left"/>
+      <w:pPr>
+        <w:ind w:left="720" w:hanging="360"/>
+      </w:pPr>
+      <w:rPr>
+        <w:rFonts w:ascii="Symbol" w:hAnsi="Symbol" w:hint="default"/>
+      </w:rPr>
+    </w:lvl>
+    <w:lvl w:ilvl="1" w:tplc="04090003">
+      <w:start w:val="1"/>
+      <w:numFmt w:val="bullet"/>
+      <w:lvlText w:val="o"/>
+      <w:lvlJc w:val="left"/>
+      <w:pPr>
+        <w:ind w:left="1440" w:hanging="360"/>
+      </w:pPr>
+      <w:rPr>
+        <w:rFonts w:ascii="Courier New" w:hAnsi="Courier New" w:hint="default"/>
+      </w:rPr>
+    </w:lvl>
+    <w:lvl w:ilvl="2" w:tplc="04090005" w:tentative="1">
+      <w:start w:val="1"/>
+      <w:numFmt w:val="bullet"/>
+      <w:lvlText w:val=""/>
+      <w:lvlJc w:val="left"/>
+      <w:pPr>
+        <w:ind w:left="2160" w:hanging="360"/>
+      </w:pPr>
+      <w:rPr>
+        <w:rFonts w:ascii="Wingdings" w:hAnsi="Wingdings" w:hint="default"/>
+      </w:rPr>
+    </w:lvl>
+    <w:lvl w:ilvl="3" w:tplc="04090001" w:tentative="1">
+      <w:start w:val="1"/>
+      <w:numFmt w:val="bullet"/>
+      <w:lvlText w:val=""/>
+      <w:lvlJc w:val="left"/>
+      <w:pPr>
+        <w:ind w:left="2880" w:hanging="360"/>
+      </w:pPr>
+      <w:rPr>
+        <w:rFonts w:ascii="Symbol" w:hAnsi="Symbol" w:hint="default"/>
+      </w:rPr>
+    </w:lvl>
+    <w:lvl w:ilvl="4" w:tplc="04090003" w:tentative="1">
+      <w:start w:val="1"/>
+      <w:numFmt w:val="bullet"/>
+      <w:lvlText w:val="o"/>
+      <w:lvlJc w:val="left"/>
+      <w:pPr>
+        <w:ind w:left="3600" w:hanging="360"/>
+      </w:pPr>
+      <w:rPr>
+        <w:rFonts w:ascii="Courier New" w:hAnsi="Courier New" w:hint="default"/>
+      </w:rPr>
+    </w:lvl>
+    <w:lvl w:ilvl="5" w:tplc="04090005" w:tentative="1">
+      <w:start w:val="1"/>
+      <w:numFmt w:val="bullet"/>
+      <w:lvlText w:val=""/>
+      <w:lvlJc w:val="left"/>
+      <w:pPr>
+        <w:ind w:left="4320" w:hanging="360"/>
+      </w:pPr>
+      <w:rPr>
+        <w:rFonts w:ascii="Wingdings" w:hAnsi="Wingdings" w:hint="default"/>
+      </w:rPr>
+    </w:lvl>
+    <w:lvl w:ilvl="6" w:tplc="04090001" w:tentative="1">
+      <w:start w:val="1"/>
+      <w:numFmt w:val="bullet"/>
+      <w:lvlText w:val=""/>
+      <w:lvlJc w:val="left"/>
+      <w:pPr>
+        <w:ind w:left="5040" w:hanging="360"/>
+      </w:pPr>
+      <w:rPr>
+        <w:rFonts w:ascii="Symbol" w:hAnsi="Symbol" w:hint="default"/>
+      </w:rPr>
+    </w:lvl>
+    <w:lvl w:ilvl="7" w:tplc="04090003" w:tentative="1">
+      <w:start w:val="1"/>
+      <w:numFmt w:val="bullet"/>
+      <w:lvlText w:val="o"/>
+      <w:lvlJc w:val="left"/>
+      <w:pPr>
+        <w:ind w:left="5760" w:hanging="360"/>
+      </w:pPr>
+      <w:rPr>
+        <w:rFonts w:ascii="Courier New" w:hAnsi="Courier New" w:hint="default"/>
+      </w:rPr>
+    </w:lvl>
+    <w:lvl w:ilvl="8" w:tplc="04090005" w:tentative="1">
+      <w:start w:val="1"/>
+      <w:numFmt w:val="bullet"/>
+      <w:lvlText w:val=""/>
+      <w:lvlJc w:val="left"/>
+      <w:pPr>
+        <w:ind w:left="6480" w:hanging="360"/>
+      </w:pPr>
+      <w:rPr>
+        <w:rFonts w:ascii="Wingdings" w:hAnsi="Wingdings" w:hint="default"/>
+      </w:rPr>
+    </w:lvl>
+  </w:abstractNum>
+  <w:abstractNum w:abstractNumId="2">
+    <w:nsid w:val="15813774"/>
+    <w:multiLevelType w:val="hybridMultilevel"/>
+    <w:tmpl w:val="400697D8"/>
+    <w:lvl w:ilvl="0" w:tplc="04090001">
+      <w:start w:val="1"/>
+      <w:numFmt w:val="bullet"/>
+      <w:lvlText w:val=""/>
+      <w:lvlJc w:val="left"/>
+      <w:pPr>
+        <w:ind w:left="720" w:hanging="360"/>
+      </w:pPr>
+      <w:rPr>
+        <w:rFonts w:ascii="Symbol" w:hAnsi="Symbol" w:hint="default"/>
+      </w:rPr>
+    </w:lvl>
+    <w:lvl w:ilvl="1" w:tplc="04090003">
+      <w:start w:val="1"/>
+      <w:numFmt w:val="bullet"/>
+      <w:lvlText w:val="o"/>
+      <w:lvlJc w:val="left"/>
+      <w:pPr>
+        <w:ind w:left="1440" w:hanging="360"/>
+      </w:pPr>
+      <w:rPr>
+        <w:rFonts w:ascii="Courier New" w:hAnsi="Courier New" w:hint="default"/>
+      </w:rPr>
+    </w:lvl>
+    <w:lvl w:ilvl="2" w:tplc="04090005" w:tentative="1">
+      <w:start w:val="1"/>
+      <w:numFmt w:val="bullet"/>
+      <w:lvlText w:val=""/>
+      <w:lvlJc w:val="left"/>
+      <w:pPr>
+        <w:ind w:left="2160" w:hanging="360"/>
+      </w:pPr>
+      <w:rPr>
+        <w:rFonts w:ascii="Wingdings" w:hAnsi="Wingdings" w:hint="default"/>
+      </w:rPr>
+    </w:lvl>
+    <w:lvl w:ilvl="3" w:tplc="04090001" w:tentative="1">
+      <w:start w:val="1"/>
+      <w:numFmt w:val="bullet"/>
+      <w:lvlText w:val=""/>
+      <w:lvlJc w:val="left"/>
+      <w:pPr>
+        <w:ind w:left="2880" w:hanging="360"/>
+      </w:pPr>
+      <w:rPr>
+        <w:rFonts w:ascii="Symbol" w:hAnsi="Symbol" w:hint="default"/>
+      </w:rPr>
+    </w:lvl>
+    <w:lvl w:ilvl="4" w:tplc="04090003" w:tentative="1">
+      <w:start w:val="1"/>
+      <w:numFmt w:val="bullet"/>
+      <w:lvlText w:val="o"/>
+      <w:lvlJc w:val="left"/>
+      <w:pPr>
+        <w:ind w:left="3600" w:hanging="360"/>
+      </w:pPr>
+      <w:rPr>
+        <w:rFonts w:ascii="Courier New" w:hAnsi="Courier New" w:hint="default"/>
+      </w:rPr>
+    </w:lvl>
+    <w:lvl w:ilvl="5" w:tplc="04090005" w:tentative="1">
+      <w:start w:val="1"/>
+      <w:numFmt w:val="bullet"/>
+      <w:lvlText w:val=""/>
+      <w:lvlJc w:val="left"/>
+      <w:pPr>
+        <w:ind w:left="4320" w:hanging="360"/>
+      </w:pPr>
+      <w:rPr>
+        <w:rFonts w:ascii="Wingdings" w:hAnsi="Wingdings" w:hint="default"/>
+      </w:rPr>
+    </w:lvl>
+    <w:lvl w:ilvl="6" w:tplc="04090001" w:tentative="1">
+      <w:start w:val="1"/>
+      <w:numFmt w:val="bullet"/>
+      <w:lvlText w:val=""/>
+      <w:lvlJc w:val="left"/>
+      <w:pPr>
+        <w:ind w:left="5040" w:hanging="360"/>
+      </w:pPr>
+      <w:rPr>
+        <w:rFonts w:ascii="Symbol" w:hAnsi="Symbol" w:hint="default"/>
+      </w:rPr>
+    </w:lvl>
+    <w:lvl w:ilvl="7" w:tplc="04090003" w:tentative="1">
+      <w:start w:val="1"/>
+      <w:numFmt w:val="bullet"/>
+      <w:lvlText w:val="o"/>
+      <w:lvlJc w:val="left"/>
+      <w:pPr>
+        <w:ind w:left="5760" w:hanging="360"/>
+      </w:pPr>
+      <w:rPr>
+        <w:rFonts w:ascii="Courier New" w:hAnsi="Courier New" w:hint="default"/>
+      </w:rPr>
+    </w:lvl>
+    <w:lvl w:ilvl="8" w:tplc="04090005" w:tentative="1">
+      <w:start w:val="1"/>
+      <w:numFmt w:val="bullet"/>
+      <w:lvlText w:val=""/>
+      <w:lvlJc w:val="left"/>
+      <w:pPr>
+        <w:ind w:left="6480" w:hanging="360"/>
+      </w:pPr>
+      <w:rPr>
+        <w:rFonts w:ascii="Wingdings" w:hAnsi="Wingdings" w:hint="default"/>
+      </w:rPr>
+    </w:lvl>
+  </w:abstractNum>
+  <w:abstractNum w:abstractNumId="3">
     <w:nsid w:val="1B7748F3"/>
     <w:multiLevelType w:val="hybridMultilevel"/>
     <w:tmpl w:val="A95A8B2E"/>
@@ -2467,7 +2690,120 @@
       </w:rPr>
     </w:lvl>
   </w:abstractNum>
-  <w:abstractNum w:abstractNumId="1">
+  <w:abstractNum w:abstractNumId="4">
+    <w:nsid w:val="1F75079C"/>
+    <w:multiLevelType w:val="hybridMultilevel"/>
+    <w:tmpl w:val="5C8CC052"/>
+    <w:lvl w:ilvl="0" w:tplc="04090001">
+      <w:start w:val="1"/>
+      <w:numFmt w:val="bullet"/>
+      <w:lvlText w:val=""/>
+      <w:lvlJc w:val="left"/>
+      <w:pPr>
+        <w:ind w:left="720" w:hanging="360"/>
+      </w:pPr>
+      <w:rPr>
+        <w:rFonts w:ascii="Symbol" w:hAnsi="Symbol" w:hint="default"/>
+      </w:rPr>
+    </w:lvl>
+    <w:lvl w:ilvl="1" w:tplc="04090003">
+      <w:start w:val="1"/>
+      <w:numFmt w:val="bullet"/>
+      <w:lvlText w:val="o"/>
+      <w:lvlJc w:val="left"/>
+      <w:pPr>
+        <w:ind w:left="1440" w:hanging="360"/>
+      </w:pPr>
+      <w:rPr>
+        <w:rFonts w:ascii="Courier New" w:hAnsi="Courier New" w:hint="default"/>
+      </w:rPr>
+    </w:lvl>
+    <w:lvl w:ilvl="2" w:tplc="04090005" w:tentative="1">
+      <w:start w:val="1"/>
+      <w:numFmt w:val="bullet"/>
+      <w:lvlText w:val=""/>
+      <w:lvlJc w:val="left"/>
+      <w:pPr>
+        <w:ind w:left="2160" w:hanging="360"/>
+      </w:pPr>
+      <w:rPr>
+        <w:rFonts w:ascii="Wingdings" w:hAnsi="Wingdings" w:hint="default"/>
+      </w:rPr>
+    </w:lvl>
+    <w:lvl w:ilvl="3" w:tplc="04090001" w:tentative="1">
+      <w:start w:val="1"/>
+      <w:numFmt w:val="bullet"/>
+      <w:lvlText w:val=""/>
+      <w:lvlJc w:val="left"/>
+      <w:pPr>
+        <w:ind w:left="2880" w:hanging="360"/>
+      </w:pPr>
+      <w:rPr>
+        <w:rFonts w:ascii="Symbol" w:hAnsi="Symbol" w:hint="default"/>
+      </w:rPr>
+    </w:lvl>
+    <w:lvl w:ilvl="4" w:tplc="04090003" w:tentative="1">
+      <w:start w:val="1"/>
+      <w:numFmt w:val="bullet"/>
+      <w:lvlText w:val="o"/>
+      <w:lvlJc w:val="left"/>
+      <w:pPr>
+        <w:ind w:left="3600" w:hanging="360"/>
+      </w:pPr>
+      <w:rPr>
+        <w:rFonts w:ascii="Courier New" w:hAnsi="Courier New" w:hint="default"/>
+      </w:rPr>
+    </w:lvl>
+    <w:lvl w:ilvl="5" w:tplc="04090005" w:tentative="1">
+      <w:start w:val="1"/>
+      <w:numFmt w:val="bullet"/>
+      <w:lvlText w:val=""/>
+      <w:lvlJc w:val="left"/>
+      <w:pPr>
+        <w:ind w:left="4320" w:hanging="360"/>
+      </w:pPr>
+      <w:rPr>
+        <w:rFonts w:ascii="Wingdings" w:hAnsi="Wingdings" w:hint="default"/>
+      </w:rPr>
+    </w:lvl>
+    <w:lvl w:ilvl="6" w:tplc="04090001" w:tentative="1">
+      <w:start w:val="1"/>
+      <w:numFmt w:val="bullet"/>
+      <w:lvlText w:val=""/>
+      <w:lvlJc w:val="left"/>
+      <w:pPr>
+        <w:ind w:left="5040" w:hanging="360"/>
+      </w:pPr>
+      <w:rPr>
+        <w:rFonts w:ascii="Symbol" w:hAnsi="Symbol" w:hint="default"/>
+      </w:rPr>
+    </w:lvl>
+    <w:lvl w:ilvl="7" w:tplc="04090003" w:tentative="1">
+      <w:start w:val="1"/>
+      <w:numFmt w:val="bullet"/>
+      <w:lvlText w:val="o"/>
+      <w:lvlJc w:val="left"/>
+      <w:pPr>
+        <w:ind w:left="5760" w:hanging="360"/>
+      </w:pPr>
+      <w:rPr>
+        <w:rFonts w:ascii="Courier New" w:hAnsi="Courier New" w:hint="default"/>
+      </w:rPr>
+    </w:lvl>
+    <w:lvl w:ilvl="8" w:tplc="04090005" w:tentative="1">
+      <w:start w:val="1"/>
+      <w:numFmt w:val="bullet"/>
+      <w:lvlText w:val=""/>
+      <w:lvlJc w:val="left"/>
+      <w:pPr>
+        <w:ind w:left="6480" w:hanging="360"/>
+      </w:pPr>
+      <w:rPr>
+        <w:rFonts w:ascii="Wingdings" w:hAnsi="Wingdings" w:hint="default"/>
+      </w:rPr>
+    </w:lvl>
+  </w:abstractNum>
+  <w:abstractNum w:abstractNumId="5">
     <w:nsid w:val="21D23F2F"/>
     <w:multiLevelType w:val="hybridMultilevel"/>
     <w:tmpl w:val="7ADA931A"/>
@@ -2580,7 +2916,7 @@
       </w:rPr>
     </w:lvl>
   </w:abstractNum>
-  <w:abstractNum w:abstractNumId="2">
+  <w:abstractNum w:abstractNumId="6">
     <w:nsid w:val="3E2E1A74"/>
     <w:multiLevelType w:val="hybridMultilevel"/>
     <w:tmpl w:val="243C69FA"/>
@@ -2693,7 +3029,7 @@
       </w:rPr>
     </w:lvl>
   </w:abstractNum>
-  <w:abstractNum w:abstractNumId="3">
+  <w:abstractNum w:abstractNumId="7">
     <w:nsid w:val="479311D3"/>
     <w:multiLevelType w:val="hybridMultilevel"/>
     <w:tmpl w:val="F8267594"/>
@@ -2806,7 +3142,7 @@
       </w:rPr>
     </w:lvl>
   </w:abstractNum>
-  <w:abstractNum w:abstractNumId="4">
+  <w:abstractNum w:abstractNumId="8">
     <w:nsid w:val="4E51359B"/>
     <w:multiLevelType w:val="hybridMultilevel"/>
     <w:tmpl w:val="87706C0A"/>
@@ -2919,7 +3255,120 @@
       </w:rPr>
     </w:lvl>
   </w:abstractNum>
-  <w:abstractNum w:abstractNumId="5">
+  <w:abstractNum w:abstractNumId="9">
+    <w:nsid w:val="57A81BF6"/>
+    <w:multiLevelType w:val="hybridMultilevel"/>
+    <w:tmpl w:val="EBC6B844"/>
+    <w:lvl w:ilvl="0" w:tplc="04090001">
+      <w:start w:val="1"/>
+      <w:numFmt w:val="bullet"/>
+      <w:lvlText w:val=""/>
+      <w:lvlJc w:val="left"/>
+      <w:pPr>
+        <w:ind w:left="720" w:hanging="360"/>
+      </w:pPr>
+      <w:rPr>
+        <w:rFonts w:ascii="Symbol" w:hAnsi="Symbol" w:hint="default"/>
+      </w:rPr>
+    </w:lvl>
+    <w:lvl w:ilvl="1" w:tplc="04090003" w:tentative="1">
+      <w:start w:val="1"/>
+      <w:numFmt w:val="bullet"/>
+      <w:lvlText w:val="o"/>
+      <w:lvlJc w:val="left"/>
+      <w:pPr>
+        <w:ind w:left="1440" w:hanging="360"/>
+      </w:pPr>
+      <w:rPr>
+        <w:rFonts w:ascii="Courier New" w:hAnsi="Courier New" w:hint="default"/>
+      </w:rPr>
+    </w:lvl>
+    <w:lvl w:ilvl="2" w:tplc="04090005" w:tentative="1">
+      <w:start w:val="1"/>
+      <w:numFmt w:val="bullet"/>
+      <w:lvlText w:val=""/>
+      <w:lvlJc w:val="left"/>
+      <w:pPr>
+        <w:ind w:left="2160" w:hanging="360"/>
+      </w:pPr>
+      <w:rPr>
+        <w:rFonts w:ascii="Wingdings" w:hAnsi="Wingdings" w:hint="default"/>
+      </w:rPr>
+    </w:lvl>
+    <w:lvl w:ilvl="3" w:tplc="04090001" w:tentative="1">
+      <w:start w:val="1"/>
+      <w:numFmt w:val="bullet"/>
+      <w:lvlText w:val=""/>
+      <w:lvlJc w:val="left"/>
+      <w:pPr>
+        <w:ind w:left="2880" w:hanging="360"/>
+      </w:pPr>
+      <w:rPr>
+        <w:rFonts w:ascii="Symbol" w:hAnsi="Symbol" w:hint="default"/>
+      </w:rPr>
+    </w:lvl>
+    <w:lvl w:ilvl="4" w:tplc="04090003" w:tentative="1">
+      <w:start w:val="1"/>
+      <w:numFmt w:val="bullet"/>
+      <w:lvlText w:val="o"/>
+      <w:lvlJc w:val="left"/>
+      <w:pPr>
+        <w:ind w:left="3600" w:hanging="360"/>
+      </w:pPr>
+      <w:rPr>
+        <w:rFonts w:ascii="Courier New" w:hAnsi="Courier New" w:hint="default"/>
+      </w:rPr>
+    </w:lvl>
+    <w:lvl w:ilvl="5" w:tplc="04090005" w:tentative="1">
+      <w:start w:val="1"/>
+      <w:numFmt w:val="bullet"/>
+      <w:lvlText w:val=""/>
+      <w:lvlJc w:val="left"/>
+      <w:pPr>
+        <w:ind w:left="4320" w:hanging="360"/>
+      </w:pPr>
+      <w:rPr>
+        <w:rFonts w:ascii="Wingdings" w:hAnsi="Wingdings" w:hint="default"/>
+      </w:rPr>
+    </w:lvl>
+    <w:lvl w:ilvl="6" w:tplc="04090001" w:tentative="1">
+      <w:start w:val="1"/>
+      <w:numFmt w:val="bullet"/>
+      <w:lvlText w:val=""/>
+      <w:lvlJc w:val="left"/>
+      <w:pPr>
+        <w:ind w:left="5040" w:hanging="360"/>
+      </w:pPr>
+      <w:rPr>
+        <w:rFonts w:ascii="Symbol" w:hAnsi="Symbol" w:hint="default"/>
+      </w:rPr>
+    </w:lvl>
+    <w:lvl w:ilvl="7" w:tplc="04090003" w:tentative="1">
+      <w:start w:val="1"/>
+      <w:numFmt w:val="bullet"/>
+      <w:lvlText w:val="o"/>
+      <w:lvlJc w:val="left"/>
+      <w:pPr>
+        <w:ind w:left="5760" w:hanging="360"/>
+      </w:pPr>
+      <w:rPr>
+        <w:rFonts w:ascii="Courier New" w:hAnsi="Courier New" w:hint="default"/>
+      </w:rPr>
+    </w:lvl>
+    <w:lvl w:ilvl="8" w:tplc="04090005" w:tentative="1">
+      <w:start w:val="1"/>
+      <w:numFmt w:val="bullet"/>
+      <w:lvlText w:val=""/>
+      <w:lvlJc w:val="left"/>
+      <w:pPr>
+        <w:ind w:left="6480" w:hanging="360"/>
+      </w:pPr>
+      <w:rPr>
+        <w:rFonts w:ascii="Wingdings" w:hAnsi="Wingdings" w:hint="default"/>
+      </w:rPr>
+    </w:lvl>
+  </w:abstractNum>
+  <w:abstractNum w:abstractNumId="10">
     <w:nsid w:val="6299488B"/>
     <w:multiLevelType w:val="hybridMultilevel"/>
     <w:tmpl w:val="274E44C6"/>
@@ -3032,7 +3481,7 @@
       </w:rPr>
     </w:lvl>
   </w:abstractNum>
-  <w:abstractNum w:abstractNumId="6">
+  <w:abstractNum w:abstractNumId="11">
     <w:nsid w:val="7730331E"/>
     <w:multiLevelType w:val="hybridMultilevel"/>
     <w:tmpl w:val="38C40248"/>
@@ -3146,25 +3595,40 @@
     </w:lvl>
   </w:abstractNum>
   <w:num w:numId="1">
+    <w:abstractNumId w:val="5"/>
+  </w:num>
+  <w:num w:numId="2">
+    <w:abstractNumId w:val="6"/>
+  </w:num>
+  <w:num w:numId="3">
+    <w:abstractNumId w:val="7"/>
+  </w:num>
+  <w:num w:numId="4">
+    <w:abstractNumId w:val="3"/>
+  </w:num>
+  <w:num w:numId="5">
+    <w:abstractNumId w:val="8"/>
+  </w:num>
+  <w:num w:numId="6">
+    <w:abstractNumId w:val="10"/>
+  </w:num>
+  <w:num w:numId="7">
+    <w:abstractNumId w:val="11"/>
+  </w:num>
+  <w:num w:numId="8">
+    <w:abstractNumId w:val="0"/>
+  </w:num>
+  <w:num w:numId="9">
+    <w:abstractNumId w:val="2"/>
+  </w:num>
+  <w:num w:numId="10">
     <w:abstractNumId w:val="1"/>
   </w:num>
-  <w:num w:numId="2">
-    <w:abstractNumId w:val="2"/>
+  <w:num w:numId="11">
+    <w:abstractNumId w:val="9"/>
   </w:num>
-  <w:num w:numId="3">
-    <w:abstractNumId w:val="3"/>
-  </w:num>
-  <w:num w:numId="4">
-    <w:abstractNumId w:val="0"/>
-  </w:num>
-  <w:num w:numId="5">
+  <w:num w:numId="12">
     <w:abstractNumId w:val="4"/>
-  </w:num>
-  <w:num w:numId="6">
-    <w:abstractNumId w:val="5"/>
-  </w:num>
-  <w:num w:numId="7">
-    <w:abstractNumId w:val="6"/>
   </w:num>
 </w:numbering>
 </file>
@@ -3397,7 +3861,6 @@
   <w:style w:type="character" w:default="1" w:styleId="DefaultParagraphFont">
     <w:name w:val="Default Paragraph Font"/>
     <w:uiPriority w:val="1"/>
-    <w:semiHidden/>
     <w:unhideWhenUsed/>
   </w:style>
   <w:style w:type="table" w:default="1" w:styleId="TableNormal">
@@ -3912,7 +4375,6 @@
   <w:style w:type="character" w:default="1" w:styleId="DefaultParagraphFont">
     <w:name w:val="Default Paragraph Font"/>
     <w:uiPriority w:val="1"/>
-    <w:semiHidden/>
     <w:unhideWhenUsed/>
   </w:style>
   <w:style w:type="table" w:default="1" w:styleId="TableNormal">
@@ -4454,8 +4916,20 @@
   <a:extraClrSchemeLst/>
   <a:extLst>
     <a:ext uri="{05A4C25C-085E-4340-85A3-A5531E510DB2}">
-      <thm15:themeFamily xmlns="" xmlns:thm15="http://schemas.microsoft.com/office/thememl/2012/main" name="Office Theme" id="{62F939B6-93AF-4DB8-9C6B-D6C7DFDC589F}" vid="{4A3C46E8-61CC-4603-A589-7422A47A8E4A}"/>
+      <thm15:themeFamily xmlns:thm15="http://schemas.microsoft.com/office/thememl/2012/main" xmlns="" name="Office Theme" id="{62F939B6-93AF-4DB8-9C6B-D6C7DFDC589F}" vid="{4A3C46E8-61CC-4603-A589-7422A47A8E4A}"/>
     </a:ext>
   </a:extLst>
 </a:theme>
+</file>
+
+<file path=customXml/item1.xml><?xml version="1.0" encoding="utf-8"?>
+<b:Sources xmlns:b="http://schemas.openxmlformats.org/officeDocument/2006/bibliography" xmlns="http://schemas.openxmlformats.org/officeDocument/2006/bibliography" SelectedStyle="/APA.XSL" StyleName="APA"/>
+</file>
+
+<file path=customXml/itemProps1.xml><?xml version="1.0" encoding="utf-8"?>
+<ds:datastoreItem xmlns:ds="http://schemas.openxmlformats.org/officeDocument/2006/customXml" ds:itemID="{5845FA86-FD59-4B48-8E62-7207D7992943}">
+  <ds:schemaRefs>
+    <ds:schemaRef ds:uri="http://schemas.openxmlformats.org/officeDocument/2006/bibliography"/>
+  </ds:schemaRefs>
+</ds:datastoreItem>
 </file>
</xml_diff>

<commit_message>
Added detail to the Radiance entry on the relnotes
</commit_message>
<xml_diff>
--- a/doc/ReleaseNotes/OpenStudio_Release_Notes_1_9_0_20150925.docx
+++ b/doc/ReleaseNotes/OpenStudio_Release_Notes_1_9_0_20150925.docx
@@ -1,6 +1,6 @@
 
 <file path=word/document.xml><?xml version="1.0" encoding="utf-8"?>
-<w:document xmlns:wpc="http://schemas.microsoft.com/office/word/2010/wordprocessingCanvas" xmlns:mc="http://schemas.openxmlformats.org/markup-compatibility/2006" xmlns:o="urn:schemas-microsoft-com:office:office" xmlns:r="http://schemas.openxmlformats.org/officeDocument/2006/relationships" xmlns:m="http://schemas.openxmlformats.org/officeDocument/2006/math" xmlns:v="urn:schemas-microsoft-com:vml" xmlns:wp14="http://schemas.microsoft.com/office/word/2010/wordprocessingDrawing" xmlns:wp="http://schemas.openxmlformats.org/drawingml/2006/wordprocessingDrawing" xmlns:w10="urn:schemas-microsoft-com:office:word" xmlns:w="http://schemas.openxmlformats.org/wordprocessingml/2006/main" xmlns:w14="http://schemas.microsoft.com/office/word/2010/wordml" xmlns:wpg="http://schemas.microsoft.com/office/word/2010/wordprocessingGroup" xmlns:wpi="http://schemas.microsoft.com/office/word/2010/wordprocessingInk" xmlns:wne="http://schemas.microsoft.com/office/word/2006/wordml" xmlns:wps="http://schemas.microsoft.com/office/word/2010/wordprocessingShape" mc:Ignorable="w14 wp14">
+<w:document xmlns:wpc="http://schemas.microsoft.com/office/word/2010/wordprocessingCanvas" xmlns:mo="http://schemas.microsoft.com/office/mac/office/2008/main" xmlns:mc="http://schemas.openxmlformats.org/markup-compatibility/2006" xmlns:mv="urn:schemas-microsoft-com:mac:vml" xmlns:o="urn:schemas-microsoft-com:office:office" xmlns:r="http://schemas.openxmlformats.org/officeDocument/2006/relationships" xmlns:m="http://schemas.openxmlformats.org/officeDocument/2006/math" xmlns:v="urn:schemas-microsoft-com:vml" xmlns:wp14="http://schemas.microsoft.com/office/word/2010/wordprocessingDrawing" xmlns:wp="http://schemas.openxmlformats.org/drawingml/2006/wordprocessingDrawing" xmlns:w10="urn:schemas-microsoft-com:office:word" xmlns:w="http://schemas.openxmlformats.org/wordprocessingml/2006/main" xmlns:w14="http://schemas.microsoft.com/office/word/2010/wordml" xmlns:wpg="http://schemas.microsoft.com/office/word/2010/wordprocessingGroup" xmlns:wpi="http://schemas.microsoft.com/office/word/2010/wordprocessingInk" xmlns:wne="http://schemas.microsoft.com/office/word/2006/wordml" xmlns:wps="http://schemas.microsoft.com/office/word/2010/wordprocessingShape" mc:Ignorable="w14 wp14">
   <w:body>
     <w:p>
       <w:pPr>
@@ -412,14 +412,30 @@
         </w:numPr>
       </w:pPr>
       <w:r>
-        <w:t xml:space="preserve">The OpenStudio SketchUp Plug-in requires </w:t>
+        <w:t xml:space="preserve">The OpenStudio </w:t>
+      </w:r>
+      <w:proofErr w:type="spellStart"/>
+      <w:r>
+        <w:t>SketchUp</w:t>
+      </w:r>
+      <w:proofErr w:type="spellEnd"/>
+      <w:r>
+        <w:t xml:space="preserve"> Plug-in requires </w:t>
       </w:r>
       <w:hyperlink r:id="rId14" w:history="1">
+        <w:proofErr w:type="spellStart"/>
         <w:r>
           <w:rPr>
             <w:rStyle w:val="Hyperlink"/>
           </w:rPr>
-          <w:t>SketchUp 201</w:t>
+          <w:t>SketchUp</w:t>
+        </w:r>
+        <w:proofErr w:type="spellEnd"/>
+        <w:r>
+          <w:rPr>
+            <w:rStyle w:val="Hyperlink"/>
+          </w:rPr>
+          <w:t xml:space="preserve"> 201</w:t>
         </w:r>
         <w:r>
           <w:rPr>
@@ -435,7 +451,15 @@
         <w:t xml:space="preserve">(not available for Linux). </w:t>
       </w:r>
       <w:r>
-        <w:t>The OpenStudio SketchUp Plug-in</w:t>
+        <w:t xml:space="preserve">The OpenStudio </w:t>
+      </w:r>
+      <w:proofErr w:type="spellStart"/>
+      <w:r>
+        <w:t>SketchUp</w:t>
+      </w:r>
+      <w:proofErr w:type="spellEnd"/>
+      <w:r>
+        <w:t xml:space="preserve"> Plug-in</w:t>
       </w:r>
       <w:r>
         <w:t xml:space="preserve"> </w:t>
@@ -447,16 +471,26 @@
         <w:t xml:space="preserve">lder versions </w:t>
       </w:r>
       <w:r>
-        <w:t>of SketchUp</w:t>
-      </w:r>
+        <w:t xml:space="preserve">of </w:t>
+      </w:r>
+      <w:proofErr w:type="spellStart"/>
+      <w:r>
+        <w:t>SketchUp</w:t>
+      </w:r>
+      <w:proofErr w:type="spellEnd"/>
       <w:r>
         <w:t>.</w:t>
       </w:r>
       <w:r>
         <w:t xml:space="preserve"> </w:t>
       </w:r>
-      <w:r>
-        <w:t>SketchUp 2015 is available in 32 and 64</w:t>
+      <w:proofErr w:type="spellStart"/>
+      <w:r>
+        <w:t>SketchUp</w:t>
+      </w:r>
+      <w:proofErr w:type="spellEnd"/>
+      <w:r>
+        <w:t xml:space="preserve"> 2015 is available in 32 and 64</w:t>
       </w:r>
       <w:r>
         <w:t>-</w:t>
@@ -489,7 +523,15 @@
         <w:t>bit vers</w:t>
       </w:r>
       <w:r>
-        <w:t>ion of SketchUp 2015, and the 64-</w:t>
+        <w:t xml:space="preserve">ion of </w:t>
+      </w:r>
+      <w:proofErr w:type="spellStart"/>
+      <w:r>
+        <w:t>SketchUp</w:t>
+      </w:r>
+      <w:proofErr w:type="spellEnd"/>
+      <w:r>
+        <w:t xml:space="preserve"> 2015, and the 64-</w:t>
       </w:r>
       <w:r>
         <w:t xml:space="preserve">bit version of OpenStudio will </w:t>
@@ -504,7 +546,15 @@
         <w:t>-</w:t>
       </w:r>
       <w:r>
-        <w:t>bit version of SketchUp 2015</w:t>
+        <w:t xml:space="preserve">bit version of </w:t>
+      </w:r>
+      <w:proofErr w:type="spellStart"/>
+      <w:r>
+        <w:t>SketchUp</w:t>
+      </w:r>
+      <w:proofErr w:type="spellEnd"/>
+      <w:r>
+        <w:t xml:space="preserve"> 2015</w:t>
       </w:r>
       <w:r>
         <w:t>.</w:t>
@@ -650,27 +700,34 @@
       </w:r>
     </w:p>
     <w:p>
+      <w:proofErr w:type="spellStart"/>
       <w:r>
         <w:t>ZoneCrossMixing</w:t>
       </w:r>
+      <w:proofErr w:type="spellEnd"/>
       <w:r>
         <w:t xml:space="preserve">  • </w:t>
       </w:r>
+      <w:proofErr w:type="spellStart"/>
       <w:r>
         <w:t>ZoneM</w:t>
       </w:r>
       <w:r>
         <w:t>ixing</w:t>
       </w:r>
-      <w:r>
-        <w:t xml:space="preserve"> • </w:t>
-      </w:r>
+      <w:proofErr w:type="spellEnd"/>
+      <w:r>
+        <w:t xml:space="preserve"> • </w:t>
+      </w:r>
+      <w:proofErr w:type="spellStart"/>
       <w:r>
         <w:t>SolarCollectorPerformanceFlatPlate</w:t>
       </w:r>
-      <w:r>
-        <w:t xml:space="preserve"> • </w:t>
-      </w:r>
+      <w:proofErr w:type="spellEnd"/>
+      <w:r>
+        <w:t xml:space="preserve"> • </w:t>
+      </w:r>
+      <w:proofErr w:type="spellStart"/>
       <w:r>
         <w:t>SolarCollector</w:t>
       </w:r>
@@ -680,9 +737,11 @@
       <w:r>
         <w:t>tPlateWater</w:t>
       </w:r>
-      <w:r>
-        <w:t xml:space="preserve"> • </w:t>
-      </w:r>
+      <w:proofErr w:type="spellEnd"/>
+      <w:r>
+        <w:t xml:space="preserve"> • </w:t>
+      </w:r>
+      <w:proofErr w:type="spellStart"/>
       <w:r>
         <w:t>SolarCollector</w:t>
       </w:r>
@@ -692,9 +751,11 @@
       <w:r>
         <w:t>ectorStorage</w:t>
       </w:r>
-      <w:r>
-        <w:t xml:space="preserve"> • </w:t>
-      </w:r>
+      <w:proofErr w:type="spellEnd"/>
+      <w:r>
+        <w:t xml:space="preserve"> • </w:t>
+      </w:r>
+      <w:proofErr w:type="spellStart"/>
       <w:r>
         <w:t>SolarCollectorPerformance</w:t>
       </w:r>
@@ -704,9 +765,11 @@
       <w:r>
         <w:t>ectorStorage</w:t>
       </w:r>
-      <w:r>
-        <w:t xml:space="preserve"> • </w:t>
-      </w:r>
+      <w:proofErr w:type="spellEnd"/>
+      <w:r>
+        <w:t xml:space="preserve"> • </w:t>
+      </w:r>
+      <w:proofErr w:type="spellStart"/>
       <w:r>
         <w:t>SolarColl</w:t>
       </w:r>
@@ -719,39 +782,50 @@
       <w:r>
         <w:t>ltaicThermal</w:t>
       </w:r>
-      <w:r>
-        <w:t xml:space="preserve"> • </w:t>
-      </w:r>
+      <w:proofErr w:type="spellEnd"/>
+      <w:r>
+        <w:t xml:space="preserve"> • </w:t>
+      </w:r>
+      <w:proofErr w:type="spellStart"/>
       <w:r>
         <w:t>ZoneVentilationDesignFlowRate</w:t>
       </w:r>
-      <w:r>
-        <w:t xml:space="preserve"> • </w:t>
-      </w:r>
+      <w:proofErr w:type="spellEnd"/>
+      <w:r>
+        <w:t xml:space="preserve"> • </w:t>
+      </w:r>
+      <w:proofErr w:type="spellStart"/>
       <w:r>
         <w:t>FluidCoo</w:t>
       </w:r>
       <w:r>
         <w:t>lerTwoSpeed</w:t>
       </w:r>
-      <w:r>
-        <w:t xml:space="preserve"> • </w:t>
-      </w:r>
+      <w:proofErr w:type="spellEnd"/>
+      <w:r>
+        <w:t xml:space="preserve"> • </w:t>
+      </w:r>
+      <w:proofErr w:type="spellStart"/>
       <w:r>
         <w:t>FluidCoolerSingleSpeed</w:t>
       </w:r>
-      <w:r>
-        <w:t xml:space="preserve"> • </w:t>
-      </w:r>
+      <w:proofErr w:type="spellEnd"/>
+      <w:r>
+        <w:t xml:space="preserve"> • </w:t>
+      </w:r>
+      <w:proofErr w:type="spellStart"/>
       <w:r>
         <w:t>PipeOutdoor</w:t>
       </w:r>
-      <w:r>
-        <w:t xml:space="preserve"> • </w:t>
-      </w:r>
+      <w:proofErr w:type="spellEnd"/>
+      <w:r>
+        <w:t xml:space="preserve"> • </w:t>
+      </w:r>
+      <w:proofErr w:type="spellStart"/>
       <w:r>
         <w:t>PipeIndoor</w:t>
       </w:r>
+      <w:proofErr w:type="spellEnd"/>
       <w:r>
         <w:t xml:space="preserve"> • </w:t>
       </w:r>
@@ -761,12 +835,15 @@
       <w:r>
         <w:t xml:space="preserve">• </w:t>
       </w:r>
+      <w:proofErr w:type="spellStart"/>
       <w:r>
         <w:t>AvailabilityManagerHybridVentilation</w:t>
       </w:r>
-      <w:r>
-        <w:t xml:space="preserve"> • </w:t>
-      </w:r>
+      <w:proofErr w:type="spellEnd"/>
+      <w:r>
+        <w:t xml:space="preserve"> • </w:t>
+      </w:r>
+      <w:proofErr w:type="spellStart"/>
       <w:r>
         <w:t>CoilSystemCoolingWater</w:t>
       </w:r>
@@ -776,9 +853,11 @@
       <w:r>
         <w:t>erAssisted</w:t>
       </w:r>
-      <w:r>
-        <w:t xml:space="preserve"> • </w:t>
-      </w:r>
+      <w:proofErr w:type="spellEnd"/>
+      <w:r>
+        <w:t xml:space="preserve"> • </w:t>
+      </w:r>
+      <w:proofErr w:type="spellStart"/>
       <w:r>
         <w:t>CoilSystemCoolingDX</w:t>
       </w:r>
@@ -788,18 +867,22 @@
       <w:r>
         <w:t>ngerAssisted</w:t>
       </w:r>
-      <w:r>
-        <w:t xml:space="preserve"> • </w:t>
-      </w:r>
+      <w:proofErr w:type="spellEnd"/>
+      <w:r>
+        <w:t xml:space="preserve"> • </w:t>
+      </w:r>
+      <w:proofErr w:type="spellStart"/>
       <w:r>
         <w:t>PlantEquip</w:t>
       </w:r>
       <w:r>
         <w:t>mentOperationOutdoorDewpoint</w:t>
       </w:r>
-      <w:r>
-        <w:t xml:space="preserve"> • </w:t>
-      </w:r>
+      <w:proofErr w:type="spellEnd"/>
+      <w:r>
+        <w:t xml:space="preserve"> • </w:t>
+      </w:r>
+      <w:proofErr w:type="spellStart"/>
       <w:r>
         <w:t>PlantEquipmentOperation</w:t>
       </w:r>
@@ -809,33 +892,41 @@
       <w:r>
         <w:t>Bulb</w:t>
       </w:r>
-      <w:r>
-        <w:t xml:space="preserve"> • </w:t>
-      </w:r>
+      <w:proofErr w:type="spellEnd"/>
+      <w:r>
+        <w:t xml:space="preserve"> • </w:t>
+      </w:r>
+      <w:proofErr w:type="spellStart"/>
       <w:r>
         <w:t>Te</w:t>
       </w:r>
       <w:r>
         <w:t>mperingValve</w:t>
       </w:r>
-      <w:r>
-        <w:t xml:space="preserve"> • </w:t>
-      </w:r>
+      <w:proofErr w:type="spellEnd"/>
+      <w:r>
+        <w:t xml:space="preserve"> • </w:t>
+      </w:r>
+      <w:proofErr w:type="spellStart"/>
       <w:r>
         <w:t>Chille</w:t>
       </w:r>
       <w:r>
         <w:t>rAbsorption</w:t>
       </w:r>
-      <w:r>
-        <w:t xml:space="preserve"> • </w:t>
-      </w:r>
+      <w:proofErr w:type="spellEnd"/>
+      <w:r>
+        <w:t xml:space="preserve"> • </w:t>
+      </w:r>
+      <w:proofErr w:type="spellStart"/>
       <w:r>
         <w:t>ChillerAbsorptionIndirect</w:t>
       </w:r>
-      <w:r>
-        <w:t xml:space="preserve"> • </w:t>
-      </w:r>
+      <w:proofErr w:type="spellEnd"/>
+      <w:r>
+        <w:t xml:space="preserve"> • </w:t>
+      </w:r>
+      <w:proofErr w:type="spellStart"/>
       <w:r>
         <w:t>CoilCoolingDX</w:t>
       </w:r>
@@ -845,15 +936,19 @@
       <w:r>
         <w:t>yControlMode</w:t>
       </w:r>
-      <w:r>
-        <w:t xml:space="preserve"> • </w:t>
-      </w:r>
+      <w:proofErr w:type="spellEnd"/>
+      <w:r>
+        <w:t xml:space="preserve"> • </w:t>
+      </w:r>
+      <w:proofErr w:type="spellStart"/>
       <w:r>
         <w:t>AirTerminalDualDuctVAV</w:t>
       </w:r>
-      <w:r>
-        <w:t xml:space="preserve"> • </w:t>
-      </w:r>
+      <w:proofErr w:type="spellEnd"/>
+      <w:r>
+        <w:t xml:space="preserve"> • </w:t>
+      </w:r>
+      <w:proofErr w:type="spellStart"/>
       <w:r>
         <w:t>AvailabilityManager</w:t>
       </w:r>
@@ -863,81 +958,101 @@
       <w:r>
         <w:t>umStart</w:t>
       </w:r>
-      <w:r>
-        <w:t xml:space="preserve"> • </w:t>
-      </w:r>
+      <w:proofErr w:type="spellEnd"/>
+      <w:r>
+        <w:t xml:space="preserve"> • </w:t>
+      </w:r>
+      <w:proofErr w:type="spellStart"/>
       <w:r>
         <w:t>AvailabilityManagerDifferentialThermostat</w:t>
       </w:r>
-      <w:r>
-        <w:t xml:space="preserve"> • </w:t>
-      </w:r>
+      <w:proofErr w:type="spellEnd"/>
+      <w:r>
+        <w:t xml:space="preserve"> • </w:t>
+      </w:r>
+      <w:proofErr w:type="spellStart"/>
       <w:r>
         <w:t>ThermalStorageIceDetailed</w:t>
       </w:r>
-      <w:r>
-        <w:t xml:space="preserve"> • </w:t>
-      </w:r>
+      <w:proofErr w:type="spellEnd"/>
+      <w:r>
+        <w:t xml:space="preserve"> • </w:t>
+      </w:r>
+      <w:proofErr w:type="spellStart"/>
       <w:r>
         <w:t>Ground</w:t>
       </w:r>
       <w:r>
         <w:t>HeatExchangerHorizontalTrench</w:t>
       </w:r>
-      <w:r>
-        <w:t xml:space="preserve"> • </w:t>
-      </w:r>
+      <w:proofErr w:type="spellEnd"/>
+      <w:r>
+        <w:t xml:space="preserve"> • </w:t>
+      </w:r>
+      <w:proofErr w:type="spellStart"/>
       <w:r>
         <w:t>PlantEquipmentOper</w:t>
       </w:r>
       <w:r>
         <w:t>ationOutdoorRelativeHumidity</w:t>
       </w:r>
-      <w:r>
-        <w:t xml:space="preserve"> • </w:t>
-      </w:r>
+      <w:proofErr w:type="spellEnd"/>
+      <w:r>
+        <w:t xml:space="preserve"> • </w:t>
+      </w:r>
+      <w:proofErr w:type="spellStart"/>
       <w:r>
         <w:t>Availab</w:t>
       </w:r>
       <w:r>
         <w:t>ilityManagerNightVentilation</w:t>
       </w:r>
-      <w:r>
-        <w:t xml:space="preserve"> • </w:t>
-      </w:r>
+      <w:proofErr w:type="spellEnd"/>
+      <w:r>
+        <w:t xml:space="preserve"> • </w:t>
+      </w:r>
+      <w:proofErr w:type="spellStart"/>
       <w:r>
         <w:t>Pla</w:t>
       </w:r>
       <w:r>
         <w:t>ntEquipmentOperationOutdoorDryBulbDifference</w:t>
       </w:r>
-      <w:r>
-        <w:t xml:space="preserve"> • </w:t>
-      </w:r>
+      <w:proofErr w:type="spellEnd"/>
+      <w:r>
+        <w:t xml:space="preserve"> • </w:t>
+      </w:r>
+      <w:proofErr w:type="spellStart"/>
       <w:r>
         <w:t>PlantEquipmentOperat</w:t>
       </w:r>
       <w:r>
         <w:t>ionOutdoorDewpointDifference</w:t>
       </w:r>
-      <w:r>
-        <w:t xml:space="preserve"> • </w:t>
-      </w:r>
+      <w:proofErr w:type="spellEnd"/>
+      <w:r>
+        <w:t xml:space="preserve"> • </w:t>
+      </w:r>
+      <w:proofErr w:type="spellStart"/>
       <w:r>
         <w:t>PlantEquipmentOperationOutdoorWetBulbDifference</w:t>
       </w:r>
-      <w:r>
-        <w:t xml:space="preserve"> • </w:t>
-      </w:r>
+      <w:proofErr w:type="spellEnd"/>
+      <w:r>
+        <w:t xml:space="preserve"> • </w:t>
+      </w:r>
+      <w:proofErr w:type="spellStart"/>
       <w:r>
         <w:t>PlantEqui</w:t>
       </w:r>
       <w:r>
         <w:t>pmentOperationOutdoorDryBulb</w:t>
       </w:r>
-      <w:r>
-        <w:t xml:space="preserve"> • </w:t>
-      </w:r>
+      <w:proofErr w:type="spellEnd"/>
+      <w:r>
+        <w:t xml:space="preserve"> • </w:t>
+      </w:r>
+      <w:proofErr w:type="spellStart"/>
       <w:r>
         <w:t>HeaderedPumps</w:t>
       </w:r>
@@ -947,9 +1062,11 @@
       <w:r>
         <w:t>onstantSpeed</w:t>
       </w:r>
-      <w:r>
-        <w:t xml:space="preserve"> • </w:t>
-      </w:r>
+      <w:proofErr w:type="spellEnd"/>
+      <w:r>
+        <w:t xml:space="preserve"> • </w:t>
+      </w:r>
+      <w:proofErr w:type="spellStart"/>
       <w:r>
         <w:t>HeaderedPump</w:t>
       </w:r>
@@ -962,24 +1079,30 @@
       <w:r>
         <w:t>ariableSpeed</w:t>
       </w:r>
-      <w:r>
-        <w:t xml:space="preserve"> • </w:t>
-      </w:r>
+      <w:proofErr w:type="spellEnd"/>
+      <w:r>
+        <w:t xml:space="preserve"> • </w:t>
+      </w:r>
+      <w:proofErr w:type="spellStart"/>
       <w:r>
         <w:t>WaterHea</w:t>
       </w:r>
       <w:r>
         <w:t>terHeatPump</w:t>
       </w:r>
-      <w:r>
-        <w:t xml:space="preserve"> • </w:t>
-      </w:r>
+      <w:proofErr w:type="spellEnd"/>
+      <w:r>
+        <w:t xml:space="preserve"> • </w:t>
+      </w:r>
+      <w:proofErr w:type="spellStart"/>
       <w:r>
         <w:t>CoilPerformanceDXCooling</w:t>
       </w:r>
-      <w:r>
-        <w:t xml:space="preserve"> • </w:t>
-      </w:r>
+      <w:proofErr w:type="spellEnd"/>
+      <w:r>
+        <w:t xml:space="preserve"> • </w:t>
+      </w:r>
+      <w:proofErr w:type="spellStart"/>
       <w:r>
         <w:t>Coil</w:t>
       </w:r>
@@ -989,9 +1112,11 @@
       <w:r>
         <w:t>terHeatingAirToWaterHeatPump</w:t>
       </w:r>
-      <w:r>
-        <w:t xml:space="preserve"> • </w:t>
-      </w:r>
+      <w:proofErr w:type="spellEnd"/>
+      <w:r>
+        <w:t xml:space="preserve"> • </w:t>
+      </w:r>
+      <w:proofErr w:type="spellStart"/>
       <w:r>
         <w:t>CoilHeatingWaterToAirHeatPump</w:t>
       </w:r>
@@ -1001,18 +1126,22 @@
       <w:r>
         <w:t>quationFit</w:t>
       </w:r>
-      <w:r>
-        <w:t xml:space="preserve"> • </w:t>
-      </w:r>
+      <w:proofErr w:type="spellEnd"/>
+      <w:r>
+        <w:t xml:space="preserve"> • </w:t>
+      </w:r>
+      <w:proofErr w:type="spellStart"/>
       <w:r>
         <w:t>CoilHeatingDX</w:t>
       </w:r>
       <w:r>
         <w:t>VariableSpeed</w:t>
       </w:r>
-      <w:r>
-        <w:t xml:space="preserve"> • </w:t>
-      </w:r>
+      <w:proofErr w:type="spellEnd"/>
+      <w:r>
+        <w:t xml:space="preserve"> • </w:t>
+      </w:r>
+      <w:proofErr w:type="spellStart"/>
       <w:r>
         <w:t>CoilCoolingWaterToAirHeatPump</w:t>
       </w:r>
@@ -1022,9 +1151,11 @@
       <w:r>
         <w:t>EquationFit</w:t>
       </w:r>
-      <w:r>
-        <w:t xml:space="preserve"> • </w:t>
-      </w:r>
+      <w:proofErr w:type="spellEnd"/>
+      <w:r>
+        <w:t xml:space="preserve"> • </w:t>
+      </w:r>
+      <w:proofErr w:type="spellStart"/>
       <w:r>
         <w:t>SetpointManagerSingleZone</w:t>
       </w:r>
@@ -1034,9 +1165,11 @@
       <w:r>
         <w:t>midityMaximum</w:t>
       </w:r>
-      <w:r>
-        <w:t xml:space="preserve"> • </w:t>
-      </w:r>
+      <w:proofErr w:type="spellEnd"/>
+      <w:r>
+        <w:t xml:space="preserve"> • </w:t>
+      </w:r>
+      <w:proofErr w:type="spellStart"/>
       <w:r>
         <w:t>ThermalStorage</w:t>
       </w:r>
@@ -1046,27 +1179,33 @@
       <w:r>
         <w:t>rStratified</w:t>
       </w:r>
-      <w:r>
-        <w:t xml:space="preserve"> • </w:t>
-      </w:r>
+      <w:proofErr w:type="spellEnd"/>
+      <w:r>
+        <w:t xml:space="preserve"> • </w:t>
+      </w:r>
+      <w:proofErr w:type="spellStart"/>
       <w:r>
         <w:t>SetpointManager</w:t>
       </w:r>
       <w:r>
         <w:t>Coldest</w:t>
       </w:r>
-      <w:r>
-        <w:t xml:space="preserve"> • </w:t>
-      </w:r>
+      <w:proofErr w:type="spellEnd"/>
+      <w:r>
+        <w:t xml:space="preserve"> • </w:t>
+      </w:r>
+      <w:proofErr w:type="spellStart"/>
       <w:r>
         <w:t>EvaporativeFluidCoo</w:t>
       </w:r>
       <w:r>
         <w:t>lerTwoSpeed</w:t>
       </w:r>
-      <w:r>
-        <w:t xml:space="preserve"> • </w:t>
-      </w:r>
+      <w:proofErr w:type="spellEnd"/>
+      <w:r>
+        <w:t xml:space="preserve"> • </w:t>
+      </w:r>
+      <w:proofErr w:type="spellStart"/>
       <w:r>
         <w:lastRenderedPageBreak/>
         <w:t>SetpointMan</w:t>
@@ -1074,57 +1213,73 @@
       <w:r>
         <w:t>agerMultiZoneCoolingAverage</w:t>
       </w:r>
-      <w:r>
-        <w:t xml:space="preserve"> • </w:t>
-      </w:r>
+      <w:proofErr w:type="spellEnd"/>
+      <w:r>
+        <w:t xml:space="preserve"> • </w:t>
+      </w:r>
+      <w:proofErr w:type="spellStart"/>
       <w:r>
         <w:t>SetpointManagerMultiZoneHeatingAverage</w:t>
       </w:r>
-      <w:r>
-        <w:t xml:space="preserve"> • </w:t>
-      </w:r>
+      <w:proofErr w:type="spellEnd"/>
+      <w:r>
+        <w:t xml:space="preserve"> • </w:t>
+      </w:r>
+      <w:proofErr w:type="spellStart"/>
       <w:r>
         <w:t>ZoneHVACDehumidifierDX</w:t>
       </w:r>
-      <w:r>
-        <w:t xml:space="preserve"> • </w:t>
-      </w:r>
+      <w:proofErr w:type="spellEnd"/>
+      <w:r>
+        <w:t xml:space="preserve"> • </w:t>
+      </w:r>
+      <w:proofErr w:type="spellStart"/>
       <w:r>
         <w:t>Zo</w:t>
       </w:r>
       <w:r>
         <w:t>neHVACEnergyRecoveryVentilatorController</w:t>
       </w:r>
-      <w:r>
-        <w:t xml:space="preserve"> • </w:t>
-      </w:r>
+      <w:proofErr w:type="spellEnd"/>
+      <w:r>
+        <w:t xml:space="preserve"> • </w:t>
+      </w:r>
+      <w:proofErr w:type="spellStart"/>
       <w:r>
         <w:t>ZoneHVACEnergyRecoveryVentilator</w:t>
       </w:r>
-      <w:r>
-        <w:t xml:space="preserve"> • </w:t>
-      </w:r>
+      <w:proofErr w:type="spellEnd"/>
+      <w:r>
+        <w:t xml:space="preserve"> • </w:t>
+      </w:r>
+      <w:proofErr w:type="spellStart"/>
       <w:r>
         <w:t>CoilCoolingDXVariableSpeed</w:t>
       </w:r>
-      <w:r>
-        <w:t xml:space="preserve"> • </w:t>
-      </w:r>
+      <w:proofErr w:type="spellEnd"/>
+      <w:r>
+        <w:t xml:space="preserve"> • </w:t>
+      </w:r>
+      <w:proofErr w:type="spellStart"/>
       <w:r>
         <w:t>CentralHeatPumpSystem</w:t>
       </w:r>
-      <w:r>
-        <w:t xml:space="preserve"> • </w:t>
-      </w:r>
+      <w:proofErr w:type="spellEnd"/>
+      <w:r>
+        <w:t xml:space="preserve"> • </w:t>
+      </w:r>
+      <w:proofErr w:type="spellStart"/>
       <w:r>
         <w:t>SetpointMana</w:t>
       </w:r>
       <w:r>
         <w:t>gerMultiZoneHumidityMaximum</w:t>
       </w:r>
-      <w:r>
-        <w:t xml:space="preserve"> • </w:t>
-      </w:r>
+      <w:proofErr w:type="spellEnd"/>
+      <w:r>
+        <w:t xml:space="preserve"> • </w:t>
+      </w:r>
+      <w:proofErr w:type="spellStart"/>
       <w:r>
         <w:t>CoilHeatingDX</w:t>
       </w:r>
@@ -1134,24 +1289,30 @@
       <w:r>
         <w:t>ltiSpeed</w:t>
       </w:r>
-      <w:r>
-        <w:t xml:space="preserve"> • </w:t>
-      </w:r>
+      <w:proofErr w:type="spellEnd"/>
+      <w:r>
+        <w:t xml:space="preserve"> • </w:t>
+      </w:r>
+      <w:proofErr w:type="spellStart"/>
       <w:r>
         <w:t>SetpointManag</w:t>
       </w:r>
       <w:r>
         <w:t>erFollowSystemNodeTemperature</w:t>
       </w:r>
-      <w:r>
-        <w:t xml:space="preserve"> • </w:t>
-      </w:r>
+      <w:proofErr w:type="spellEnd"/>
+      <w:r>
+        <w:t xml:space="preserve"> • </w:t>
+      </w:r>
+      <w:proofErr w:type="spellStart"/>
       <w:r>
         <w:t>SetpointManagerSingleZoneOneStageCooling</w:t>
       </w:r>
-      <w:r>
-        <w:t xml:space="preserve"> • </w:t>
-      </w:r>
+      <w:proofErr w:type="spellEnd"/>
+      <w:r>
+        <w:t xml:space="preserve"> • </w:t>
+      </w:r>
+      <w:proofErr w:type="spellStart"/>
       <w:r>
         <w:t>SetpointMana</w:t>
       </w:r>
@@ -1161,49 +1322,129 @@
       <w:r>
         <w:t>OneStageHeating</w:t>
       </w:r>
-      <w:r>
-        <w:t xml:space="preserve"> • SetpointManagerMultiZoneMaximumHumidityAverage • SetpointManager</w:t>
+      <w:proofErr w:type="spellEnd"/>
+      <w:r>
+        <w:t xml:space="preserve"> • </w:t>
+      </w:r>
+      <w:proofErr w:type="spellStart"/>
+      <w:r>
+        <w:t>SetpointManagerMultiZoneMaximumHumidityAverage</w:t>
+      </w:r>
+      <w:proofErr w:type="spellEnd"/>
+      <w:r>
+        <w:t xml:space="preserve"> • </w:t>
+      </w:r>
+      <w:proofErr w:type="spellStart"/>
+      <w:r>
+        <w:t>SetpointManager</w:t>
       </w:r>
       <w:r>
         <w:t>Mul</w:t>
       </w:r>
       <w:r>
-        <w:t xml:space="preserve">tiZoneMinimumHumidityAverage • SetpointManagerReturnAirBypassFlow • </w:t>
-      </w:r>
+        <w:t>tiZoneMinimumHumidityAverage</w:t>
+      </w:r>
+      <w:proofErr w:type="spellEnd"/>
+      <w:r>
+        <w:t xml:space="preserve"> • </w:t>
+      </w:r>
+      <w:proofErr w:type="spellStart"/>
+      <w:r>
+        <w:t>SetpointManagerReturnAirBypassFlow</w:t>
+      </w:r>
+      <w:proofErr w:type="spellEnd"/>
+      <w:r>
+        <w:t xml:space="preserve"> • </w:t>
+      </w:r>
+      <w:proofErr w:type="spellStart"/>
       <w:r>
         <w:t>SetpointMana</w:t>
       </w:r>
       <w:r>
-        <w:t xml:space="preserve">gerFollowGroundTemperature • </w:t>
-      </w:r>
+        <w:t>gerFollowGroundTemperature</w:t>
+      </w:r>
+      <w:proofErr w:type="spellEnd"/>
+      <w:r>
+        <w:t xml:space="preserve"> • </w:t>
+      </w:r>
+      <w:proofErr w:type="spellStart"/>
       <w:r>
         <w:t>ChillerH</w:t>
       </w:r>
       <w:r>
-        <w:t xml:space="preserve">eaterPerformanceElectricEIR • </w:t>
-      </w:r>
+        <w:t>eaterPerformanceElectricEIR</w:t>
+      </w:r>
+      <w:proofErr w:type="spellEnd"/>
+      <w:r>
+        <w:t xml:space="preserve"> • </w:t>
+      </w:r>
+      <w:proofErr w:type="spellStart"/>
       <w:r>
         <w:t>Pl</w:t>
       </w:r>
       <w:r>
-        <w:t>antComponentTemperatureSource • ZoneHVACUnitVentilator • WaterHeaterStratified • ZoneHVACBaseboard</w:t>
+        <w:t>antComponentTemperatureSource</w:t>
+      </w:r>
+      <w:proofErr w:type="spellEnd"/>
+      <w:r>
+        <w:t xml:space="preserve"> • </w:t>
+      </w:r>
+      <w:proofErr w:type="spellStart"/>
+      <w:r>
+        <w:t>ZoneHVACUnitVentilator</w:t>
+      </w:r>
+      <w:proofErr w:type="spellEnd"/>
+      <w:r>
+        <w:t xml:space="preserve"> • </w:t>
+      </w:r>
+      <w:proofErr w:type="spellStart"/>
+      <w:r>
+        <w:t>WaterHeaterStratified</w:t>
+      </w:r>
+      <w:proofErr w:type="spellEnd"/>
+      <w:r>
+        <w:t xml:space="preserve"> • </w:t>
+      </w:r>
+      <w:proofErr w:type="spellStart"/>
+      <w:r>
+        <w:t>ZoneHVACBaseboard</w:t>
       </w:r>
       <w:r>
         <w:t>RadiantCon</w:t>
       </w:r>
       <w:r>
-        <w:t>vectiveWater • ZoneHVAC</w:t>
+        <w:t>vectiveWater</w:t>
+      </w:r>
+      <w:proofErr w:type="spellEnd"/>
+      <w:r>
+        <w:t xml:space="preserve"> • </w:t>
+      </w:r>
+      <w:proofErr w:type="spellStart"/>
+      <w:r>
+        <w:t>ZoneHVAC</w:t>
       </w:r>
       <w:r>
         <w:t>Basebo</w:t>
       </w:r>
       <w:r>
-        <w:t>ardRadiantConvectiveElectric • LoadProfilePlant</w:t>
-      </w:r>
+        <w:t>ardRadiantConvectiveElectric</w:t>
+      </w:r>
+      <w:proofErr w:type="spellEnd"/>
+      <w:r>
+        <w:t xml:space="preserve"> • </w:t>
+      </w:r>
+      <w:proofErr w:type="spellStart"/>
+      <w:r>
+        <w:t>LoadProfilePlant</w:t>
+      </w:r>
+      <w:proofErr w:type="spellEnd"/>
     </w:p>
     <w:p>
       <w:r>
-        <w:t>There are a number of enhancements in areas beyond HVAC capability particularly to the OpenStudio application and the Measure ecosystem.</w:t>
+        <w:t>There are a number of enhancements in areas beyond HVAC capability particularly to the OpenStudio applic</w:t>
+      </w:r>
+      <w:r>
+        <w:t>ation and the Measure ecosystem:</w:t>
       </w:r>
     </w:p>
     <w:p>
@@ -1277,6 +1518,50 @@
       <w:r>
         <w:t>refactored as a Measure</w:t>
       </w:r>
+      <w:r>
+        <w:t xml:space="preserve">; as a result, the “select daylight simulation engine” radio buttons have been removed from the Run Tab. Users wishing to use Radiance for their daylight simulations must apply the “Radiance Daylighting Measure” from their measures library (under Electric Lighting </w:t>
+      </w:r>
+      <w:r>
+        <w:sym w:font="Wingdings" w:char="F0E0"/>
+      </w:r>
+      <w:r>
+        <w:t xml:space="preserve"> Electric Lighting Controls </w:t>
+      </w:r>
+      <w:r>
+        <w:sym w:font="Wingdings" w:char="F0E0"/>
+      </w:r>
+      <w:r>
+        <w:t xml:space="preserve"> Radiance Daylighting Measure) as an “Always Run Measure”. Support for </w:t>
+      </w:r>
+      <w:proofErr w:type="spellStart"/>
+      <w:r>
+        <w:t>shadecloth</w:t>
+      </w:r>
+      <w:proofErr w:type="spellEnd"/>
+      <w:r>
+        <w:t xml:space="preserve"> (e.g. </w:t>
+      </w:r>
+      <w:proofErr w:type="spellStart"/>
+      <w:r>
+        <w:t>Mechoshade</w:t>
+      </w:r>
+      <w:proofErr w:type="spellEnd"/>
+      <w:r>
+        <w:t xml:space="preserve">) and daylight redirecting louvers (exemplified in this release with </w:t>
+      </w:r>
+      <w:proofErr w:type="spellStart"/>
+      <w:r>
+        <w:t>Lightlouver</w:t>
+      </w:r>
+      <w:proofErr w:type="spellEnd"/>
+      <w:r>
+        <w:t xml:space="preserve">) has been added to the shade material types along with the existing venetian blind option. </w:t>
+      </w:r>
+      <w:bookmarkStart w:id="0" w:name="_GoBack"/>
+      <w:bookmarkEnd w:id="0"/>
+      <w:r>
+        <w:t xml:space="preserve">Daylight metrics reporting has been improved, and a fully automated 3-phase simulation workflow that supports multiple window groups is part of this new measure. As a measure, this also allows users to run Radiance-based daylighting simulations with PAT and OpenStudio Server. </w:t>
+      </w:r>
     </w:p>
     <w:p>
       <w:pPr>
@@ -1289,7 +1574,7 @@
       <w:r>
         <w:t>OpenStudio ships with select gems (</w:t>
       </w:r>
-      <w:hyperlink r:id="rId17" w:history="1">
+      <w:hyperlink r:id="rId17" w:anchor="packaged-gems" w:history="1">
         <w:r>
           <w:rPr>
             <w:rStyle w:val="Hyperlink"/>
@@ -1316,7 +1601,23 @@
         <w:t>have been made to the</w:t>
       </w:r>
       <w:r>
-        <w:t xml:space="preserve"> EpwFile allow direct access to timeseries properties from weather file</w:t>
+        <w:t xml:space="preserve"> </w:t>
+      </w:r>
+      <w:proofErr w:type="spellStart"/>
+      <w:r>
+        <w:t>EpwFile</w:t>
+      </w:r>
+      <w:proofErr w:type="spellEnd"/>
+      <w:r>
+        <w:t xml:space="preserve"> allow direct access to </w:t>
+      </w:r>
+      <w:proofErr w:type="spellStart"/>
+      <w:r>
+        <w:t>timeseries</w:t>
+      </w:r>
+      <w:proofErr w:type="spellEnd"/>
+      <w:r>
+        <w:t xml:space="preserve"> properties from weather file</w:t>
       </w:r>
     </w:p>
     <w:p>
@@ -1337,7 +1638,15 @@
         <w:t xml:space="preserve">were </w:t>
       </w:r>
       <w:r>
-        <w:t>contributed by BIMDataHub team at Penn State/CBEI</w:t>
+        <w:t xml:space="preserve">contributed by </w:t>
+      </w:r>
+      <w:proofErr w:type="spellStart"/>
+      <w:r>
+        <w:t>BIMDataHub</w:t>
+      </w:r>
+      <w:proofErr w:type="spellEnd"/>
+      <w:r>
+        <w:t xml:space="preserve"> team at Penn State/CBEI</w:t>
       </w:r>
     </w:p>
     <w:p>
@@ -1509,6 +1818,7 @@
           </w:rPr>
           <w:t xml:space="preserve">complete </w:t>
         </w:r>
+        <w:proofErr w:type="spellStart"/>
         <w:r>
           <w:rPr>
             <w:rStyle w:val="Hyperlink"/>
@@ -1518,6 +1828,7 @@
           </w:rPr>
           <w:t>changelog</w:t>
         </w:r>
+        <w:proofErr w:type="spellEnd"/>
       </w:hyperlink>
       <w:r>
         <w:rPr>
@@ -1571,6 +1882,7 @@
         </w:numPr>
       </w:pPr>
       <w:r>
+        <w:lastRenderedPageBreak/>
         <w:t>XXX</w:t>
       </w:r>
       <w:r>
@@ -1582,8 +1894,6 @@
       <w:r>
         <w:t>8</w:t>
       </w:r>
-      <w:bookmarkStart w:id="0" w:name="_GoBack"/>
-      <w:bookmarkEnd w:id="0"/>
       <w:r>
         <w:t>.0 release of OpenStudio (not including closed pull requests).</w:t>
       </w:r>
@@ -1605,7 +1915,7 @@
 </file>
 
 <file path=word/endnotes.xml><?xml version="1.0" encoding="utf-8"?>
-<w:endnotes xmlns:wpc="http://schemas.microsoft.com/office/word/2010/wordprocessingCanvas" xmlns:mc="http://schemas.openxmlformats.org/markup-compatibility/2006" xmlns:o="urn:schemas-microsoft-com:office:office" xmlns:r="http://schemas.openxmlformats.org/officeDocument/2006/relationships" xmlns:m="http://schemas.openxmlformats.org/officeDocument/2006/math" xmlns:v="urn:schemas-microsoft-com:vml" xmlns:wp14="http://schemas.microsoft.com/office/word/2010/wordprocessingDrawing" xmlns:wp="http://schemas.openxmlformats.org/drawingml/2006/wordprocessingDrawing" xmlns:w10="urn:schemas-microsoft-com:office:word" xmlns:w="http://schemas.openxmlformats.org/wordprocessingml/2006/main" xmlns:w14="http://schemas.microsoft.com/office/word/2010/wordml" xmlns:wpg="http://schemas.microsoft.com/office/word/2010/wordprocessingGroup" xmlns:wpi="http://schemas.microsoft.com/office/word/2010/wordprocessingInk" xmlns:wne="http://schemas.microsoft.com/office/word/2006/wordml" xmlns:wps="http://schemas.microsoft.com/office/word/2010/wordprocessingShape" mc:Ignorable="w14 wp14">
+<w:endnotes xmlns:wpc="http://schemas.microsoft.com/office/word/2010/wordprocessingCanvas" xmlns:mo="http://schemas.microsoft.com/office/mac/office/2008/main" xmlns:mc="http://schemas.openxmlformats.org/markup-compatibility/2006" xmlns:mv="urn:schemas-microsoft-com:mac:vml" xmlns:o="urn:schemas-microsoft-com:office:office" xmlns:r="http://schemas.openxmlformats.org/officeDocument/2006/relationships" xmlns:m="http://schemas.openxmlformats.org/officeDocument/2006/math" xmlns:v="urn:schemas-microsoft-com:vml" xmlns:wp14="http://schemas.microsoft.com/office/word/2010/wordprocessingDrawing" xmlns:wp="http://schemas.openxmlformats.org/drawingml/2006/wordprocessingDrawing" xmlns:w10="urn:schemas-microsoft-com:office:word" xmlns:w="http://schemas.openxmlformats.org/wordprocessingml/2006/main" xmlns:w14="http://schemas.microsoft.com/office/word/2010/wordml" xmlns:wpg="http://schemas.microsoft.com/office/word/2010/wordprocessingGroup" xmlns:wpi="http://schemas.microsoft.com/office/word/2010/wordprocessingInk" xmlns:wne="http://schemas.microsoft.com/office/word/2006/wordml" xmlns:wps="http://schemas.microsoft.com/office/word/2010/wordprocessingShape" mc:Ignorable="w14 wp14">
   <w:endnote w:type="separator" w:id="-1">
     <w:p>
       <w:pPr>
@@ -1630,7 +1940,7 @@
 </file>
 
 <file path=word/footer1.xml><?xml version="1.0" encoding="utf-8"?>
-<w:ftr xmlns:wpc="http://schemas.microsoft.com/office/word/2010/wordprocessingCanvas" xmlns:mc="http://schemas.openxmlformats.org/markup-compatibility/2006" xmlns:o="urn:schemas-microsoft-com:office:office" xmlns:r="http://schemas.openxmlformats.org/officeDocument/2006/relationships" xmlns:m="http://schemas.openxmlformats.org/officeDocument/2006/math" xmlns:v="urn:schemas-microsoft-com:vml" xmlns:wp14="http://schemas.microsoft.com/office/word/2010/wordprocessingDrawing" xmlns:wp="http://schemas.openxmlformats.org/drawingml/2006/wordprocessingDrawing" xmlns:w10="urn:schemas-microsoft-com:office:word" xmlns:w="http://schemas.openxmlformats.org/wordprocessingml/2006/main" xmlns:w14="http://schemas.microsoft.com/office/word/2010/wordml" xmlns:wpg="http://schemas.microsoft.com/office/word/2010/wordprocessingGroup" xmlns:wpi="http://schemas.microsoft.com/office/word/2010/wordprocessingInk" xmlns:wne="http://schemas.microsoft.com/office/word/2006/wordml" xmlns:wps="http://schemas.microsoft.com/office/word/2010/wordprocessingShape" mc:Ignorable="w14 wp14">
+<w:ftr xmlns:wpc="http://schemas.microsoft.com/office/word/2010/wordprocessingCanvas" xmlns:mo="http://schemas.microsoft.com/office/mac/office/2008/main" xmlns:mc="http://schemas.openxmlformats.org/markup-compatibility/2006" xmlns:mv="urn:schemas-microsoft-com:mac:vml" xmlns:o="urn:schemas-microsoft-com:office:office" xmlns:r="http://schemas.openxmlformats.org/officeDocument/2006/relationships" xmlns:m="http://schemas.openxmlformats.org/officeDocument/2006/math" xmlns:v="urn:schemas-microsoft-com:vml" xmlns:wp14="http://schemas.microsoft.com/office/word/2010/wordprocessingDrawing" xmlns:wp="http://schemas.openxmlformats.org/drawingml/2006/wordprocessingDrawing" xmlns:w10="urn:schemas-microsoft-com:office:word" xmlns:w="http://schemas.openxmlformats.org/wordprocessingml/2006/main" xmlns:w14="http://schemas.microsoft.com/office/word/2010/wordml" xmlns:wpg="http://schemas.microsoft.com/office/word/2010/wordprocessingGroup" xmlns:wpi="http://schemas.microsoft.com/office/word/2010/wordprocessingInk" xmlns:wne="http://schemas.microsoft.com/office/word/2006/wordml" xmlns:wps="http://schemas.microsoft.com/office/word/2010/wordprocessingShape" mc:Ignorable="w14 wp14">
   <w:p>
     <w:pPr>
       <w:pStyle w:val="Footer"/>
@@ -1640,7 +1950,7 @@
 </file>
 
 <file path=word/footer2.xml><?xml version="1.0" encoding="utf-8"?>
-<w:ftr xmlns:wpc="http://schemas.microsoft.com/office/word/2010/wordprocessingCanvas" xmlns:mc="http://schemas.openxmlformats.org/markup-compatibility/2006" xmlns:o="urn:schemas-microsoft-com:office:office" xmlns:r="http://schemas.openxmlformats.org/officeDocument/2006/relationships" xmlns:m="http://schemas.openxmlformats.org/officeDocument/2006/math" xmlns:v="urn:schemas-microsoft-com:vml" xmlns:wp14="http://schemas.microsoft.com/office/word/2010/wordprocessingDrawing" xmlns:wp="http://schemas.openxmlformats.org/drawingml/2006/wordprocessingDrawing" xmlns:w10="urn:schemas-microsoft-com:office:word" xmlns:w="http://schemas.openxmlformats.org/wordprocessingml/2006/main" xmlns:w14="http://schemas.microsoft.com/office/word/2010/wordml" xmlns:wpg="http://schemas.microsoft.com/office/word/2010/wordprocessingGroup" xmlns:wpi="http://schemas.microsoft.com/office/word/2010/wordprocessingInk" xmlns:wne="http://schemas.microsoft.com/office/word/2006/wordml" xmlns:wps="http://schemas.microsoft.com/office/word/2010/wordprocessingShape" mc:Ignorable="w14 wp14">
+<w:ftr xmlns:wpc="http://schemas.microsoft.com/office/word/2010/wordprocessingCanvas" xmlns:mo="http://schemas.microsoft.com/office/mac/office/2008/main" xmlns:mc="http://schemas.openxmlformats.org/markup-compatibility/2006" xmlns:mv="urn:schemas-microsoft-com:mac:vml" xmlns:o="urn:schemas-microsoft-com:office:office" xmlns:r="http://schemas.openxmlformats.org/officeDocument/2006/relationships" xmlns:m="http://schemas.openxmlformats.org/officeDocument/2006/math" xmlns:v="urn:schemas-microsoft-com:vml" xmlns:wp14="http://schemas.microsoft.com/office/word/2010/wordprocessingDrawing" xmlns:wp="http://schemas.openxmlformats.org/drawingml/2006/wordprocessingDrawing" xmlns:w10="urn:schemas-microsoft-com:office:word" xmlns:w="http://schemas.openxmlformats.org/wordprocessingml/2006/main" xmlns:w14="http://schemas.microsoft.com/office/word/2010/wordml" xmlns:wpg="http://schemas.microsoft.com/office/word/2010/wordprocessingGroup" xmlns:wpi="http://schemas.microsoft.com/office/word/2010/wordprocessingInk" xmlns:wne="http://schemas.microsoft.com/office/word/2006/wordml" xmlns:wps="http://schemas.microsoft.com/office/word/2010/wordprocessingShape" mc:Ignorable="w14 wp14">
   <w:p>
     <w:pPr>
       <w:pStyle w:val="Footer"/>
@@ -1650,7 +1960,7 @@
 </file>
 
 <file path=word/footer3.xml><?xml version="1.0" encoding="utf-8"?>
-<w:ftr xmlns:wpc="http://schemas.microsoft.com/office/word/2010/wordprocessingCanvas" xmlns:mc="http://schemas.openxmlformats.org/markup-compatibility/2006" xmlns:o="urn:schemas-microsoft-com:office:office" xmlns:r="http://schemas.openxmlformats.org/officeDocument/2006/relationships" xmlns:m="http://schemas.openxmlformats.org/officeDocument/2006/math" xmlns:v="urn:schemas-microsoft-com:vml" xmlns:wp14="http://schemas.microsoft.com/office/word/2010/wordprocessingDrawing" xmlns:wp="http://schemas.openxmlformats.org/drawingml/2006/wordprocessingDrawing" xmlns:w10="urn:schemas-microsoft-com:office:word" xmlns:w="http://schemas.openxmlformats.org/wordprocessingml/2006/main" xmlns:w14="http://schemas.microsoft.com/office/word/2010/wordml" xmlns:wpg="http://schemas.microsoft.com/office/word/2010/wordprocessingGroup" xmlns:wpi="http://schemas.microsoft.com/office/word/2010/wordprocessingInk" xmlns:wne="http://schemas.microsoft.com/office/word/2006/wordml" xmlns:wps="http://schemas.microsoft.com/office/word/2010/wordprocessingShape" mc:Ignorable="w14 wp14">
+<w:ftr xmlns:wpc="http://schemas.microsoft.com/office/word/2010/wordprocessingCanvas" xmlns:mo="http://schemas.microsoft.com/office/mac/office/2008/main" xmlns:mc="http://schemas.openxmlformats.org/markup-compatibility/2006" xmlns:mv="urn:schemas-microsoft-com:mac:vml" xmlns:o="urn:schemas-microsoft-com:office:office" xmlns:r="http://schemas.openxmlformats.org/officeDocument/2006/relationships" xmlns:m="http://schemas.openxmlformats.org/officeDocument/2006/math" xmlns:v="urn:schemas-microsoft-com:vml" xmlns:wp14="http://schemas.microsoft.com/office/word/2010/wordprocessingDrawing" xmlns:wp="http://schemas.openxmlformats.org/drawingml/2006/wordprocessingDrawing" xmlns:w10="urn:schemas-microsoft-com:office:word" xmlns:w="http://schemas.openxmlformats.org/wordprocessingml/2006/main" xmlns:w14="http://schemas.microsoft.com/office/word/2010/wordml" xmlns:wpg="http://schemas.microsoft.com/office/word/2010/wordprocessingGroup" xmlns:wpi="http://schemas.microsoft.com/office/word/2010/wordprocessingInk" xmlns:wne="http://schemas.microsoft.com/office/word/2006/wordml" xmlns:wps="http://schemas.microsoft.com/office/word/2010/wordprocessingShape" mc:Ignorable="w14 wp14">
   <w:p>
     <w:pPr>
       <w:pStyle w:val="Footer"/>
@@ -1660,7 +1970,7 @@
 </file>
 
 <file path=word/footnotes.xml><?xml version="1.0" encoding="utf-8"?>
-<w:footnotes xmlns:wpc="http://schemas.microsoft.com/office/word/2010/wordprocessingCanvas" xmlns:mc="http://schemas.openxmlformats.org/markup-compatibility/2006" xmlns:o="urn:schemas-microsoft-com:office:office" xmlns:r="http://schemas.openxmlformats.org/officeDocument/2006/relationships" xmlns:m="http://schemas.openxmlformats.org/officeDocument/2006/math" xmlns:v="urn:schemas-microsoft-com:vml" xmlns:wp14="http://schemas.microsoft.com/office/word/2010/wordprocessingDrawing" xmlns:wp="http://schemas.openxmlformats.org/drawingml/2006/wordprocessingDrawing" xmlns:w10="urn:schemas-microsoft-com:office:word" xmlns:w="http://schemas.openxmlformats.org/wordprocessingml/2006/main" xmlns:w14="http://schemas.microsoft.com/office/word/2010/wordml" xmlns:wpg="http://schemas.microsoft.com/office/word/2010/wordprocessingGroup" xmlns:wpi="http://schemas.microsoft.com/office/word/2010/wordprocessingInk" xmlns:wne="http://schemas.microsoft.com/office/word/2006/wordml" xmlns:wps="http://schemas.microsoft.com/office/word/2010/wordprocessingShape" mc:Ignorable="w14 wp14">
+<w:footnotes xmlns:wpc="http://schemas.microsoft.com/office/word/2010/wordprocessingCanvas" xmlns:mo="http://schemas.microsoft.com/office/mac/office/2008/main" xmlns:mc="http://schemas.openxmlformats.org/markup-compatibility/2006" xmlns:mv="urn:schemas-microsoft-com:mac:vml" xmlns:o="urn:schemas-microsoft-com:office:office" xmlns:r="http://schemas.openxmlformats.org/officeDocument/2006/relationships" xmlns:m="http://schemas.openxmlformats.org/officeDocument/2006/math" xmlns:v="urn:schemas-microsoft-com:vml" xmlns:wp14="http://schemas.microsoft.com/office/word/2010/wordprocessingDrawing" xmlns:wp="http://schemas.openxmlformats.org/drawingml/2006/wordprocessingDrawing" xmlns:w10="urn:schemas-microsoft-com:office:word" xmlns:w="http://schemas.openxmlformats.org/wordprocessingml/2006/main" xmlns:w14="http://schemas.microsoft.com/office/word/2010/wordml" xmlns:wpg="http://schemas.microsoft.com/office/word/2010/wordprocessingGroup" xmlns:wpi="http://schemas.microsoft.com/office/word/2010/wordprocessingInk" xmlns:wne="http://schemas.microsoft.com/office/word/2006/wordml" xmlns:wps="http://schemas.microsoft.com/office/word/2010/wordprocessingShape" mc:Ignorable="w14 wp14">
   <w:footnote w:type="separator" w:id="-1">
     <w:p>
       <w:pPr>
@@ -1685,7 +1995,7 @@
 </file>
 
 <file path=word/header1.xml><?xml version="1.0" encoding="utf-8"?>
-<w:hdr xmlns:wpc="http://schemas.microsoft.com/office/word/2010/wordprocessingCanvas" xmlns:mc="http://schemas.openxmlformats.org/markup-compatibility/2006" xmlns:o="urn:schemas-microsoft-com:office:office" xmlns:r="http://schemas.openxmlformats.org/officeDocument/2006/relationships" xmlns:m="http://schemas.openxmlformats.org/officeDocument/2006/math" xmlns:v="urn:schemas-microsoft-com:vml" xmlns:wp14="http://schemas.microsoft.com/office/word/2010/wordprocessingDrawing" xmlns:wp="http://schemas.openxmlformats.org/drawingml/2006/wordprocessingDrawing" xmlns:w10="urn:schemas-microsoft-com:office:word" xmlns:w="http://schemas.openxmlformats.org/wordprocessingml/2006/main" xmlns:w14="http://schemas.microsoft.com/office/word/2010/wordml" xmlns:wpg="http://schemas.microsoft.com/office/word/2010/wordprocessingGroup" xmlns:wpi="http://schemas.microsoft.com/office/word/2010/wordprocessingInk" xmlns:wne="http://schemas.microsoft.com/office/word/2006/wordml" xmlns:wps="http://schemas.microsoft.com/office/word/2010/wordprocessingShape" mc:Ignorable="w14 wp14">
+<w:hdr xmlns:wpc="http://schemas.microsoft.com/office/word/2010/wordprocessingCanvas" xmlns:mo="http://schemas.microsoft.com/office/mac/office/2008/main" xmlns:mc="http://schemas.openxmlformats.org/markup-compatibility/2006" xmlns:mv="urn:schemas-microsoft-com:mac:vml" xmlns:o="urn:schemas-microsoft-com:office:office" xmlns:r="http://schemas.openxmlformats.org/officeDocument/2006/relationships" xmlns:m="http://schemas.openxmlformats.org/officeDocument/2006/math" xmlns:v="urn:schemas-microsoft-com:vml" xmlns:wp14="http://schemas.microsoft.com/office/word/2010/wordprocessingDrawing" xmlns:wp="http://schemas.openxmlformats.org/drawingml/2006/wordprocessingDrawing" xmlns:w10="urn:schemas-microsoft-com:office:word" xmlns:w="http://schemas.openxmlformats.org/wordprocessingml/2006/main" xmlns:w14="http://schemas.microsoft.com/office/word/2010/wordml" xmlns:wpg="http://schemas.microsoft.com/office/word/2010/wordprocessingGroup" xmlns:wpi="http://schemas.microsoft.com/office/word/2010/wordprocessingInk" xmlns:wne="http://schemas.microsoft.com/office/word/2006/wordml" xmlns:wps="http://schemas.microsoft.com/office/word/2010/wordprocessingShape" mc:Ignorable="w14 wp14">
   <w:p>
     <w:pPr>
       <w:pStyle w:val="Header"/>
@@ -1695,7 +2005,7 @@
 </file>
 
 <file path=word/header2.xml><?xml version="1.0" encoding="utf-8"?>
-<w:hdr xmlns:wpc="http://schemas.microsoft.com/office/word/2010/wordprocessingCanvas" xmlns:mc="http://schemas.openxmlformats.org/markup-compatibility/2006" xmlns:o="urn:schemas-microsoft-com:office:office" xmlns:r="http://schemas.openxmlformats.org/officeDocument/2006/relationships" xmlns:m="http://schemas.openxmlformats.org/officeDocument/2006/math" xmlns:v="urn:schemas-microsoft-com:vml" xmlns:wp14="http://schemas.microsoft.com/office/word/2010/wordprocessingDrawing" xmlns:wp="http://schemas.openxmlformats.org/drawingml/2006/wordprocessingDrawing" xmlns:w10="urn:schemas-microsoft-com:office:word" xmlns:w="http://schemas.openxmlformats.org/wordprocessingml/2006/main" xmlns:w14="http://schemas.microsoft.com/office/word/2010/wordml" xmlns:wpg="http://schemas.microsoft.com/office/word/2010/wordprocessingGroup" xmlns:wpi="http://schemas.microsoft.com/office/word/2010/wordprocessingInk" xmlns:wne="http://schemas.microsoft.com/office/word/2006/wordml" xmlns:wps="http://schemas.microsoft.com/office/word/2010/wordprocessingShape" mc:Ignorable="w14 wp14">
+<w:hdr xmlns:wpc="http://schemas.microsoft.com/office/word/2010/wordprocessingCanvas" xmlns:mo="http://schemas.microsoft.com/office/mac/office/2008/main" xmlns:mc="http://schemas.openxmlformats.org/markup-compatibility/2006" xmlns:mv="urn:schemas-microsoft-com:mac:vml" xmlns:o="urn:schemas-microsoft-com:office:office" xmlns:r="http://schemas.openxmlformats.org/officeDocument/2006/relationships" xmlns:m="http://schemas.openxmlformats.org/officeDocument/2006/math" xmlns:v="urn:schemas-microsoft-com:vml" xmlns:wp14="http://schemas.microsoft.com/office/word/2010/wordprocessingDrawing" xmlns:wp="http://schemas.openxmlformats.org/drawingml/2006/wordprocessingDrawing" xmlns:w10="urn:schemas-microsoft-com:office:word" xmlns:w="http://schemas.openxmlformats.org/wordprocessingml/2006/main" xmlns:w14="http://schemas.microsoft.com/office/word/2010/wordml" xmlns:wpg="http://schemas.microsoft.com/office/word/2010/wordprocessingGroup" xmlns:wpi="http://schemas.microsoft.com/office/word/2010/wordprocessingInk" xmlns:wne="http://schemas.microsoft.com/office/word/2006/wordml" xmlns:wps="http://schemas.microsoft.com/office/word/2010/wordprocessingShape" mc:Ignorable="w14 wp14">
   <w:p>
     <w:pPr>
       <w:pStyle w:val="Header"/>
@@ -1705,7 +2015,7 @@
 </file>
 
 <file path=word/header3.xml><?xml version="1.0" encoding="utf-8"?>
-<w:hdr xmlns:wpc="http://schemas.microsoft.com/office/word/2010/wordprocessingCanvas" xmlns:mc="http://schemas.openxmlformats.org/markup-compatibility/2006" xmlns:o="urn:schemas-microsoft-com:office:office" xmlns:r="http://schemas.openxmlformats.org/officeDocument/2006/relationships" xmlns:m="http://schemas.openxmlformats.org/officeDocument/2006/math" xmlns:v="urn:schemas-microsoft-com:vml" xmlns:wp14="http://schemas.microsoft.com/office/word/2010/wordprocessingDrawing" xmlns:wp="http://schemas.openxmlformats.org/drawingml/2006/wordprocessingDrawing" xmlns:w10="urn:schemas-microsoft-com:office:word" xmlns:w="http://schemas.openxmlformats.org/wordprocessingml/2006/main" xmlns:w14="http://schemas.microsoft.com/office/word/2010/wordml" xmlns:wpg="http://schemas.microsoft.com/office/word/2010/wordprocessingGroup" xmlns:wpi="http://schemas.microsoft.com/office/word/2010/wordprocessingInk" xmlns:wne="http://schemas.microsoft.com/office/word/2006/wordml" xmlns:wps="http://schemas.microsoft.com/office/word/2010/wordprocessingShape" mc:Ignorable="w14 wp14">
+<w:hdr xmlns:wpc="http://schemas.microsoft.com/office/word/2010/wordprocessingCanvas" xmlns:mo="http://schemas.microsoft.com/office/mac/office/2008/main" xmlns:mc="http://schemas.openxmlformats.org/markup-compatibility/2006" xmlns:mv="urn:schemas-microsoft-com:mac:vml" xmlns:o="urn:schemas-microsoft-com:office:office" xmlns:r="http://schemas.openxmlformats.org/officeDocument/2006/relationships" xmlns:m="http://schemas.openxmlformats.org/officeDocument/2006/math" xmlns:v="urn:schemas-microsoft-com:vml" xmlns:wp14="http://schemas.microsoft.com/office/word/2010/wordprocessingDrawing" xmlns:wp="http://schemas.openxmlformats.org/drawingml/2006/wordprocessingDrawing" xmlns:w10="urn:schemas-microsoft-com:office:word" xmlns:w="http://schemas.openxmlformats.org/wordprocessingml/2006/main" xmlns:w14="http://schemas.microsoft.com/office/word/2010/wordml" xmlns:wpg="http://schemas.microsoft.com/office/word/2010/wordprocessingGroup" xmlns:wpi="http://schemas.microsoft.com/office/word/2010/wordprocessingInk" xmlns:wne="http://schemas.microsoft.com/office/word/2006/wordml" xmlns:wps="http://schemas.microsoft.com/office/word/2010/wordprocessingShape" mc:Ignorable="w14 wp14">
   <w:p>
     <w:pPr>
       <w:pStyle w:val="Header"/>
@@ -1715,7 +2025,7 @@
 </file>
 
 <file path=word/numbering.xml><?xml version="1.0" encoding="utf-8"?>
-<w:numbering xmlns:wpc="http://schemas.microsoft.com/office/word/2010/wordprocessingCanvas" xmlns:mc="http://schemas.openxmlformats.org/markup-compatibility/2006" xmlns:o="urn:schemas-microsoft-com:office:office" xmlns:r="http://schemas.openxmlformats.org/officeDocument/2006/relationships" xmlns:m="http://schemas.openxmlformats.org/officeDocument/2006/math" xmlns:v="urn:schemas-microsoft-com:vml" xmlns:wp14="http://schemas.microsoft.com/office/word/2010/wordprocessingDrawing" xmlns:wp="http://schemas.openxmlformats.org/drawingml/2006/wordprocessingDrawing" xmlns:w10="urn:schemas-microsoft-com:office:word" xmlns:w="http://schemas.openxmlformats.org/wordprocessingml/2006/main" xmlns:w14="http://schemas.microsoft.com/office/word/2010/wordml" xmlns:wpg="http://schemas.microsoft.com/office/word/2010/wordprocessingGroup" xmlns:wpi="http://schemas.microsoft.com/office/word/2010/wordprocessingInk" xmlns:wne="http://schemas.microsoft.com/office/word/2006/wordml" xmlns:wps="http://schemas.microsoft.com/office/word/2010/wordprocessingShape" mc:Ignorable="w14 wp14">
+<w:numbering xmlns:wpc="http://schemas.microsoft.com/office/word/2010/wordprocessingCanvas" xmlns:mo="http://schemas.microsoft.com/office/mac/office/2008/main" xmlns:mc="http://schemas.openxmlformats.org/markup-compatibility/2006" xmlns:mv="urn:schemas-microsoft-com:mac:vml" xmlns:o="urn:schemas-microsoft-com:office:office" xmlns:r="http://schemas.openxmlformats.org/officeDocument/2006/relationships" xmlns:m="http://schemas.openxmlformats.org/officeDocument/2006/math" xmlns:v="urn:schemas-microsoft-com:vml" xmlns:wp14="http://schemas.microsoft.com/office/word/2010/wordprocessingDrawing" xmlns:wp="http://schemas.openxmlformats.org/drawingml/2006/wordprocessingDrawing" xmlns:w10="urn:schemas-microsoft-com:office:word" xmlns:w="http://schemas.openxmlformats.org/wordprocessingml/2006/main" xmlns:w14="http://schemas.microsoft.com/office/word/2010/wordml" xmlns:wpg="http://schemas.microsoft.com/office/word/2010/wordprocessingGroup" xmlns:wpi="http://schemas.microsoft.com/office/word/2010/wordprocessingInk" xmlns:wne="http://schemas.microsoft.com/office/word/2006/wordml" xmlns:wps="http://schemas.microsoft.com/office/word/2010/wordprocessingShape" mc:Ignorable="w14 wp14">
   <w:abstractNum w:abstractNumId="0">
     <w:nsid w:val="059310D7"/>
     <w:multiLevelType w:val="hybridMultilevel"/>
@@ -3128,7 +3438,7 @@
       </w:pPr>
     </w:pPrDefault>
   </w:docDefaults>
-  <w:latentStyles w:defLockedState="0" w:defUIPriority="99" w:defSemiHidden="1" w:defUnhideWhenUsed="1" w:defQFormat="0" w:count="267">
+  <w:latentStyles w:defLockedState="0" w:defUIPriority="99" w:defSemiHidden="1" w:defUnhideWhenUsed="1" w:defQFormat="0" w:count="276">
     <w:lsdException w:name="Normal" w:semiHidden="0" w:uiPriority="0" w:unhideWhenUsed="0" w:qFormat="1"/>
     <w:lsdException w:name="heading 1" w:semiHidden="0" w:uiPriority="9" w:unhideWhenUsed="0" w:qFormat="1"/>
     <w:lsdException w:name="heading 2" w:uiPriority="9" w:qFormat="1"/>
@@ -3627,7 +3937,7 @@
 </file>
 
 <file path=word/stylesWithEffects.xml><?xml version="1.0" encoding="utf-8"?>
-<w:styles xmlns:wpc="http://schemas.microsoft.com/office/word/2010/wordprocessingCanvas" xmlns:mc="http://schemas.openxmlformats.org/markup-compatibility/2006" xmlns:o="urn:schemas-microsoft-com:office:office" xmlns:r="http://schemas.openxmlformats.org/officeDocument/2006/relationships" xmlns:m="http://schemas.openxmlformats.org/officeDocument/2006/math" xmlns:v="urn:schemas-microsoft-com:vml" xmlns:wp14="http://schemas.microsoft.com/office/word/2010/wordprocessingDrawing" xmlns:wp="http://schemas.openxmlformats.org/drawingml/2006/wordprocessingDrawing" xmlns:w10="urn:schemas-microsoft-com:office:word" xmlns:w="http://schemas.openxmlformats.org/wordprocessingml/2006/main" xmlns:w14="http://schemas.microsoft.com/office/word/2010/wordml" xmlns:wpg="http://schemas.microsoft.com/office/word/2010/wordprocessingGroup" xmlns:wpi="http://schemas.microsoft.com/office/word/2010/wordprocessingInk" xmlns:wne="http://schemas.microsoft.com/office/word/2006/wordml" xmlns:wps="http://schemas.microsoft.com/office/word/2010/wordprocessingShape" mc:Ignorable="w14 wp14">
+<w:styles xmlns:wpc="http://schemas.microsoft.com/office/word/2010/wordprocessingCanvas" xmlns:mo="http://schemas.microsoft.com/office/mac/office/2008/main" xmlns:mc="http://schemas.openxmlformats.org/markup-compatibility/2006" xmlns:mv="urn:schemas-microsoft-com:mac:vml" xmlns:o="urn:schemas-microsoft-com:office:office" xmlns:r="http://schemas.openxmlformats.org/officeDocument/2006/relationships" xmlns:m="http://schemas.openxmlformats.org/officeDocument/2006/math" xmlns:v="urn:schemas-microsoft-com:vml" xmlns:wp14="http://schemas.microsoft.com/office/word/2010/wordprocessingDrawing" xmlns:wp="http://schemas.openxmlformats.org/drawingml/2006/wordprocessingDrawing" xmlns:w10="urn:schemas-microsoft-com:office:word" xmlns:w="http://schemas.openxmlformats.org/wordprocessingml/2006/main" xmlns:w14="http://schemas.microsoft.com/office/word/2010/wordml" xmlns:wpg="http://schemas.microsoft.com/office/word/2010/wordprocessingGroup" xmlns:wpi="http://schemas.microsoft.com/office/word/2010/wordprocessingInk" xmlns:wne="http://schemas.microsoft.com/office/word/2006/wordml" xmlns:wps="http://schemas.microsoft.com/office/word/2010/wordprocessingShape" mc:Ignorable="w14 wp14">
   <w:docDefaults>
     <w:rPrDefault>
       <w:rPr>
@@ -3643,7 +3953,7 @@
       </w:pPr>
     </w:pPrDefault>
   </w:docDefaults>
-  <w:latentStyles w:defLockedState="0" w:defUIPriority="99" w:defSemiHidden="1" w:defUnhideWhenUsed="1" w:defQFormat="0" w:count="267">
+  <w:latentStyles w:defLockedState="0" w:defUIPriority="99" w:defSemiHidden="1" w:defUnhideWhenUsed="1" w:defQFormat="0" w:count="276">
     <w:lsdException w:name="Normal" w:semiHidden="0" w:uiPriority="0" w:unhideWhenUsed="0" w:qFormat="1"/>
     <w:lsdException w:name="heading 1" w:semiHidden="0" w:uiPriority="9" w:unhideWhenUsed="0" w:qFormat="1"/>
     <w:lsdException w:name="heading 2" w:uiPriority="9" w:qFormat="1"/>
@@ -4396,7 +4706,7 @@
   <a:extraClrSchemeLst/>
   <a:extLst>
     <a:ext uri="{05A4C25C-085E-4340-85A3-A5531E510DB2}">
-      <thm15:themeFamily xmlns="" xmlns:thm15="http://schemas.microsoft.com/office/thememl/2012/main" name="Office Theme" id="{62F939B6-93AF-4DB8-9C6B-D6C7DFDC589F}" vid="{4A3C46E8-61CC-4603-A589-7422A47A8E4A}"/>
+      <thm15:themeFamily xmlns:thm15="http://schemas.microsoft.com/office/thememl/2012/main" xmlns="" name="Office Theme" id="{62F939B6-93AF-4DB8-9C6B-D6C7DFDC589F}" vid="{4A3C46E8-61CC-4603-A589-7422A47A8E4A}"/>
     </a:ext>
   </a:extLst>
 </a:theme>
@@ -4407,7 +4717,7 @@
 </file>
 
 <file path=customXml/itemProps1.xml><?xml version="1.0" encoding="utf-8"?>
-<ds:datastoreItem xmlns:ds="http://schemas.openxmlformats.org/officeDocument/2006/customXml" ds:itemID="{F074D737-D248-4026-977B-C15C0ED05563}">
+<ds:datastoreItem xmlns:ds="http://schemas.openxmlformats.org/officeDocument/2006/customXml" ds:itemID="{EB8FA134-AC87-A845-B542-66226F675A5F}">
   <ds:schemaRefs>
     <ds:schemaRef ds:uri="http://schemas.openxmlformats.org/officeDocument/2006/bibliography"/>
   </ds:schemaRefs>

</xml_diff>

<commit_message>
Updating release notes for Radiance 5.0.a.5, issue stats
</commit_message>
<xml_diff>
--- a/doc/ReleaseNotes/OpenStudio_Release_Notes_1_9_0_20150925.docx
+++ b/doc/ReleaseNotes/OpenStudio_Release_Notes_1_9_0_20150925.docx
@@ -201,21 +201,10 @@
     </w:p>
     <w:p>
       <w:r>
-        <w:t xml:space="preserve">OpenStudio </w:t>
-      </w:r>
-      <w:proofErr w:type="gramStart"/>
-      <w:r>
-        <w:t>is supported</w:t>
-      </w:r>
-      <w:proofErr w:type="gramEnd"/>
-      <w:r>
-        <w:t xml:space="preserve"> on Windows 7 </w:t>
-      </w:r>
-      <w:r>
-        <w:t>–</w:t>
-      </w:r>
-      <w:r>
-        <w:t xml:space="preserve"> </w:t>
+        <w:t xml:space="preserve">OpenStudio is supported on Windows 7 </w:t>
+      </w:r>
+      <w:r>
+        <w:t xml:space="preserve">– </w:t>
       </w:r>
       <w:r>
         <w:t>Windows 10</w:t>
@@ -321,11 +310,7 @@
         </w:r>
       </w:hyperlink>
       <w:r>
-        <w:t xml:space="preserve">. </w:t>
-      </w:r>
-      <w:proofErr w:type="gramStart"/>
-      <w:r>
-        <w:t>Other builds of EnergyPlus 8.</w:t>
+        <w:t>. Other builds of EnergyPlus 8.</w:t>
       </w:r>
       <w:r>
         <w:t>3</w:t>
@@ -337,11 +322,7 @@
         <w:t>9</w:t>
       </w:r>
       <w:r>
-        <w:t>.0</w:t>
-      </w:r>
-      <w:proofErr w:type="gramEnd"/>
-      <w:r>
-        <w:t>.</w:t>
+        <w:t>.0.</w:t>
       </w:r>
     </w:p>
     <w:p>
@@ -349,7 +330,7 @@
         <w:t xml:space="preserve">OpenStudio 1.9.0 supports Radiance </w:t>
       </w:r>
       <w:r>
-        <w:t>5.0.a.4</w:t>
+        <w:t>5.0.a.5</w:t>
       </w:r>
       <w:r>
         <w:t xml:space="preserve">, </w:t>
@@ -398,7 +379,7 @@
           <w:rPr>
             <w:rStyle w:val="Hyperlink"/>
           </w:rPr>
-          <w:t>https://github.com/NREL/Radiance/releases/tag/5.0.a.4</w:t>
+          <w:t>https://github.com/NREL/Radiance/releases/tag/5.0.a.5</w:t>
         </w:r>
       </w:hyperlink>
       <w:r>
@@ -648,15 +629,7 @@
         <w:t>schemes,</w:t>
       </w:r>
       <w:r>
-        <w:t xml:space="preserve"> it is possible to control the sequencing of </w:t>
-      </w:r>
-      <w:proofErr w:type="gramStart"/>
-      <w:r>
-        <w:t>plant system supply components</w:t>
-      </w:r>
-      <w:proofErr w:type="gramEnd"/>
-      <w:r>
-        <w:t xml:space="preserve"> relative to one another</w:t>
+        <w:t xml:space="preserve"> it is possible to control the sequencing of plant system supply components relative to one another</w:t>
       </w:r>
       <w:r>
         <w:t xml:space="preserve"> while</w:t>
@@ -688,13 +661,8 @@
       <w:r>
         <w:t xml:space="preserve">controls </w:t>
       </w:r>
-      <w:proofErr w:type="gramStart"/>
-      <w:r>
-        <w:t>will be added</w:t>
-      </w:r>
-      <w:proofErr w:type="gramEnd"/>
-      <w:r>
-        <w:t xml:space="preserve"> in a future release. All of these features are backwards compatible, meaning users now have access to detailed control inputs, but the established OpenStudio default control remains in place</w:t>
+      <w:r>
+        <w:t>will be added in a future release. All of these features are backwards compatible, meaning users now have access to detailed control inputs, but the established OpenStudio default control remains in place</w:t>
       </w:r>
       <w:r>
         <w:t xml:space="preserve">. </w:t>
@@ -706,15 +674,7 @@
         <w:t xml:space="preserve"> these new fe</w:t>
       </w:r>
       <w:r>
-        <w:t xml:space="preserve">atures </w:t>
-      </w:r>
-      <w:proofErr w:type="gramStart"/>
-      <w:r>
-        <w:t>can be utilized</w:t>
-      </w:r>
-      <w:proofErr w:type="gramEnd"/>
-      <w:r>
-        <w:t xml:space="preserve"> on an as-</w:t>
+        <w:t>atures can be utilized on an as-</w:t>
       </w:r>
       <w:r>
         <w:t>needed basis and existing models will continue to operate in the same way.</w:t>
@@ -750,38 +710,30 @@
       </w:r>
     </w:p>
     <w:p>
-      <w:proofErr w:type="gramStart"/>
       <w:r>
         <w:t xml:space="preserve">• </w:t>
       </w:r>
-      <w:proofErr w:type="spellStart"/>
       <w:r>
         <w:t>ZoneCrossMixing</w:t>
       </w:r>
-      <w:proofErr w:type="spellEnd"/>
       <w:r>
         <w:t xml:space="preserve">  • </w:t>
       </w:r>
-      <w:proofErr w:type="spellStart"/>
       <w:r>
         <w:t>ZoneM</w:t>
       </w:r>
       <w:r>
         <w:t>ixing</w:t>
       </w:r>
-      <w:proofErr w:type="spellEnd"/>
-      <w:r>
-        <w:t xml:space="preserve"> • </w:t>
-      </w:r>
-      <w:proofErr w:type="spellStart"/>
+      <w:r>
+        <w:t xml:space="preserve"> • </w:t>
+      </w:r>
       <w:r>
         <w:t>SolarCollectorPerformanceFlatPlate</w:t>
       </w:r>
-      <w:proofErr w:type="spellEnd"/>
-      <w:r>
-        <w:t xml:space="preserve"> • </w:t>
-      </w:r>
-      <w:proofErr w:type="spellStart"/>
+      <w:r>
+        <w:t xml:space="preserve"> • </w:t>
+      </w:r>
       <w:r>
         <w:t>SolarCollector</w:t>
       </w:r>
@@ -791,11 +743,9 @@
       <w:r>
         <w:t>tPlateWater</w:t>
       </w:r>
-      <w:proofErr w:type="spellEnd"/>
-      <w:r>
-        <w:t xml:space="preserve"> • </w:t>
-      </w:r>
-      <w:proofErr w:type="spellStart"/>
+      <w:r>
+        <w:t xml:space="preserve"> • </w:t>
+      </w:r>
       <w:r>
         <w:t>SolarCollector</w:t>
       </w:r>
@@ -805,7 +755,6 @@
       <w:r>
         <w:t>ectorStorage</w:t>
       </w:r>
-      <w:proofErr w:type="spellEnd"/>
       <w:r>
         <w:t xml:space="preserve"> </w:t>
       </w:r>
@@ -815,7 +764,6 @@
       <w:r>
         <w:t xml:space="preserve"> </w:t>
       </w:r>
-      <w:proofErr w:type="spellStart"/>
       <w:r>
         <w:t>SolarCollectorPerformance</w:t>
       </w:r>
@@ -825,11 +773,9 @@
       <w:r>
         <w:t>ectorStorage</w:t>
       </w:r>
-      <w:proofErr w:type="spellEnd"/>
-      <w:r>
-        <w:t xml:space="preserve"> • </w:t>
-      </w:r>
-      <w:proofErr w:type="spellStart"/>
+      <w:r>
+        <w:t xml:space="preserve"> • </w:t>
+      </w:r>
       <w:r>
         <w:t>SolarColl</w:t>
       </w:r>
@@ -842,50 +788,39 @@
       <w:r>
         <w:t>ltaicThermal</w:t>
       </w:r>
-      <w:proofErr w:type="spellEnd"/>
-      <w:r>
-        <w:t xml:space="preserve"> • </w:t>
-      </w:r>
-      <w:proofErr w:type="spellStart"/>
+      <w:r>
+        <w:t xml:space="preserve"> • </w:t>
+      </w:r>
       <w:r>
         <w:t>ZoneVentilationDesignFlowRate</w:t>
       </w:r>
-      <w:proofErr w:type="spellEnd"/>
-      <w:r>
-        <w:t xml:space="preserve"> • </w:t>
-      </w:r>
-      <w:proofErr w:type="spellStart"/>
+      <w:r>
+        <w:t xml:space="preserve"> • </w:t>
+      </w:r>
       <w:r>
         <w:t>FluidCoo</w:t>
       </w:r>
       <w:r>
         <w:t>lerTwoSpeed</w:t>
       </w:r>
-      <w:proofErr w:type="spellEnd"/>
-      <w:r>
-        <w:t xml:space="preserve"> • </w:t>
-      </w:r>
-      <w:proofErr w:type="spellStart"/>
+      <w:r>
+        <w:t xml:space="preserve"> • </w:t>
+      </w:r>
       <w:r>
         <w:t>FluidCoolerSingleSpeed</w:t>
       </w:r>
-      <w:proofErr w:type="spellEnd"/>
-      <w:r>
-        <w:t xml:space="preserve"> • </w:t>
-      </w:r>
-      <w:proofErr w:type="spellStart"/>
+      <w:r>
+        <w:t xml:space="preserve"> • </w:t>
+      </w:r>
       <w:r>
         <w:t>PipeOutdoor</w:t>
       </w:r>
-      <w:proofErr w:type="spellEnd"/>
-      <w:r>
-        <w:t xml:space="preserve"> • </w:t>
-      </w:r>
-      <w:proofErr w:type="spellStart"/>
+      <w:r>
+        <w:t xml:space="preserve"> • </w:t>
+      </w:r>
       <w:r>
         <w:t>PipeIndoor</w:t>
       </w:r>
-      <w:proofErr w:type="spellEnd"/>
       <w:r>
         <w:t xml:space="preserve"> • </w:t>
       </w:r>
@@ -895,15 +830,12 @@
       <w:r>
         <w:t xml:space="preserve">• </w:t>
       </w:r>
-      <w:proofErr w:type="spellStart"/>
       <w:r>
         <w:t>AvailabilityManagerHybridVentilation</w:t>
       </w:r>
-      <w:proofErr w:type="spellEnd"/>
-      <w:r>
-        <w:t xml:space="preserve"> • </w:t>
-      </w:r>
-      <w:proofErr w:type="spellStart"/>
+      <w:r>
+        <w:t xml:space="preserve"> • </w:t>
+      </w:r>
       <w:r>
         <w:t>CoilSystemCoolingWater</w:t>
       </w:r>
@@ -913,11 +845,9 @@
       <w:r>
         <w:t>erAssisted</w:t>
       </w:r>
-      <w:proofErr w:type="spellEnd"/>
-      <w:r>
-        <w:t xml:space="preserve"> • </w:t>
-      </w:r>
-      <w:proofErr w:type="spellStart"/>
+      <w:r>
+        <w:t xml:space="preserve"> • </w:t>
+      </w:r>
       <w:r>
         <w:t>CoilSystemCoolingDX</w:t>
       </w:r>
@@ -927,22 +857,18 @@
       <w:r>
         <w:t>ngerAssisted</w:t>
       </w:r>
-      <w:proofErr w:type="spellEnd"/>
-      <w:r>
-        <w:t xml:space="preserve"> • </w:t>
-      </w:r>
-      <w:proofErr w:type="spellStart"/>
+      <w:r>
+        <w:t xml:space="preserve"> • </w:t>
+      </w:r>
       <w:r>
         <w:t>PlantEquip</w:t>
       </w:r>
       <w:r>
         <w:t>mentOperationOutdoorDewpoint</w:t>
       </w:r>
-      <w:proofErr w:type="spellEnd"/>
-      <w:r>
-        <w:t xml:space="preserve"> • </w:t>
-      </w:r>
-      <w:proofErr w:type="spellStart"/>
+      <w:r>
+        <w:t xml:space="preserve"> • </w:t>
+      </w:r>
       <w:r>
         <w:t>PlantEquipmentOperation</w:t>
       </w:r>
@@ -952,41 +878,33 @@
       <w:r>
         <w:t>Bulb</w:t>
       </w:r>
-      <w:proofErr w:type="spellEnd"/>
-      <w:r>
-        <w:t xml:space="preserve"> • </w:t>
-      </w:r>
-      <w:proofErr w:type="spellStart"/>
+      <w:r>
+        <w:t xml:space="preserve"> • </w:t>
+      </w:r>
       <w:r>
         <w:t>Te</w:t>
       </w:r>
       <w:r>
         <w:t>mperingValve</w:t>
       </w:r>
-      <w:proofErr w:type="spellEnd"/>
-      <w:r>
-        <w:t xml:space="preserve"> • </w:t>
-      </w:r>
-      <w:proofErr w:type="spellStart"/>
+      <w:r>
+        <w:t xml:space="preserve"> • </w:t>
+      </w:r>
       <w:r>
         <w:t>Chille</w:t>
       </w:r>
       <w:r>
         <w:t>rAbsorption</w:t>
       </w:r>
-      <w:proofErr w:type="spellEnd"/>
-      <w:r>
-        <w:t xml:space="preserve"> • </w:t>
-      </w:r>
-      <w:proofErr w:type="spellStart"/>
+      <w:r>
+        <w:t xml:space="preserve"> • </w:t>
+      </w:r>
       <w:r>
         <w:t>ChillerAbsorptionIndirect</w:t>
       </w:r>
-      <w:proofErr w:type="spellEnd"/>
-      <w:r>
-        <w:t xml:space="preserve"> • </w:t>
-      </w:r>
-      <w:proofErr w:type="spellStart"/>
+      <w:r>
+        <w:t xml:space="preserve"> • </w:t>
+      </w:r>
       <w:r>
         <w:t>CoilCoolingDX</w:t>
       </w:r>
@@ -996,19 +914,15 @@
       <w:r>
         <w:t>yControlMode</w:t>
       </w:r>
-      <w:proofErr w:type="spellEnd"/>
-      <w:r>
-        <w:t xml:space="preserve"> • </w:t>
-      </w:r>
-      <w:proofErr w:type="spellStart"/>
+      <w:r>
+        <w:t xml:space="preserve"> • </w:t>
+      </w:r>
       <w:r>
         <w:t>AirTerminalDualDuctVAV</w:t>
       </w:r>
-      <w:proofErr w:type="spellEnd"/>
-      <w:r>
-        <w:t xml:space="preserve"> • </w:t>
-      </w:r>
-      <w:proofErr w:type="spellStart"/>
+      <w:r>
+        <w:t xml:space="preserve"> • </w:t>
+      </w:r>
       <w:r>
         <w:t>AvailabilityManager</w:t>
       </w:r>
@@ -1018,101 +932,81 @@
       <w:r>
         <w:t>umStart</w:t>
       </w:r>
-      <w:proofErr w:type="spellEnd"/>
-      <w:r>
-        <w:t xml:space="preserve"> • </w:t>
-      </w:r>
-      <w:proofErr w:type="spellStart"/>
+      <w:r>
+        <w:t xml:space="preserve"> • </w:t>
+      </w:r>
       <w:r>
         <w:t>AvailabilityManagerDifferentialThermostat</w:t>
       </w:r>
-      <w:proofErr w:type="spellEnd"/>
-      <w:r>
-        <w:t xml:space="preserve"> • </w:t>
-      </w:r>
-      <w:proofErr w:type="spellStart"/>
+      <w:r>
+        <w:t xml:space="preserve"> • </w:t>
+      </w:r>
       <w:r>
         <w:t>ThermalStorageIceDetailed</w:t>
       </w:r>
-      <w:proofErr w:type="spellEnd"/>
-      <w:r>
-        <w:t xml:space="preserve"> • </w:t>
-      </w:r>
-      <w:proofErr w:type="spellStart"/>
+      <w:r>
+        <w:t xml:space="preserve"> • </w:t>
+      </w:r>
       <w:r>
         <w:t>Ground</w:t>
       </w:r>
       <w:r>
         <w:t>HeatExchangerHorizontalTrench</w:t>
       </w:r>
-      <w:proofErr w:type="spellEnd"/>
-      <w:r>
-        <w:t xml:space="preserve"> • </w:t>
-      </w:r>
-      <w:proofErr w:type="spellStart"/>
+      <w:r>
+        <w:t xml:space="preserve"> • </w:t>
+      </w:r>
       <w:r>
         <w:t>PlantEquipmentOper</w:t>
       </w:r>
       <w:r>
         <w:t>ationOutdoorRelativeHumidity</w:t>
       </w:r>
-      <w:proofErr w:type="spellEnd"/>
-      <w:r>
-        <w:t xml:space="preserve"> • </w:t>
-      </w:r>
-      <w:proofErr w:type="spellStart"/>
+      <w:r>
+        <w:t xml:space="preserve"> • </w:t>
+      </w:r>
       <w:r>
         <w:t>Availab</w:t>
       </w:r>
       <w:r>
         <w:t>ilityManagerNightVentilation</w:t>
       </w:r>
-      <w:proofErr w:type="spellEnd"/>
-      <w:r>
-        <w:t xml:space="preserve"> • </w:t>
-      </w:r>
-      <w:proofErr w:type="spellStart"/>
+      <w:r>
+        <w:t xml:space="preserve"> • </w:t>
+      </w:r>
       <w:r>
         <w:t>Pla</w:t>
       </w:r>
       <w:r>
         <w:t>ntEquipmentOperationOutdoorDryBulbDifference</w:t>
       </w:r>
-      <w:proofErr w:type="spellEnd"/>
-      <w:r>
-        <w:t xml:space="preserve"> • </w:t>
-      </w:r>
-      <w:proofErr w:type="spellStart"/>
+      <w:r>
+        <w:t xml:space="preserve"> • </w:t>
+      </w:r>
       <w:r>
         <w:t>PlantEquipmentOperat</w:t>
       </w:r>
       <w:r>
         <w:t>ionOutdoorDewpointDifference</w:t>
       </w:r>
-      <w:proofErr w:type="spellEnd"/>
-      <w:r>
-        <w:t xml:space="preserve"> • </w:t>
-      </w:r>
-      <w:proofErr w:type="spellStart"/>
+      <w:r>
+        <w:t xml:space="preserve"> • </w:t>
+      </w:r>
       <w:r>
         <w:t>PlantEquipmentOperationOutdoorWetBulbDifference</w:t>
       </w:r>
-      <w:proofErr w:type="spellEnd"/>
-      <w:r>
-        <w:t xml:space="preserve"> • </w:t>
-      </w:r>
-      <w:proofErr w:type="spellStart"/>
+      <w:r>
+        <w:t xml:space="preserve"> • </w:t>
+      </w:r>
       <w:r>
         <w:t>PlantEqui</w:t>
       </w:r>
       <w:r>
         <w:t>pmentOperationOutdoorDryBulb</w:t>
       </w:r>
-      <w:proofErr w:type="spellEnd"/>
-      <w:r>
-        <w:t xml:space="preserve"> • </w:t>
-      </w:r>
-      <w:proofErr w:type="spellStart"/>
+      <w:r>
+        <w:t xml:space="preserve"> • </w:t>
+      </w:r>
       <w:r>
         <w:t>HeaderedPumps</w:t>
       </w:r>
@@ -1122,11 +1016,9 @@
       <w:r>
         <w:t>onstantSpeed</w:t>
       </w:r>
-      <w:proofErr w:type="spellEnd"/>
-      <w:r>
-        <w:t xml:space="preserve"> • </w:t>
-      </w:r>
-      <w:proofErr w:type="spellStart"/>
+      <w:r>
+        <w:t xml:space="preserve"> • </w:t>
+      </w:r>
       <w:r>
         <w:t>HeaderedPump</w:t>
       </w:r>
@@ -1139,30 +1031,24 @@
       <w:r>
         <w:t>ariableSpeed</w:t>
       </w:r>
-      <w:proofErr w:type="spellEnd"/>
-      <w:r>
-        <w:t xml:space="preserve"> • </w:t>
-      </w:r>
-      <w:proofErr w:type="spellStart"/>
+      <w:r>
+        <w:t xml:space="preserve"> • </w:t>
+      </w:r>
       <w:r>
         <w:t>WaterHea</w:t>
       </w:r>
       <w:r>
         <w:t>terHeatPump</w:t>
       </w:r>
-      <w:proofErr w:type="spellEnd"/>
-      <w:r>
-        <w:t xml:space="preserve"> • </w:t>
-      </w:r>
-      <w:proofErr w:type="spellStart"/>
+      <w:r>
+        <w:t xml:space="preserve"> • </w:t>
+      </w:r>
       <w:r>
         <w:t>CoilPerformanceDXCooling</w:t>
       </w:r>
-      <w:proofErr w:type="spellEnd"/>
-      <w:r>
-        <w:t xml:space="preserve"> • </w:t>
-      </w:r>
-      <w:proofErr w:type="spellStart"/>
+      <w:r>
+        <w:t xml:space="preserve"> • </w:t>
+      </w:r>
       <w:r>
         <w:t>Coil</w:t>
       </w:r>
@@ -1172,11 +1058,9 @@
       <w:r>
         <w:t>terHeatingAirToWaterHeatPump</w:t>
       </w:r>
-      <w:proofErr w:type="spellEnd"/>
-      <w:r>
-        <w:t xml:space="preserve"> • </w:t>
-      </w:r>
-      <w:proofErr w:type="spellStart"/>
+      <w:r>
+        <w:t xml:space="preserve"> • </w:t>
+      </w:r>
       <w:r>
         <w:t>CoilHeatingWaterToAirHeatPump</w:t>
       </w:r>
@@ -1186,22 +1070,18 @@
       <w:r>
         <w:t>quationFit</w:t>
       </w:r>
-      <w:proofErr w:type="spellEnd"/>
-      <w:r>
-        <w:t xml:space="preserve"> • </w:t>
-      </w:r>
-      <w:proofErr w:type="spellStart"/>
+      <w:r>
+        <w:t xml:space="preserve"> • </w:t>
+      </w:r>
       <w:r>
         <w:t>CoilHeatingDX</w:t>
       </w:r>
       <w:r>
         <w:t>VariableSpeed</w:t>
       </w:r>
-      <w:proofErr w:type="spellEnd"/>
-      <w:r>
-        <w:t xml:space="preserve"> • </w:t>
-      </w:r>
-      <w:proofErr w:type="spellStart"/>
+      <w:r>
+        <w:t xml:space="preserve"> • </w:t>
+      </w:r>
       <w:r>
         <w:t>CoilCoolingWaterToAirHeatPump</w:t>
       </w:r>
@@ -1211,11 +1091,9 @@
       <w:r>
         <w:t>EquationFit</w:t>
       </w:r>
-      <w:proofErr w:type="spellEnd"/>
-      <w:r>
-        <w:t xml:space="preserve"> • </w:t>
-      </w:r>
-      <w:proofErr w:type="spellStart"/>
+      <w:r>
+        <w:t xml:space="preserve"> • </w:t>
+      </w:r>
       <w:r>
         <w:t>SetpointManagerSingleZone</w:t>
       </w:r>
@@ -1225,11 +1103,9 @@
       <w:r>
         <w:t>midityMaximum</w:t>
       </w:r>
-      <w:proofErr w:type="spellEnd"/>
-      <w:r>
-        <w:t xml:space="preserve"> • </w:t>
-      </w:r>
-      <w:proofErr w:type="spellStart"/>
+      <w:r>
+        <w:t xml:space="preserve"> • </w:t>
+      </w:r>
       <w:r>
         <w:t>ThermalStorage</w:t>
       </w:r>
@@ -1239,33 +1115,27 @@
       <w:r>
         <w:t>rStratified</w:t>
       </w:r>
-      <w:proofErr w:type="spellEnd"/>
-      <w:r>
-        <w:t xml:space="preserve"> • </w:t>
-      </w:r>
-      <w:proofErr w:type="spellStart"/>
+      <w:r>
+        <w:t xml:space="preserve"> • </w:t>
+      </w:r>
       <w:r>
         <w:t>SetpointManager</w:t>
       </w:r>
       <w:r>
         <w:t>Coldest</w:t>
       </w:r>
-      <w:proofErr w:type="spellEnd"/>
-      <w:r>
-        <w:t xml:space="preserve"> • </w:t>
-      </w:r>
-      <w:proofErr w:type="spellStart"/>
+      <w:r>
+        <w:t xml:space="preserve"> • </w:t>
+      </w:r>
       <w:r>
         <w:t>EvaporativeFluidCoo</w:t>
       </w:r>
       <w:r>
         <w:t>lerTwoSpeed</w:t>
       </w:r>
-      <w:proofErr w:type="spellEnd"/>
-      <w:r>
-        <w:t xml:space="preserve"> • </w:t>
-      </w:r>
-      <w:proofErr w:type="spellStart"/>
+      <w:r>
+        <w:t xml:space="preserve"> • </w:t>
+      </w:r>
       <w:r>
         <w:lastRenderedPageBreak/>
         <w:t>SetpointMan</w:t>
@@ -1273,73 +1143,57 @@
       <w:r>
         <w:t>agerMultiZoneCoolingAverage</w:t>
       </w:r>
-      <w:proofErr w:type="spellEnd"/>
-      <w:r>
-        <w:t xml:space="preserve"> • </w:t>
-      </w:r>
-      <w:proofErr w:type="spellStart"/>
+      <w:r>
+        <w:t xml:space="preserve"> • </w:t>
+      </w:r>
       <w:r>
         <w:t>SetpointManagerMultiZoneHeatingAverage</w:t>
       </w:r>
-      <w:proofErr w:type="spellEnd"/>
-      <w:r>
-        <w:t xml:space="preserve"> • </w:t>
-      </w:r>
-      <w:proofErr w:type="spellStart"/>
+      <w:r>
+        <w:t xml:space="preserve"> • </w:t>
+      </w:r>
       <w:r>
         <w:t>ZoneHVACDehumidifierDX</w:t>
       </w:r>
-      <w:proofErr w:type="spellEnd"/>
-      <w:r>
-        <w:t xml:space="preserve"> • </w:t>
-      </w:r>
-      <w:proofErr w:type="spellStart"/>
+      <w:r>
+        <w:t xml:space="preserve"> • </w:t>
+      </w:r>
       <w:r>
         <w:t>Zo</w:t>
       </w:r>
       <w:r>
         <w:t>neHVACEnergyRecoveryVentilatorController</w:t>
       </w:r>
-      <w:proofErr w:type="spellEnd"/>
-      <w:r>
-        <w:t xml:space="preserve"> • </w:t>
-      </w:r>
-      <w:proofErr w:type="spellStart"/>
+      <w:r>
+        <w:t xml:space="preserve"> • </w:t>
+      </w:r>
       <w:r>
         <w:t>ZoneHVACEnergyRecoveryVentilator</w:t>
       </w:r>
-      <w:proofErr w:type="spellEnd"/>
-      <w:r>
-        <w:t xml:space="preserve"> • </w:t>
-      </w:r>
-      <w:proofErr w:type="spellStart"/>
+      <w:r>
+        <w:t xml:space="preserve"> • </w:t>
+      </w:r>
       <w:r>
         <w:t>CoilCoolingDXVariableSpeed</w:t>
       </w:r>
-      <w:proofErr w:type="spellEnd"/>
-      <w:r>
-        <w:t xml:space="preserve"> • </w:t>
-      </w:r>
-      <w:proofErr w:type="spellStart"/>
+      <w:r>
+        <w:t xml:space="preserve"> • </w:t>
+      </w:r>
       <w:r>
         <w:t>CentralHeatPumpSystem</w:t>
       </w:r>
-      <w:proofErr w:type="spellEnd"/>
-      <w:r>
-        <w:t xml:space="preserve"> • </w:t>
-      </w:r>
-      <w:proofErr w:type="spellStart"/>
+      <w:r>
+        <w:t xml:space="preserve"> • </w:t>
+      </w:r>
       <w:r>
         <w:t>SetpointMana</w:t>
       </w:r>
       <w:r>
         <w:t>gerMultiZoneHumidityMaximum</w:t>
       </w:r>
-      <w:proofErr w:type="spellEnd"/>
-      <w:r>
-        <w:t xml:space="preserve"> • </w:t>
-      </w:r>
-      <w:proofErr w:type="spellStart"/>
+      <w:r>
+        <w:t xml:space="preserve"> • </w:t>
+      </w:r>
       <w:r>
         <w:t>CoilHeatingDX</w:t>
       </w:r>
@@ -1349,30 +1203,24 @@
       <w:r>
         <w:t>ltiSpeed</w:t>
       </w:r>
-      <w:proofErr w:type="spellEnd"/>
-      <w:r>
-        <w:t xml:space="preserve"> • </w:t>
-      </w:r>
-      <w:proofErr w:type="spellStart"/>
+      <w:r>
+        <w:t xml:space="preserve"> • </w:t>
+      </w:r>
       <w:r>
         <w:t>SetpointManag</w:t>
       </w:r>
       <w:r>
         <w:t>erFollowSystemNodeTemperature</w:t>
       </w:r>
-      <w:proofErr w:type="spellEnd"/>
-      <w:r>
-        <w:t xml:space="preserve"> • </w:t>
-      </w:r>
-      <w:proofErr w:type="spellStart"/>
+      <w:r>
+        <w:t xml:space="preserve"> • </w:t>
+      </w:r>
       <w:r>
         <w:t>SetpointManagerSingleZoneOneStageCooling</w:t>
       </w:r>
-      <w:proofErr w:type="spellEnd"/>
-      <w:r>
-        <w:t xml:space="preserve"> • </w:t>
-      </w:r>
-      <w:proofErr w:type="spellStart"/>
+      <w:r>
+        <w:t xml:space="preserve"> • </w:t>
+      </w:r>
       <w:r>
         <w:t>SetpointMana</w:t>
       </w:r>
@@ -1382,123 +1230,45 @@
       <w:r>
         <w:t>OneStageHeating</w:t>
       </w:r>
-      <w:proofErr w:type="spellEnd"/>
-      <w:r>
-        <w:t xml:space="preserve"> • </w:t>
-      </w:r>
-      <w:proofErr w:type="spellStart"/>
-      <w:r>
-        <w:t>SetpointManagerMultiZoneMaximumHumidityAverage</w:t>
-      </w:r>
-      <w:proofErr w:type="spellEnd"/>
-      <w:r>
-        <w:t xml:space="preserve"> • </w:t>
-      </w:r>
-      <w:proofErr w:type="spellStart"/>
-      <w:r>
-        <w:t>SetpointManager</w:t>
+      <w:r>
+        <w:t xml:space="preserve"> • SetpointManagerMultiZoneMaximumHumidityAverage • SetpointManager</w:t>
       </w:r>
       <w:r>
         <w:t>Mul</w:t>
       </w:r>
       <w:r>
-        <w:t>tiZoneMinimumHumidityAverage</w:t>
-      </w:r>
-      <w:proofErr w:type="spellEnd"/>
-      <w:r>
-        <w:t xml:space="preserve"> • </w:t>
-      </w:r>
-      <w:proofErr w:type="spellStart"/>
-      <w:r>
-        <w:t>SetpointManagerReturnAirBypassFlow</w:t>
-      </w:r>
-      <w:proofErr w:type="spellEnd"/>
-      <w:r>
-        <w:t xml:space="preserve"> • </w:t>
-      </w:r>
-      <w:proofErr w:type="spellStart"/>
+        <w:t xml:space="preserve">tiZoneMinimumHumidityAverage • SetpointManagerReturnAirBypassFlow • </w:t>
+      </w:r>
       <w:r>
         <w:t>SetpointMana</w:t>
       </w:r>
       <w:r>
-        <w:t>gerFollowGroundTemperature</w:t>
-      </w:r>
-      <w:proofErr w:type="spellEnd"/>
-      <w:r>
-        <w:t xml:space="preserve"> • </w:t>
-      </w:r>
-      <w:proofErr w:type="spellStart"/>
+        <w:t xml:space="preserve">gerFollowGroundTemperature • </w:t>
+      </w:r>
       <w:r>
         <w:t>ChillerH</w:t>
       </w:r>
       <w:r>
-        <w:t>eaterPerformanceElectricEIR</w:t>
-      </w:r>
-      <w:proofErr w:type="spellEnd"/>
-      <w:r>
-        <w:t xml:space="preserve"> • </w:t>
-      </w:r>
-      <w:proofErr w:type="spellStart"/>
+        <w:t xml:space="preserve">eaterPerformanceElectricEIR • </w:t>
+      </w:r>
       <w:r>
         <w:t>Pl</w:t>
       </w:r>
       <w:r>
-        <w:t>antComponentTemperatureSource</w:t>
-      </w:r>
-      <w:proofErr w:type="spellEnd"/>
-      <w:r>
-        <w:t xml:space="preserve"> • </w:t>
-      </w:r>
-      <w:proofErr w:type="spellStart"/>
-      <w:r>
-        <w:t>ZoneHVACUnitVentilator</w:t>
-      </w:r>
-      <w:proofErr w:type="spellEnd"/>
-      <w:r>
-        <w:t xml:space="preserve"> • </w:t>
-      </w:r>
-      <w:proofErr w:type="spellStart"/>
-      <w:r>
-        <w:t>WaterHeaterStratified</w:t>
-      </w:r>
-      <w:proofErr w:type="spellEnd"/>
-      <w:r>
-        <w:t xml:space="preserve"> • </w:t>
-      </w:r>
-      <w:proofErr w:type="spellStart"/>
-      <w:r>
-        <w:t>ZoneHVACBaseboard</w:t>
+        <w:t>antComponentTemperatureSource • ZoneHVACUnitVentilator • WaterHeaterStratified • ZoneHVACBaseboard</w:t>
       </w:r>
       <w:r>
         <w:t>RadiantCon</w:t>
       </w:r>
       <w:r>
-        <w:t>vectiveWater</w:t>
-      </w:r>
-      <w:proofErr w:type="spellEnd"/>
-      <w:r>
-        <w:t xml:space="preserve"> • </w:t>
-      </w:r>
-      <w:proofErr w:type="spellStart"/>
-      <w:r>
-        <w:t>ZoneHVAC</w:t>
+        <w:t>vectiveWater • ZoneHVAC</w:t>
       </w:r>
       <w:r>
         <w:t>Basebo</w:t>
       </w:r>
       <w:r>
-        <w:t>ardRadiantConvectiveElectric</w:t>
-      </w:r>
-      <w:proofErr w:type="spellEnd"/>
-      <w:r>
-        <w:t xml:space="preserve"> • </w:t>
-      </w:r>
-      <w:proofErr w:type="spellStart"/>
-      <w:r>
-        <w:t>LoadProfilePlant</w:t>
-      </w:r>
-      <w:proofErr w:type="spellEnd"/>
-      <w:proofErr w:type="gramEnd"/>
+        <w:t>ardRadiantConvectiveElectric • LoadProfilePlant</w:t>
+      </w:r>
     </w:p>
     <w:p>
       <w:r>
@@ -1592,45 +1362,13 @@
         <w:sym w:font="Wingdings" w:char="F0E0"/>
       </w:r>
       <w:r>
-        <w:t xml:space="preserve"> Radiance Daylighting Measure) as an “Always Run Measure”. Support for </w:t>
-      </w:r>
-      <w:proofErr w:type="spellStart"/>
-      <w:r>
-        <w:t>shadecloth</w:t>
-      </w:r>
-      <w:proofErr w:type="spellEnd"/>
-      <w:r>
-        <w:t xml:space="preserve"> (e.g. </w:t>
-      </w:r>
-      <w:proofErr w:type="spellStart"/>
-      <w:r>
-        <w:t>Mechoshade</w:t>
-      </w:r>
-      <w:proofErr w:type="spellEnd"/>
-      <w:r>
-        <w:t xml:space="preserve">) and daylight redirecting louvers (exemplified in this release with </w:t>
-      </w:r>
-      <w:proofErr w:type="spellStart"/>
-      <w:r>
-        <w:t>Lightlouver</w:t>
-      </w:r>
-      <w:proofErr w:type="spellEnd"/>
-      <w:r>
-        <w:t xml:space="preserve">) </w:t>
-      </w:r>
-      <w:proofErr w:type="gramStart"/>
-      <w:r>
-        <w:t>ha</w:t>
+        <w:t xml:space="preserve"> Radiance Daylighting Measure) as an “Always Run Measure”. Support for shadecloth (e.g. Mechoshade) and daylight redirecting louvers (exemplified in this release with Lightlouver) ha</w:t>
       </w:r>
       <w:r>
         <w:t>ve</w:t>
       </w:r>
       <w:r>
-        <w:t xml:space="preserve"> been added</w:t>
-      </w:r>
-      <w:proofErr w:type="gramEnd"/>
-      <w:r>
-        <w:t xml:space="preserve"> to the shade material types along with the existing venetian blind option. Daylight metrics reporting has been improved, and a fully automated 3-phase simulation workflow that supports multiple window groups is part of this new measure. As a measure, this also allows users to run Radiance-based daylighting simulations with PAT and OpenStudio Server. </w:t>
+        <w:t xml:space="preserve"> been added to the shade material types along with the existing venetian blind option. Daylight metrics reporting has been improved, and a fully automated 3-phase simulation workflow that supports multiple window groups is part of this new measure. As a measure, this also allows users to run Radiance-based daylighting simulations with PAT and OpenStudio Server. </w:t>
       </w:r>
     </w:p>
     <w:p>
@@ -1670,21 +1408,8 @@
       <w:r>
         <w:t xml:space="preserve">have been made to </w:t>
       </w:r>
-      <w:proofErr w:type="spellStart"/>
-      <w:r>
-        <w:t>EpwFile</w:t>
-      </w:r>
-      <w:proofErr w:type="spellEnd"/>
-      <w:r>
-        <w:t xml:space="preserve"> allow direct access to </w:t>
-      </w:r>
-      <w:proofErr w:type="spellStart"/>
-      <w:r>
-        <w:t>timeseries</w:t>
-      </w:r>
-      <w:proofErr w:type="spellEnd"/>
-      <w:r>
-        <w:t xml:space="preserve"> properties from </w:t>
+      <w:r>
+        <w:t xml:space="preserve">EpwFile allow direct access to timeseries properties from </w:t>
       </w:r>
       <w:r>
         <w:t xml:space="preserve">the </w:t>
@@ -1716,13 +1441,8 @@
       <w:r>
         <w:t xml:space="preserve">the </w:t>
       </w:r>
-      <w:proofErr w:type="spellStart"/>
-      <w:r>
-        <w:t>BIMDataHub</w:t>
-      </w:r>
-      <w:proofErr w:type="spellEnd"/>
-      <w:r>
-        <w:t xml:space="preserve"> team at Penn State/CBEI</w:t>
+      <w:r>
+        <w:t>BIMDataHub team at Penn State/CBEI</w:t>
       </w:r>
     </w:p>
     <w:p>
@@ -1888,18 +1608,7 @@
           <w:sz w:val="22"/>
           <w:szCs w:val="22"/>
         </w:rPr>
-        <w:t>s</w:t>
-      </w:r>
-      <w:bookmarkStart w:id="0" w:name="_GoBack"/>
-      <w:bookmarkEnd w:id="0"/>
-      <w:r>
-        <w:rPr>
-          <w:rFonts w:asciiTheme="minorHAnsi" w:eastAsiaTheme="minorHAnsi" w:hAnsiTheme="minorHAnsi" w:cstheme="minorBidi"/>
-          <w:color w:val="auto"/>
-          <w:sz w:val="22"/>
-          <w:szCs w:val="22"/>
-        </w:rPr>
-        <w:t xml:space="preserve">ee the </w:t>
+        <w:t xml:space="preserve">see the </w:t>
       </w:r>
       <w:hyperlink r:id="rId19" w:history="1">
         <w:r>
@@ -1937,15 +1646,7 @@
         <w:pStyle w:val="Heading2"/>
       </w:pPr>
       <w:r>
-        <w:t xml:space="preserve">Issue Statistics </w:t>
-      </w:r>
-      <w:proofErr w:type="gramStart"/>
-      <w:r>
-        <w:t>Since</w:t>
-      </w:r>
-      <w:proofErr w:type="gramEnd"/>
-      <w:r>
-        <w:t xml:space="preserve"> Previous Release</w:t>
+        <w:t>Issue Statistics Since Previous Release</w:t>
       </w:r>
     </w:p>
     <w:p>
@@ -1956,11 +1657,9 @@
           <w:numId w:val="7"/>
         </w:numPr>
       </w:pPr>
-      <w:proofErr w:type="gramStart"/>
-      <w:r>
-        <w:t>93</w:t>
-      </w:r>
-      <w:proofErr w:type="gramEnd"/>
+      <w:r>
+        <w:t>101</w:t>
+      </w:r>
       <w:r>
         <w:t xml:space="preserve"> </w:t>
       </w:r>
@@ -1982,11 +1681,12 @@
           <w:numId w:val="7"/>
         </w:numPr>
       </w:pPr>
-      <w:proofErr w:type="gramStart"/>
-      <w:r>
-        <w:t>99</w:t>
-      </w:r>
-      <w:proofErr w:type="gramEnd"/>
+      <w:r>
+        <w:lastRenderedPageBreak/>
+        <w:t>110</w:t>
+      </w:r>
+      <w:bookmarkStart w:id="0" w:name="_GoBack"/>
+      <w:bookmarkEnd w:id="0"/>
       <w:r>
         <w:t xml:space="preserve"> </w:t>
       </w:r>
@@ -4808,7 +4508,7 @@
   <a:extraClrSchemeLst/>
   <a:extLst>
     <a:ext uri="{05A4C25C-085E-4340-85A3-A5531E510DB2}">
-      <thm15:themeFamily xmlns="" xmlns:thm15="http://schemas.microsoft.com/office/thememl/2012/main" name="Office Theme" id="{62F939B6-93AF-4DB8-9C6B-D6C7DFDC589F}" vid="{4A3C46E8-61CC-4603-A589-7422A47A8E4A}"/>
+      <thm15:themeFamily xmlns:thm15="http://schemas.microsoft.com/office/thememl/2012/main" xmlns="" name="Office Theme" id="{62F939B6-93AF-4DB8-9C6B-D6C7DFDC589F}" vid="{4A3C46E8-61CC-4603-A589-7422A47A8E4A}"/>
     </a:ext>
   </a:extLst>
 </a:theme>
@@ -4819,7 +4519,7 @@
 </file>
 
 <file path=customXml/itemProps1.xml><?xml version="1.0" encoding="utf-8"?>
-<ds:datastoreItem xmlns:ds="http://schemas.openxmlformats.org/officeDocument/2006/customXml" ds:itemID="{EFFF0628-EAAB-48C6-88A5-57A47A805B43}">
+<ds:datastoreItem xmlns:ds="http://schemas.openxmlformats.org/officeDocument/2006/customXml" ds:itemID="{F3DF8CA6-C1E4-4957-9DAF-73E138F3EB25}">
   <ds:schemaRefs>
     <ds:schemaRef ds:uri="http://schemas.openxmlformats.org/officeDocument/2006/bibliography"/>
   </ds:schemaRefs>

</xml_diff>

<commit_message>
Updating final release notes
</commit_message>
<xml_diff>
--- a/doc/ReleaseNotes/OpenStudio_Release_Notes_1_9_0_20150925.docx
+++ b/doc/ReleaseNotes/OpenStudio_Release_Notes_1_9_0_20150925.docx
@@ -69,7 +69,15 @@
         <w:t xml:space="preserve"> associated collaborators. The</w:t>
       </w:r>
       <w:r>
-        <w:t xml:space="preserve"> notes are organized into the following sections:</w:t>
+        <w:t xml:space="preserve"> notes </w:t>
+      </w:r>
+      <w:proofErr w:type="gramStart"/>
+      <w:r>
+        <w:t>are organized</w:t>
+      </w:r>
+      <w:proofErr w:type="gramEnd"/>
+      <w:r>
+        <w:t xml:space="preserve"> into the following sections:</w:t>
       </w:r>
     </w:p>
     <w:p>
@@ -201,7 +209,15 @@
     </w:p>
     <w:p>
       <w:r>
-        <w:t xml:space="preserve">OpenStudio is supported on Windows 7 </w:t>
+        <w:t xml:space="preserve">OpenStudio </w:t>
+      </w:r>
+      <w:proofErr w:type="gramStart"/>
+      <w:r>
+        <w:t>is supported</w:t>
+      </w:r>
+      <w:proofErr w:type="gramEnd"/>
+      <w:r>
+        <w:t xml:space="preserve"> on Windows 7 </w:t>
       </w:r>
       <w:r>
         <w:t xml:space="preserve">– </w:t>
@@ -310,7 +326,11 @@
         </w:r>
       </w:hyperlink>
       <w:r>
-        <w:t>. Other builds of EnergyPlus 8.</w:t>
+        <w:t xml:space="preserve">. </w:t>
+      </w:r>
+      <w:proofErr w:type="gramStart"/>
+      <w:r>
+        <w:t>Other builds of EnergyPlus 8.</w:t>
       </w:r>
       <w:r>
         <w:t>3</w:t>
@@ -322,7 +342,11 @@
         <w:t>9</w:t>
       </w:r>
       <w:r>
-        <w:t>.0.</w:t>
+        <w:t>.0</w:t>
+      </w:r>
+      <w:proofErr w:type="gramEnd"/>
+      <w:r>
+        <w:t>.</w:t>
       </w:r>
     </w:p>
     <w:p>
@@ -342,7 +366,15 @@
         <w:t xml:space="preserve">. </w:t>
       </w:r>
       <w:r>
-        <w:t xml:space="preserve">It is no longer necessary to download and install </w:t>
+        <w:t xml:space="preserve">It is no </w:t>
+      </w:r>
+      <w:proofErr w:type="gramStart"/>
+      <w:r>
+        <w:t>longer</w:t>
+      </w:r>
+      <w:proofErr w:type="gramEnd"/>
+      <w:r>
+        <w:t xml:space="preserve"> necessary to download and install </w:t>
       </w:r>
       <w:r>
         <w:t>Radiance</w:t>
@@ -383,7 +415,11 @@
         </w:r>
       </w:hyperlink>
       <w:r>
-        <w:t xml:space="preserve">. Other builds of </w:t>
+        <w:t xml:space="preserve">. </w:t>
+      </w:r>
+      <w:proofErr w:type="gramStart"/>
+      <w:r>
+        <w:t xml:space="preserve">Other builds of </w:t>
       </w:r>
       <w:r>
         <w:t>Radiance</w:t>
@@ -395,7 +431,11 @@
         <w:t>9</w:t>
       </w:r>
       <w:r>
-        <w:t>.0.</w:t>
+        <w:t>.0</w:t>
+      </w:r>
+      <w:proofErr w:type="gramEnd"/>
+      <w:r>
+        <w:t>.</w:t>
       </w:r>
     </w:p>
     <w:p>
@@ -629,7 +669,15 @@
         <w:t>schemes,</w:t>
       </w:r>
       <w:r>
-        <w:t xml:space="preserve"> it is possible to control the sequencing of plant system supply components relative to one another</w:t>
+        <w:t xml:space="preserve"> it is possible to control the sequencing of </w:t>
+      </w:r>
+      <w:proofErr w:type="gramStart"/>
+      <w:r>
+        <w:t>plant system supply components</w:t>
+      </w:r>
+      <w:proofErr w:type="gramEnd"/>
+      <w:r>
+        <w:t xml:space="preserve"> relative to one another</w:t>
       </w:r>
       <w:r>
         <w:t xml:space="preserve"> while</w:t>
@@ -661,8 +709,13 @@
       <w:r>
         <w:t xml:space="preserve">controls </w:t>
       </w:r>
-      <w:r>
-        <w:t>will be added in a future release. All of these features are backwards compatible, meaning users now have access to detailed control inputs, but the established OpenStudio default control remains in place</w:t>
+      <w:proofErr w:type="gramStart"/>
+      <w:r>
+        <w:t>will be added</w:t>
+      </w:r>
+      <w:proofErr w:type="gramEnd"/>
+      <w:r>
+        <w:t xml:space="preserve"> in a future release. All of these features are backwards compatible, meaning users now have access to detailed control inputs, but the established OpenStudio default control remains in place</w:t>
       </w:r>
       <w:r>
         <w:t xml:space="preserve">. </w:t>
@@ -674,7 +727,15 @@
         <w:t xml:space="preserve"> these new fe</w:t>
       </w:r>
       <w:r>
-        <w:t>atures can be utilized on an as-</w:t>
+        <w:t xml:space="preserve">atures </w:t>
+      </w:r>
+      <w:proofErr w:type="gramStart"/>
+      <w:r>
+        <w:t>can be utilized</w:t>
+      </w:r>
+      <w:proofErr w:type="gramEnd"/>
+      <w:r>
+        <w:t xml:space="preserve"> on an as-</w:t>
       </w:r>
       <w:r>
         <w:t>needed basis and existing models will continue to operate in the same way.</w:t>
@@ -710,30 +771,38 @@
       </w:r>
     </w:p>
     <w:p>
+      <w:proofErr w:type="gramStart"/>
       <w:r>
         <w:t xml:space="preserve">• </w:t>
       </w:r>
+      <w:proofErr w:type="spellStart"/>
       <w:r>
         <w:t>ZoneCrossMixing</w:t>
       </w:r>
+      <w:proofErr w:type="spellEnd"/>
       <w:r>
         <w:t xml:space="preserve">  • </w:t>
       </w:r>
+      <w:proofErr w:type="spellStart"/>
       <w:r>
         <w:t>ZoneM</w:t>
       </w:r>
       <w:r>
         <w:t>ixing</w:t>
       </w:r>
-      <w:r>
-        <w:t xml:space="preserve"> • </w:t>
-      </w:r>
+      <w:proofErr w:type="spellEnd"/>
+      <w:r>
+        <w:t xml:space="preserve"> • </w:t>
+      </w:r>
+      <w:proofErr w:type="spellStart"/>
       <w:r>
         <w:t>SolarCollectorPerformanceFlatPlate</w:t>
       </w:r>
-      <w:r>
-        <w:t xml:space="preserve"> • </w:t>
-      </w:r>
+      <w:proofErr w:type="spellEnd"/>
+      <w:r>
+        <w:t xml:space="preserve"> • </w:t>
+      </w:r>
+      <w:proofErr w:type="spellStart"/>
       <w:r>
         <w:t>SolarCollector</w:t>
       </w:r>
@@ -743,9 +812,11 @@
       <w:r>
         <w:t>tPlateWater</w:t>
       </w:r>
-      <w:r>
-        <w:t xml:space="preserve"> • </w:t>
-      </w:r>
+      <w:proofErr w:type="spellEnd"/>
+      <w:r>
+        <w:t xml:space="preserve"> • </w:t>
+      </w:r>
+      <w:proofErr w:type="spellStart"/>
       <w:r>
         <w:t>SolarCollector</w:t>
       </w:r>
@@ -755,6 +826,7 @@
       <w:r>
         <w:t>ectorStorage</w:t>
       </w:r>
+      <w:proofErr w:type="spellEnd"/>
       <w:r>
         <w:t xml:space="preserve"> </w:t>
       </w:r>
@@ -764,6 +836,7 @@
       <w:r>
         <w:t xml:space="preserve"> </w:t>
       </w:r>
+      <w:proofErr w:type="spellStart"/>
       <w:r>
         <w:t>SolarCollectorPerformance</w:t>
       </w:r>
@@ -773,9 +846,11 @@
       <w:r>
         <w:t>ectorStorage</w:t>
       </w:r>
-      <w:r>
-        <w:t xml:space="preserve"> • </w:t>
-      </w:r>
+      <w:proofErr w:type="spellEnd"/>
+      <w:r>
+        <w:t xml:space="preserve"> • </w:t>
+      </w:r>
+      <w:proofErr w:type="spellStart"/>
       <w:r>
         <w:t>SolarColl</w:t>
       </w:r>
@@ -788,39 +863,50 @@
       <w:r>
         <w:t>ltaicThermal</w:t>
       </w:r>
-      <w:r>
-        <w:t xml:space="preserve"> • </w:t>
-      </w:r>
+      <w:proofErr w:type="spellEnd"/>
+      <w:r>
+        <w:t xml:space="preserve"> • </w:t>
+      </w:r>
+      <w:proofErr w:type="spellStart"/>
       <w:r>
         <w:t>ZoneVentilationDesignFlowRate</w:t>
       </w:r>
-      <w:r>
-        <w:t xml:space="preserve"> • </w:t>
-      </w:r>
+      <w:proofErr w:type="spellEnd"/>
+      <w:r>
+        <w:t xml:space="preserve"> • </w:t>
+      </w:r>
+      <w:proofErr w:type="spellStart"/>
       <w:r>
         <w:t>FluidCoo</w:t>
       </w:r>
       <w:r>
         <w:t>lerTwoSpeed</w:t>
       </w:r>
-      <w:r>
-        <w:t xml:space="preserve"> • </w:t>
-      </w:r>
+      <w:proofErr w:type="spellEnd"/>
+      <w:r>
+        <w:t xml:space="preserve"> • </w:t>
+      </w:r>
+      <w:proofErr w:type="spellStart"/>
       <w:r>
         <w:t>FluidCoolerSingleSpeed</w:t>
       </w:r>
-      <w:r>
-        <w:t xml:space="preserve"> • </w:t>
-      </w:r>
+      <w:proofErr w:type="spellEnd"/>
+      <w:r>
+        <w:t xml:space="preserve"> • </w:t>
+      </w:r>
+      <w:proofErr w:type="spellStart"/>
       <w:r>
         <w:t>PipeOutdoor</w:t>
       </w:r>
-      <w:r>
-        <w:t xml:space="preserve"> • </w:t>
-      </w:r>
+      <w:proofErr w:type="spellEnd"/>
+      <w:r>
+        <w:t xml:space="preserve"> • </w:t>
+      </w:r>
+      <w:proofErr w:type="spellStart"/>
       <w:r>
         <w:t>PipeIndoor</w:t>
       </w:r>
+      <w:proofErr w:type="spellEnd"/>
       <w:r>
         <w:t xml:space="preserve"> • </w:t>
       </w:r>
@@ -830,12 +916,15 @@
       <w:r>
         <w:t xml:space="preserve">• </w:t>
       </w:r>
+      <w:proofErr w:type="spellStart"/>
       <w:r>
         <w:t>AvailabilityManagerHybridVentilation</w:t>
       </w:r>
-      <w:r>
-        <w:t xml:space="preserve"> • </w:t>
-      </w:r>
+      <w:proofErr w:type="spellEnd"/>
+      <w:r>
+        <w:t xml:space="preserve"> • </w:t>
+      </w:r>
+      <w:proofErr w:type="spellStart"/>
       <w:r>
         <w:t>CoilSystemCoolingWater</w:t>
       </w:r>
@@ -845,9 +934,11 @@
       <w:r>
         <w:t>erAssisted</w:t>
       </w:r>
-      <w:r>
-        <w:t xml:space="preserve"> • </w:t>
-      </w:r>
+      <w:proofErr w:type="spellEnd"/>
+      <w:r>
+        <w:t xml:space="preserve"> • </w:t>
+      </w:r>
+      <w:proofErr w:type="spellStart"/>
       <w:r>
         <w:t>CoilSystemCoolingDX</w:t>
       </w:r>
@@ -857,18 +948,22 @@
       <w:r>
         <w:t>ngerAssisted</w:t>
       </w:r>
-      <w:r>
-        <w:t xml:space="preserve"> • </w:t>
-      </w:r>
+      <w:proofErr w:type="spellEnd"/>
+      <w:r>
+        <w:t xml:space="preserve"> • </w:t>
+      </w:r>
+      <w:proofErr w:type="spellStart"/>
       <w:r>
         <w:t>PlantEquip</w:t>
       </w:r>
       <w:r>
         <w:t>mentOperationOutdoorDewpoint</w:t>
       </w:r>
-      <w:r>
-        <w:t xml:space="preserve"> • </w:t>
-      </w:r>
+      <w:proofErr w:type="spellEnd"/>
+      <w:r>
+        <w:t xml:space="preserve"> • </w:t>
+      </w:r>
+      <w:proofErr w:type="spellStart"/>
       <w:r>
         <w:t>PlantEquipmentOperation</w:t>
       </w:r>
@@ -878,33 +973,41 @@
       <w:r>
         <w:t>Bulb</w:t>
       </w:r>
-      <w:r>
-        <w:t xml:space="preserve"> • </w:t>
-      </w:r>
+      <w:proofErr w:type="spellEnd"/>
+      <w:r>
+        <w:t xml:space="preserve"> • </w:t>
+      </w:r>
+      <w:proofErr w:type="spellStart"/>
       <w:r>
         <w:t>Te</w:t>
       </w:r>
       <w:r>
         <w:t>mperingValve</w:t>
       </w:r>
-      <w:r>
-        <w:t xml:space="preserve"> • </w:t>
-      </w:r>
+      <w:proofErr w:type="spellEnd"/>
+      <w:r>
+        <w:t xml:space="preserve"> • </w:t>
+      </w:r>
+      <w:proofErr w:type="spellStart"/>
       <w:r>
         <w:t>Chille</w:t>
       </w:r>
       <w:r>
         <w:t>rAbsorption</w:t>
       </w:r>
-      <w:r>
-        <w:t xml:space="preserve"> • </w:t>
-      </w:r>
+      <w:proofErr w:type="spellEnd"/>
+      <w:r>
+        <w:t xml:space="preserve"> • </w:t>
+      </w:r>
+      <w:proofErr w:type="spellStart"/>
       <w:r>
         <w:t>ChillerAbsorptionIndirect</w:t>
       </w:r>
-      <w:r>
-        <w:t xml:space="preserve"> • </w:t>
-      </w:r>
+      <w:proofErr w:type="spellEnd"/>
+      <w:r>
+        <w:t xml:space="preserve"> • </w:t>
+      </w:r>
+      <w:proofErr w:type="spellStart"/>
       <w:r>
         <w:t>CoilCoolingDX</w:t>
       </w:r>
@@ -914,15 +1017,19 @@
       <w:r>
         <w:t>yControlMode</w:t>
       </w:r>
-      <w:r>
-        <w:t xml:space="preserve"> • </w:t>
-      </w:r>
+      <w:proofErr w:type="spellEnd"/>
+      <w:r>
+        <w:t xml:space="preserve"> • </w:t>
+      </w:r>
+      <w:proofErr w:type="spellStart"/>
       <w:r>
         <w:t>AirTerminalDualDuctVAV</w:t>
       </w:r>
-      <w:r>
-        <w:t xml:space="preserve"> • </w:t>
-      </w:r>
+      <w:proofErr w:type="spellEnd"/>
+      <w:r>
+        <w:t xml:space="preserve"> • </w:t>
+      </w:r>
+      <w:proofErr w:type="spellStart"/>
       <w:r>
         <w:t>AvailabilityManager</w:t>
       </w:r>
@@ -932,81 +1039,101 @@
       <w:r>
         <w:t>umStart</w:t>
       </w:r>
-      <w:r>
-        <w:t xml:space="preserve"> • </w:t>
-      </w:r>
+      <w:proofErr w:type="spellEnd"/>
+      <w:r>
+        <w:t xml:space="preserve"> • </w:t>
+      </w:r>
+      <w:proofErr w:type="spellStart"/>
       <w:r>
         <w:t>AvailabilityManagerDifferentialThermostat</w:t>
       </w:r>
-      <w:r>
-        <w:t xml:space="preserve"> • </w:t>
-      </w:r>
+      <w:proofErr w:type="spellEnd"/>
+      <w:r>
+        <w:t xml:space="preserve"> • </w:t>
+      </w:r>
+      <w:proofErr w:type="spellStart"/>
       <w:r>
         <w:t>ThermalStorageIceDetailed</w:t>
       </w:r>
-      <w:r>
-        <w:t xml:space="preserve"> • </w:t>
-      </w:r>
+      <w:proofErr w:type="spellEnd"/>
+      <w:r>
+        <w:t xml:space="preserve"> • </w:t>
+      </w:r>
+      <w:proofErr w:type="spellStart"/>
       <w:r>
         <w:t>Ground</w:t>
       </w:r>
       <w:r>
         <w:t>HeatExchangerHorizontalTrench</w:t>
       </w:r>
-      <w:r>
-        <w:t xml:space="preserve"> • </w:t>
-      </w:r>
+      <w:proofErr w:type="spellEnd"/>
+      <w:r>
+        <w:t xml:space="preserve"> • </w:t>
+      </w:r>
+      <w:proofErr w:type="spellStart"/>
       <w:r>
         <w:t>PlantEquipmentOper</w:t>
       </w:r>
       <w:r>
         <w:t>ationOutdoorRelativeHumidity</w:t>
       </w:r>
-      <w:r>
-        <w:t xml:space="preserve"> • </w:t>
-      </w:r>
+      <w:proofErr w:type="spellEnd"/>
+      <w:r>
+        <w:t xml:space="preserve"> • </w:t>
+      </w:r>
+      <w:proofErr w:type="spellStart"/>
       <w:r>
         <w:t>Availab</w:t>
       </w:r>
       <w:r>
         <w:t>ilityManagerNightVentilation</w:t>
       </w:r>
-      <w:r>
-        <w:t xml:space="preserve"> • </w:t>
-      </w:r>
+      <w:proofErr w:type="spellEnd"/>
+      <w:r>
+        <w:t xml:space="preserve"> • </w:t>
+      </w:r>
+      <w:proofErr w:type="spellStart"/>
       <w:r>
         <w:t>Pla</w:t>
       </w:r>
       <w:r>
         <w:t>ntEquipmentOperationOutdoorDryBulbDifference</w:t>
       </w:r>
-      <w:r>
-        <w:t xml:space="preserve"> • </w:t>
-      </w:r>
+      <w:proofErr w:type="spellEnd"/>
+      <w:r>
+        <w:t xml:space="preserve"> • </w:t>
+      </w:r>
+      <w:proofErr w:type="spellStart"/>
       <w:r>
         <w:t>PlantEquipmentOperat</w:t>
       </w:r>
       <w:r>
         <w:t>ionOutdoorDewpointDifference</w:t>
       </w:r>
-      <w:r>
-        <w:t xml:space="preserve"> • </w:t>
-      </w:r>
+      <w:proofErr w:type="spellEnd"/>
+      <w:r>
+        <w:t xml:space="preserve"> • </w:t>
+      </w:r>
+      <w:proofErr w:type="spellStart"/>
       <w:r>
         <w:t>PlantEquipmentOperationOutdoorWetBulbDifference</w:t>
       </w:r>
-      <w:r>
-        <w:t xml:space="preserve"> • </w:t>
-      </w:r>
+      <w:proofErr w:type="spellEnd"/>
+      <w:r>
+        <w:t xml:space="preserve"> • </w:t>
+      </w:r>
+      <w:proofErr w:type="spellStart"/>
       <w:r>
         <w:t>PlantEqui</w:t>
       </w:r>
       <w:r>
         <w:t>pmentOperationOutdoorDryBulb</w:t>
       </w:r>
-      <w:r>
-        <w:t xml:space="preserve"> • </w:t>
-      </w:r>
+      <w:proofErr w:type="spellEnd"/>
+      <w:r>
+        <w:t xml:space="preserve"> • </w:t>
+      </w:r>
+      <w:proofErr w:type="spellStart"/>
       <w:r>
         <w:t>HeaderedPumps</w:t>
       </w:r>
@@ -1016,9 +1143,11 @@
       <w:r>
         <w:t>onstantSpeed</w:t>
       </w:r>
-      <w:r>
-        <w:t xml:space="preserve"> • </w:t>
-      </w:r>
+      <w:proofErr w:type="spellEnd"/>
+      <w:r>
+        <w:t xml:space="preserve"> • </w:t>
+      </w:r>
+      <w:proofErr w:type="spellStart"/>
       <w:r>
         <w:t>HeaderedPump</w:t>
       </w:r>
@@ -1031,24 +1160,30 @@
       <w:r>
         <w:t>ariableSpeed</w:t>
       </w:r>
-      <w:r>
-        <w:t xml:space="preserve"> • </w:t>
-      </w:r>
+      <w:proofErr w:type="spellEnd"/>
+      <w:r>
+        <w:t xml:space="preserve"> • </w:t>
+      </w:r>
+      <w:proofErr w:type="spellStart"/>
       <w:r>
         <w:t>WaterHea</w:t>
       </w:r>
       <w:r>
         <w:t>terHeatPump</w:t>
       </w:r>
-      <w:r>
-        <w:t xml:space="preserve"> • </w:t>
-      </w:r>
+      <w:proofErr w:type="spellEnd"/>
+      <w:r>
+        <w:t xml:space="preserve"> • </w:t>
+      </w:r>
+      <w:proofErr w:type="spellStart"/>
       <w:r>
         <w:t>CoilPerformanceDXCooling</w:t>
       </w:r>
-      <w:r>
-        <w:t xml:space="preserve"> • </w:t>
-      </w:r>
+      <w:proofErr w:type="spellEnd"/>
+      <w:r>
+        <w:t xml:space="preserve"> • </w:t>
+      </w:r>
+      <w:proofErr w:type="spellStart"/>
       <w:r>
         <w:t>Coil</w:t>
       </w:r>
@@ -1058,9 +1193,11 @@
       <w:r>
         <w:t>terHeatingAirToWaterHeatPump</w:t>
       </w:r>
-      <w:r>
-        <w:t xml:space="preserve"> • </w:t>
-      </w:r>
+      <w:proofErr w:type="spellEnd"/>
+      <w:r>
+        <w:t xml:space="preserve"> • </w:t>
+      </w:r>
+      <w:proofErr w:type="spellStart"/>
       <w:r>
         <w:t>CoilHeatingWaterToAirHeatPump</w:t>
       </w:r>
@@ -1070,18 +1207,22 @@
       <w:r>
         <w:t>quationFit</w:t>
       </w:r>
-      <w:r>
-        <w:t xml:space="preserve"> • </w:t>
-      </w:r>
+      <w:proofErr w:type="spellEnd"/>
+      <w:r>
+        <w:t xml:space="preserve"> • </w:t>
+      </w:r>
+      <w:proofErr w:type="spellStart"/>
       <w:r>
         <w:t>CoilHeatingDX</w:t>
       </w:r>
       <w:r>
         <w:t>VariableSpeed</w:t>
       </w:r>
-      <w:r>
-        <w:t xml:space="preserve"> • </w:t>
-      </w:r>
+      <w:proofErr w:type="spellEnd"/>
+      <w:r>
+        <w:t xml:space="preserve"> • </w:t>
+      </w:r>
+      <w:proofErr w:type="spellStart"/>
       <w:r>
         <w:t>CoilCoolingWaterToAirHeatPump</w:t>
       </w:r>
@@ -1091,9 +1232,11 @@
       <w:r>
         <w:t>EquationFit</w:t>
       </w:r>
-      <w:r>
-        <w:t xml:space="preserve"> • </w:t>
-      </w:r>
+      <w:proofErr w:type="spellEnd"/>
+      <w:r>
+        <w:t xml:space="preserve"> • </w:t>
+      </w:r>
+      <w:proofErr w:type="spellStart"/>
       <w:r>
         <w:t>SetpointManagerSingleZone</w:t>
       </w:r>
@@ -1103,9 +1246,11 @@
       <w:r>
         <w:t>midityMaximum</w:t>
       </w:r>
-      <w:r>
-        <w:t xml:space="preserve"> • </w:t>
-      </w:r>
+      <w:proofErr w:type="spellEnd"/>
+      <w:r>
+        <w:t xml:space="preserve"> • </w:t>
+      </w:r>
+      <w:proofErr w:type="spellStart"/>
       <w:r>
         <w:t>ThermalStorage</w:t>
       </w:r>
@@ -1115,27 +1260,33 @@
       <w:r>
         <w:t>rStratified</w:t>
       </w:r>
-      <w:r>
-        <w:t xml:space="preserve"> • </w:t>
-      </w:r>
+      <w:proofErr w:type="spellEnd"/>
+      <w:r>
+        <w:t xml:space="preserve"> • </w:t>
+      </w:r>
+      <w:proofErr w:type="spellStart"/>
       <w:r>
         <w:t>SetpointManager</w:t>
       </w:r>
       <w:r>
         <w:t>Coldest</w:t>
       </w:r>
-      <w:r>
-        <w:t xml:space="preserve"> • </w:t>
-      </w:r>
+      <w:proofErr w:type="spellEnd"/>
+      <w:r>
+        <w:t xml:space="preserve"> • </w:t>
+      </w:r>
+      <w:proofErr w:type="spellStart"/>
       <w:r>
         <w:t>EvaporativeFluidCoo</w:t>
       </w:r>
       <w:r>
         <w:t>lerTwoSpeed</w:t>
       </w:r>
-      <w:r>
-        <w:t xml:space="preserve"> • </w:t>
-      </w:r>
+      <w:proofErr w:type="spellEnd"/>
+      <w:r>
+        <w:t xml:space="preserve"> • </w:t>
+      </w:r>
+      <w:proofErr w:type="spellStart"/>
       <w:r>
         <w:lastRenderedPageBreak/>
         <w:t>SetpointMan</w:t>
@@ -1143,57 +1294,73 @@
       <w:r>
         <w:t>agerMultiZoneCoolingAverage</w:t>
       </w:r>
-      <w:r>
-        <w:t xml:space="preserve"> • </w:t>
-      </w:r>
+      <w:proofErr w:type="spellEnd"/>
+      <w:r>
+        <w:t xml:space="preserve"> • </w:t>
+      </w:r>
+      <w:proofErr w:type="spellStart"/>
       <w:r>
         <w:t>SetpointManagerMultiZoneHeatingAverage</w:t>
       </w:r>
-      <w:r>
-        <w:t xml:space="preserve"> • </w:t>
-      </w:r>
+      <w:proofErr w:type="spellEnd"/>
+      <w:r>
+        <w:t xml:space="preserve"> • </w:t>
+      </w:r>
+      <w:proofErr w:type="spellStart"/>
       <w:r>
         <w:t>ZoneHVACDehumidifierDX</w:t>
       </w:r>
-      <w:r>
-        <w:t xml:space="preserve"> • </w:t>
-      </w:r>
+      <w:proofErr w:type="spellEnd"/>
+      <w:r>
+        <w:t xml:space="preserve"> • </w:t>
+      </w:r>
+      <w:proofErr w:type="spellStart"/>
       <w:r>
         <w:t>Zo</w:t>
       </w:r>
       <w:r>
         <w:t>neHVACEnergyRecoveryVentilatorController</w:t>
       </w:r>
-      <w:r>
-        <w:t xml:space="preserve"> • </w:t>
-      </w:r>
+      <w:proofErr w:type="spellEnd"/>
+      <w:r>
+        <w:t xml:space="preserve"> • </w:t>
+      </w:r>
+      <w:proofErr w:type="spellStart"/>
       <w:r>
         <w:t>ZoneHVACEnergyRecoveryVentilator</w:t>
       </w:r>
-      <w:r>
-        <w:t xml:space="preserve"> • </w:t>
-      </w:r>
+      <w:proofErr w:type="spellEnd"/>
+      <w:r>
+        <w:t xml:space="preserve"> • </w:t>
+      </w:r>
+      <w:proofErr w:type="spellStart"/>
       <w:r>
         <w:t>CoilCoolingDXVariableSpeed</w:t>
       </w:r>
-      <w:r>
-        <w:t xml:space="preserve"> • </w:t>
-      </w:r>
+      <w:proofErr w:type="spellEnd"/>
+      <w:r>
+        <w:t xml:space="preserve"> • </w:t>
+      </w:r>
+      <w:proofErr w:type="spellStart"/>
       <w:r>
         <w:t>CentralHeatPumpSystem</w:t>
       </w:r>
-      <w:r>
-        <w:t xml:space="preserve"> • </w:t>
-      </w:r>
+      <w:proofErr w:type="spellEnd"/>
+      <w:r>
+        <w:t xml:space="preserve"> • </w:t>
+      </w:r>
+      <w:proofErr w:type="spellStart"/>
       <w:r>
         <w:t>SetpointMana</w:t>
       </w:r>
       <w:r>
         <w:t>gerMultiZoneHumidityMaximum</w:t>
       </w:r>
-      <w:r>
-        <w:t xml:space="preserve"> • </w:t>
-      </w:r>
+      <w:proofErr w:type="spellEnd"/>
+      <w:r>
+        <w:t xml:space="preserve"> • </w:t>
+      </w:r>
+      <w:proofErr w:type="spellStart"/>
       <w:r>
         <w:t>CoilHeatingDX</w:t>
       </w:r>
@@ -1203,24 +1370,30 @@
       <w:r>
         <w:t>ltiSpeed</w:t>
       </w:r>
-      <w:r>
-        <w:t xml:space="preserve"> • </w:t>
-      </w:r>
+      <w:proofErr w:type="spellEnd"/>
+      <w:r>
+        <w:t xml:space="preserve"> • </w:t>
+      </w:r>
+      <w:proofErr w:type="spellStart"/>
       <w:r>
         <w:t>SetpointManag</w:t>
       </w:r>
       <w:r>
         <w:t>erFollowSystemNodeTemperature</w:t>
       </w:r>
-      <w:r>
-        <w:t xml:space="preserve"> • </w:t>
-      </w:r>
+      <w:proofErr w:type="spellEnd"/>
+      <w:r>
+        <w:t xml:space="preserve"> • </w:t>
+      </w:r>
+      <w:proofErr w:type="spellStart"/>
       <w:r>
         <w:t>SetpointManagerSingleZoneOneStageCooling</w:t>
       </w:r>
-      <w:r>
-        <w:t xml:space="preserve"> • </w:t>
-      </w:r>
+      <w:proofErr w:type="spellEnd"/>
+      <w:r>
+        <w:t xml:space="preserve"> • </w:t>
+      </w:r>
+      <w:proofErr w:type="spellStart"/>
       <w:r>
         <w:t>SetpointMana</w:t>
       </w:r>
@@ -1230,45 +1403,123 @@
       <w:r>
         <w:t>OneStageHeating</w:t>
       </w:r>
-      <w:r>
-        <w:t xml:space="preserve"> • SetpointManagerMultiZoneMaximumHumidityAverage • SetpointManager</w:t>
+      <w:proofErr w:type="spellEnd"/>
+      <w:r>
+        <w:t xml:space="preserve"> • </w:t>
+      </w:r>
+      <w:proofErr w:type="spellStart"/>
+      <w:r>
+        <w:t>SetpointManagerMultiZoneMaximumHumidityAverage</w:t>
+      </w:r>
+      <w:proofErr w:type="spellEnd"/>
+      <w:r>
+        <w:t xml:space="preserve"> • </w:t>
+      </w:r>
+      <w:proofErr w:type="spellStart"/>
+      <w:r>
+        <w:t>SetpointManager</w:t>
       </w:r>
       <w:r>
         <w:t>Mul</w:t>
       </w:r>
       <w:r>
-        <w:t xml:space="preserve">tiZoneMinimumHumidityAverage • SetpointManagerReturnAirBypassFlow • </w:t>
-      </w:r>
+        <w:t>tiZoneMinimumHumidityAverage</w:t>
+      </w:r>
+      <w:proofErr w:type="spellEnd"/>
+      <w:r>
+        <w:t xml:space="preserve"> • </w:t>
+      </w:r>
+      <w:proofErr w:type="spellStart"/>
+      <w:r>
+        <w:t>SetpointManagerReturnAirBypassFlow</w:t>
+      </w:r>
+      <w:proofErr w:type="spellEnd"/>
+      <w:r>
+        <w:t xml:space="preserve"> • </w:t>
+      </w:r>
+      <w:proofErr w:type="spellStart"/>
       <w:r>
         <w:t>SetpointMana</w:t>
       </w:r>
       <w:r>
-        <w:t xml:space="preserve">gerFollowGroundTemperature • </w:t>
-      </w:r>
+        <w:t>gerFollowGroundTemperature</w:t>
+      </w:r>
+      <w:proofErr w:type="spellEnd"/>
+      <w:r>
+        <w:t xml:space="preserve"> • </w:t>
+      </w:r>
+      <w:proofErr w:type="spellStart"/>
       <w:r>
         <w:t>ChillerH</w:t>
       </w:r>
       <w:r>
-        <w:t xml:space="preserve">eaterPerformanceElectricEIR • </w:t>
-      </w:r>
+        <w:t>eaterPerformanceElectricEIR</w:t>
+      </w:r>
+      <w:proofErr w:type="spellEnd"/>
+      <w:r>
+        <w:t xml:space="preserve"> • </w:t>
+      </w:r>
+      <w:proofErr w:type="spellStart"/>
       <w:r>
         <w:t>Pl</w:t>
       </w:r>
       <w:r>
-        <w:t>antComponentTemperatureSource • ZoneHVACUnitVentilator • WaterHeaterStratified • ZoneHVACBaseboard</w:t>
+        <w:t>antComponentTemperatureSource</w:t>
+      </w:r>
+      <w:proofErr w:type="spellEnd"/>
+      <w:r>
+        <w:t xml:space="preserve"> • </w:t>
+      </w:r>
+      <w:proofErr w:type="spellStart"/>
+      <w:r>
+        <w:t>ZoneHVACUnitVentilator</w:t>
+      </w:r>
+      <w:proofErr w:type="spellEnd"/>
+      <w:r>
+        <w:t xml:space="preserve"> • </w:t>
+      </w:r>
+      <w:proofErr w:type="spellStart"/>
+      <w:r>
+        <w:t>WaterHeaterStratified</w:t>
+      </w:r>
+      <w:proofErr w:type="spellEnd"/>
+      <w:r>
+        <w:t xml:space="preserve"> • </w:t>
+      </w:r>
+      <w:proofErr w:type="spellStart"/>
+      <w:r>
+        <w:t>ZoneHVACBaseboard</w:t>
       </w:r>
       <w:r>
         <w:t>RadiantCon</w:t>
       </w:r>
       <w:r>
-        <w:t>vectiveWater • ZoneHVAC</w:t>
+        <w:t>vectiveWater</w:t>
+      </w:r>
+      <w:proofErr w:type="spellEnd"/>
+      <w:r>
+        <w:t xml:space="preserve"> • </w:t>
+      </w:r>
+      <w:proofErr w:type="spellStart"/>
+      <w:r>
+        <w:t>ZoneHVAC</w:t>
       </w:r>
       <w:r>
         <w:t>Basebo</w:t>
       </w:r>
       <w:r>
-        <w:t>ardRadiantConvectiveElectric • LoadProfilePlant</w:t>
-      </w:r>
+        <w:t>ardRadiantConvectiveElectric</w:t>
+      </w:r>
+      <w:proofErr w:type="spellEnd"/>
+      <w:r>
+        <w:t xml:space="preserve"> • </w:t>
+      </w:r>
+      <w:proofErr w:type="spellStart"/>
+      <w:r>
+        <w:t>LoadProfilePlant</w:t>
+      </w:r>
+      <w:proofErr w:type="spellEnd"/>
+      <w:proofErr w:type="gramEnd"/>
     </w:p>
     <w:p>
       <w:r>
@@ -1343,32 +1594,111 @@
       <w:r>
         <w:t xml:space="preserve">Radiance functionality </w:t>
       </w:r>
-      <w:r>
-        <w:t xml:space="preserve">has been </w:t>
-      </w:r>
-      <w:r>
-        <w:t>refactored as a Measure</w:t>
-      </w:r>
-      <w:r>
-        <w:t xml:space="preserve">; as a result, the “select daylight simulation engine” radio buttons have been removed from the Run Tab. Users wishing to use Radiance for their daylight simulations must apply the “Radiance Daylighting Measure” from their measures library (under Electric Lighting </w:t>
-      </w:r>
-      <w:r>
-        <w:sym w:font="Wingdings" w:char="F0E0"/>
+      <w:proofErr w:type="gramStart"/>
+      <w:r>
+        <w:t>h</w:t>
+      </w:r>
+      <w:r>
+        <w:t>as been refactored</w:t>
+      </w:r>
+      <w:proofErr w:type="gramEnd"/>
+      <w:r>
+        <w:t xml:space="preserve"> as a Measure. A</w:t>
+      </w:r>
+      <w:r>
+        <w:t xml:space="preserve">s a result, the “select daylight simulation engine” radio buttons </w:t>
+      </w:r>
+      <w:proofErr w:type="gramStart"/>
+      <w:r>
+        <w:t>have been removed</w:t>
+      </w:r>
+      <w:proofErr w:type="gramEnd"/>
+      <w:r>
+        <w:t xml:space="preserve"> from the Run Tab. Users wishing to use Radiance for their daylight simulations must apply the “Radiance Daylighting Measure” from their measures library (under Electric Lighting </w:t>
+      </w:r>
+      <w:r>
+        <w:t>-&gt;</w:t>
       </w:r>
       <w:r>
         <w:t xml:space="preserve"> Electric Lighting Controls </w:t>
       </w:r>
       <w:r>
-        <w:sym w:font="Wingdings" w:char="F0E0"/>
-      </w:r>
-      <w:r>
-        <w:t xml:space="preserve"> Radiance Daylighting Measure) as an “Always Run Measure”. Support for shadecloth (e.g. Mechoshade) and daylight redirecting louvers (exemplified in this release with Lightlouver) ha</w:t>
-      </w:r>
-      <w:r>
-        <w:t>ve</w:t>
-      </w:r>
-      <w:r>
-        <w:t xml:space="preserve"> been added to the shade material types along with the existing venetian blind option. Daylight metrics reporting has been improved, and a fully automated 3-phase simulation workflow that supports multiple window groups is part of this new measure. As a measure, this also allows users to run Radiance-based daylighting simulations with PAT and OpenStudio Server. </w:t>
+        <w:t>-&gt;</w:t>
+      </w:r>
+      <w:r>
+        <w:t xml:space="preserve"> Radiance Daylighting Measure) as an “Always Run Measure</w:t>
+      </w:r>
+      <w:r>
+        <w:t>.</w:t>
+      </w:r>
+      <w:r>
+        <w:t xml:space="preserve">” Support for </w:t>
+      </w:r>
+      <w:proofErr w:type="spellStart"/>
+      <w:r>
+        <w:t>shadecloth</w:t>
+      </w:r>
+      <w:proofErr w:type="spellEnd"/>
+      <w:r>
+        <w:t xml:space="preserve"> (e.g. </w:t>
+      </w:r>
+      <w:proofErr w:type="spellStart"/>
+      <w:r>
+        <w:t>Mechoshade</w:t>
+      </w:r>
+      <w:proofErr w:type="spellEnd"/>
+      <w:r>
+        <w:t xml:space="preserve">) and daylight redirecting louvers (exemplified in this release with </w:t>
+      </w:r>
+      <w:proofErr w:type="spellStart"/>
+      <w:r>
+        <w:t>Lightlouver</w:t>
+      </w:r>
+      <w:proofErr w:type="spellEnd"/>
+      <w:r>
+        <w:t xml:space="preserve">) </w:t>
+      </w:r>
+      <w:proofErr w:type="gramStart"/>
+      <w:r>
+        <w:t>have been added</w:t>
+      </w:r>
+      <w:proofErr w:type="gramEnd"/>
+      <w:r>
+        <w:t xml:space="preserve"> to the shade material types, along with the existing venetian blind option. Daylight metrics reporting </w:t>
+      </w:r>
+      <w:proofErr w:type="gramStart"/>
+      <w:r>
+        <w:t>has been improved</w:t>
+      </w:r>
+      <w:proofErr w:type="gramEnd"/>
+      <w:r>
+        <w:t xml:space="preserve">, and a fully automated 3-phase simulation workflow that supports multiple window groups is part of this new measure. By implementing the Radiance daylighting functionality </w:t>
+      </w:r>
+      <w:r>
+        <w:t xml:space="preserve">in </w:t>
+      </w:r>
+      <w:r>
+        <w:t xml:space="preserve">a </w:t>
+      </w:r>
+      <w:r>
+        <w:t>measure</w:t>
+      </w:r>
+      <w:r>
+        <w:t xml:space="preserve"> users can run Radiance-based daylighting simulations with PAT if run on the local system. The Radiance Measure </w:t>
+      </w:r>
+      <w:proofErr w:type="gramStart"/>
+      <w:r>
+        <w:t>is not</w:t>
+      </w:r>
+      <w:r>
+        <w:t xml:space="preserve"> currently</w:t>
+      </w:r>
+      <w:r>
+        <w:t xml:space="preserve"> supported</w:t>
+      </w:r>
+      <w:proofErr w:type="gramEnd"/>
+      <w:r>
+        <w:t xml:space="preserve"> with PAT on the cloud or with the OpenStudio-server/spreadsheet tools.</w:t>
       </w:r>
     </w:p>
     <w:p>
@@ -1380,7 +1710,12 @@
         </w:numPr>
       </w:pPr>
       <w:r>
-        <w:t>OpenStudio ships with select gems (</w:t>
+        <w:t>OpenStudio ship</w:t>
+      </w:r>
+      <w:bookmarkStart w:id="0" w:name="_GoBack"/>
+      <w:bookmarkEnd w:id="0"/>
+      <w:r>
+        <w:t>s with select gems (</w:t>
       </w:r>
       <w:hyperlink r:id="rId17" w:anchor="packaged-gems" w:history="1">
         <w:r>
@@ -1408,8 +1743,21 @@
       <w:r>
         <w:t xml:space="preserve">have been made to </w:t>
       </w:r>
-      <w:r>
-        <w:t xml:space="preserve">EpwFile allow direct access to timeseries properties from </w:t>
+      <w:proofErr w:type="spellStart"/>
+      <w:r>
+        <w:t>EpwFile</w:t>
+      </w:r>
+      <w:proofErr w:type="spellEnd"/>
+      <w:r>
+        <w:t xml:space="preserve"> allow direct access to </w:t>
+      </w:r>
+      <w:proofErr w:type="spellStart"/>
+      <w:r>
+        <w:t>timeseries</w:t>
+      </w:r>
+      <w:proofErr w:type="spellEnd"/>
+      <w:r>
+        <w:t xml:space="preserve"> properties from </w:t>
       </w:r>
       <w:r>
         <w:t xml:space="preserve">the </w:t>
@@ -1441,8 +1789,13 @@
       <w:r>
         <w:t xml:space="preserve">the </w:t>
       </w:r>
-      <w:r>
-        <w:t>BIMDataHub team at Penn State/CBEI</w:t>
+      <w:proofErr w:type="spellStart"/>
+      <w:r>
+        <w:t>BIMDataHub</w:t>
+      </w:r>
+      <w:proofErr w:type="spellEnd"/>
+      <w:r>
+        <w:t xml:space="preserve"> team at Penn State/CBEI</w:t>
       </w:r>
     </w:p>
     <w:p>
@@ -1646,7 +1999,15 @@
         <w:pStyle w:val="Heading2"/>
       </w:pPr>
       <w:r>
-        <w:t>Issue Statistics Since Previous Release</w:t>
+        <w:t xml:space="preserve">Issue Statistics </w:t>
+      </w:r>
+      <w:proofErr w:type="gramStart"/>
+      <w:r>
+        <w:t>Since</w:t>
+      </w:r>
+      <w:proofErr w:type="gramEnd"/>
+      <w:r>
+        <w:t xml:space="preserve"> Previous Release</w:t>
       </w:r>
     </w:p>
     <w:p>
@@ -1657,9 +2018,14 @@
           <w:numId w:val="7"/>
         </w:numPr>
       </w:pPr>
-      <w:r>
-        <w:t>101</w:t>
-      </w:r>
+      <w:proofErr w:type="gramStart"/>
+      <w:r>
+        <w:t>1</w:t>
+      </w:r>
+      <w:r>
+        <w:t>19</w:t>
+      </w:r>
+      <w:proofErr w:type="gramEnd"/>
       <w:r>
         <w:t xml:space="preserve"> </w:t>
       </w:r>
@@ -1681,12 +2047,12 @@
           <w:numId w:val="7"/>
         </w:numPr>
       </w:pPr>
+      <w:proofErr w:type="gramStart"/>
       <w:r>
         <w:lastRenderedPageBreak/>
-        <w:t>110</w:t>
-      </w:r>
-      <w:bookmarkStart w:id="0" w:name="_GoBack"/>
-      <w:bookmarkEnd w:id="0"/>
+        <w:t>118</w:t>
+      </w:r>
+      <w:proofErr w:type="gramEnd"/>
       <w:r>
         <w:t xml:space="preserve"> </w:t>
       </w:r>
@@ -4508,7 +4874,7 @@
   <a:extraClrSchemeLst/>
   <a:extLst>
     <a:ext uri="{05A4C25C-085E-4340-85A3-A5531E510DB2}">
-      <thm15:themeFamily xmlns:thm15="http://schemas.microsoft.com/office/thememl/2012/main" xmlns="" name="Office Theme" id="{62F939B6-93AF-4DB8-9C6B-D6C7DFDC589F}" vid="{4A3C46E8-61CC-4603-A589-7422A47A8E4A}"/>
+      <thm15:themeFamily xmlns="" xmlns:thm15="http://schemas.microsoft.com/office/thememl/2012/main" name="Office Theme" id="{62F939B6-93AF-4DB8-9C6B-D6C7DFDC589F}" vid="{4A3C46E8-61CC-4603-A589-7422A47A8E4A}"/>
     </a:ext>
   </a:extLst>
 </a:theme>
@@ -4519,7 +4885,7 @@
 </file>
 
 <file path=customXml/itemProps1.xml><?xml version="1.0" encoding="utf-8"?>
-<ds:datastoreItem xmlns:ds="http://schemas.openxmlformats.org/officeDocument/2006/customXml" ds:itemID="{F3DF8CA6-C1E4-4957-9DAF-73E138F3EB25}">
+<ds:datastoreItem xmlns:ds="http://schemas.openxmlformats.org/officeDocument/2006/customXml" ds:itemID="{AB8A21B9-E207-4735-ACC8-97240C2F1841}">
   <ds:schemaRefs>
     <ds:schemaRef ds:uri="http://schemas.openxmlformats.org/officeDocument/2006/bibliography"/>
   </ds:schemaRefs>

</xml_diff>